<commit_message>
21/04/2025 - 21:35 h
</commit_message>
<xml_diff>
--- a/Estudo de O Livro dos Espíritos - 28-04-2025.docx
+++ b/Estudo de O Livro dos Espíritos - 28-04-2025.docx
@@ -2576,7 +2576,10 @@
         </w:rPr>
       </w:pPr>
       <w:r>
-        <w:rPr/>
+        <w:rPr>
+          <w:i w:val="false"/>
+          <w:iCs w:val="false"/>
+        </w:rPr>
       </w:r>
     </w:p>
     <w:p>
@@ -2618,75 +2621,55 @@
         </w:rPr>
       </w:pPr>
       <w:r>
-        <w:rPr/>
-      </w:r>
-    </w:p>
-    <w:p>
-      <w:pPr>
-        <w:pStyle w:val="Normal"/>
-        <w:bidi w:val="0"/>
-        <w:ind w:left="709" w:hanging="0"/>
-        <w:jc w:val="both"/>
-        <w:rPr>
-          <w:i w:val="false"/>
-          <w:i w:val="false"/>
-          <w:iCs w:val="false"/>
-        </w:rPr>
-      </w:pPr>
-      <w:r>
-        <w:rPr>
-          <w:rFonts w:eastAsia="Noto Serif CJK SC" w:cs="Noto Sans Devanagari" w:ascii="Garamond" w:hAnsi="Garamond"/>
-          <w:i w:val="false"/>
-          <w:iCs w:val="false"/>
-          <w:color w:val="00A0FC"/>
-          <w:kern w:val="2"/>
-          <w:sz w:val="36"/>
-          <w:szCs w:val="36"/>
-          <w:lang w:val="pt-BR" w:eastAsia="zh-CN" w:bidi="hi-IN"/>
-        </w:rPr>
-        <w:t xml:space="preserve">Na resposta da </w:t>
-      </w:r>
-      <w:r>
-        <w:rPr>
-          <w:rFonts w:eastAsia="Noto Serif CJK SC" w:cs="Noto Sans Devanagari" w:ascii="Garamond" w:hAnsi="Garamond"/>
-          <w:i w:val="false"/>
-          <w:iCs w:val="false"/>
-          <w:color w:val="00A0FC"/>
-          <w:kern w:val="2"/>
-          <w:sz w:val="36"/>
-          <w:szCs w:val="36"/>
-          <w:lang w:val="pt-BR" w:eastAsia="zh-CN" w:bidi="hi-IN"/>
-        </w:rPr>
-        <w:t>Espiritualidade nós temos o princípio do passe magnético</w:t>
-      </w:r>
-      <w:r>
-        <w:rPr>
-          <w:rFonts w:eastAsia="Noto Serif CJK SC" w:cs="Noto Sans Devanagari" w:ascii="Garamond" w:hAnsi="Garamond"/>
-          <w:i w:val="false"/>
-          <w:iCs w:val="false"/>
-          <w:color w:val="00A0FC"/>
-          <w:kern w:val="2"/>
-          <w:sz w:val="36"/>
-          <w:szCs w:val="36"/>
-          <w:lang w:val="pt-BR" w:eastAsia="zh-CN" w:bidi="hi-IN"/>
-        </w:rPr>
-        <w:t xml:space="preserve"> porque o passe é isso: doação de fluidos, de energias, com o propósito de restabelecer e equilibrar as energias daquele que recebe o passe.</w:t>
-      </w:r>
-    </w:p>
-    <w:p>
-      <w:pPr>
-        <w:pStyle w:val="Normal"/>
-        <w:bidi w:val="0"/>
-        <w:ind w:left="709" w:hanging="0"/>
-        <w:jc w:val="both"/>
-        <w:rPr>
-          <w:i w:val="false"/>
-          <w:i w:val="false"/>
-          <w:iCs w:val="false"/>
-        </w:rPr>
-      </w:pPr>
-      <w:r>
-        <w:rPr/>
+        <w:rPr>
+          <w:i w:val="false"/>
+          <w:iCs w:val="false"/>
+        </w:rPr>
+      </w:r>
+    </w:p>
+    <w:p>
+      <w:pPr>
+        <w:pStyle w:val="Normal"/>
+        <w:bidi w:val="0"/>
+        <w:ind w:left="709" w:hanging="0"/>
+        <w:jc w:val="both"/>
+        <w:rPr>
+          <w:i w:val="false"/>
+          <w:i w:val="false"/>
+          <w:iCs w:val="false"/>
+        </w:rPr>
+      </w:pPr>
+      <w:r>
+        <w:rPr>
+          <w:rFonts w:eastAsia="Noto Serif CJK SC" w:cs="Noto Sans Devanagari" w:ascii="Garamond" w:hAnsi="Garamond"/>
+          <w:i w:val="false"/>
+          <w:iCs w:val="false"/>
+          <w:color w:val="00A0FC"/>
+          <w:kern w:val="2"/>
+          <w:sz w:val="36"/>
+          <w:szCs w:val="36"/>
+          <w:lang w:val="pt-BR" w:eastAsia="zh-CN" w:bidi="hi-IN"/>
+        </w:rPr>
+        <w:t>Na resposta da Espiritualidade nós temos o princípio do passe magnético porque o passe é isso: doação de fluidos, de energias, com o propósito de restabelecer e equilibrar as energias daquele que recebe o passe.</w:t>
+      </w:r>
+    </w:p>
+    <w:p>
+      <w:pPr>
+        <w:pStyle w:val="Normal"/>
+        <w:bidi w:val="0"/>
+        <w:ind w:left="709" w:hanging="0"/>
+        <w:jc w:val="both"/>
+        <w:rPr>
+          <w:i w:val="false"/>
+          <w:i w:val="false"/>
+          <w:iCs w:val="false"/>
+        </w:rPr>
+      </w:pPr>
+      <w:r>
+        <w:rPr>
+          <w:i w:val="false"/>
+          <w:iCs w:val="false"/>
+        </w:rPr>
       </w:r>
     </w:p>
     <w:p>
@@ -2747,46 +2730,36 @@
         </w:rPr>
       </w:pPr>
       <w:r>
-        <w:rPr/>
-      </w:r>
-    </w:p>
-    <w:p>
-      <w:pPr>
-        <w:pStyle w:val="Normal"/>
-        <w:bidi w:val="0"/>
-        <w:ind w:left="709" w:hanging="0"/>
-        <w:jc w:val="both"/>
-        <w:rPr>
-          <w:i w:val="false"/>
-          <w:i w:val="false"/>
-          <w:iCs w:val="false"/>
-        </w:rPr>
-      </w:pPr>
-      <w:r>
-        <w:rPr>
-          <w:rFonts w:eastAsia="Noto Serif CJK SC" w:cs="Noto Sans Devanagari" w:ascii="Garamond" w:hAnsi="Garamond"/>
-          <w:i w:val="false"/>
-          <w:iCs w:val="false"/>
-          <w:color w:val="00A0FC"/>
-          <w:kern w:val="2"/>
-          <w:sz w:val="36"/>
-          <w:szCs w:val="36"/>
-          <w:lang w:val="pt-BR" w:eastAsia="zh-CN" w:bidi="hi-IN"/>
-        </w:rPr>
-        <w:t>Sobre a nota que Kardec adicionou à essa questão é preciso lembrar que n</w:t>
-      </w:r>
-      <w:r>
-        <w:rPr>
-          <w:rFonts w:eastAsia="Noto Serif CJK SC" w:cs="Noto Sans Devanagari" w:ascii="Garamond" w:hAnsi="Garamond"/>
-          <w:i w:val="false"/>
-          <w:iCs w:val="false"/>
-          <w:color w:val="00A0FC"/>
-          <w:kern w:val="2"/>
-          <w:sz w:val="36"/>
-          <w:szCs w:val="36"/>
-          <w:lang w:val="pt-BR" w:eastAsia="zh-CN" w:bidi="hi-IN"/>
-        </w:rPr>
-        <w:t xml:space="preserve">o século XIX a medicina compreendia a letargia e a catalepsia como estados patológicos relacionados a distúrbios do sistema nervoso e, muitas vezes, associava essas condições a fenômenos psíquicos, histeria ou causas desconhecidas. </w:t>
+        <w:rPr>
+          <w:i w:val="false"/>
+          <w:iCs w:val="false"/>
+        </w:rPr>
+      </w:r>
+    </w:p>
+    <w:p>
+      <w:pPr>
+        <w:pStyle w:val="Normal"/>
+        <w:bidi w:val="0"/>
+        <w:ind w:left="709" w:hanging="0"/>
+        <w:jc w:val="both"/>
+        <w:rPr>
+          <w:i w:val="false"/>
+          <w:i w:val="false"/>
+          <w:iCs w:val="false"/>
+        </w:rPr>
+      </w:pPr>
+      <w:r>
+        <w:rPr>
+          <w:rFonts w:eastAsia="Noto Serif CJK SC" w:cs="Noto Sans Devanagari" w:ascii="Garamond" w:hAnsi="Garamond"/>
+          <w:i w:val="false"/>
+          <w:iCs w:val="false"/>
+          <w:color w:val="00A0FC"/>
+          <w:kern w:val="2"/>
+          <w:sz w:val="36"/>
+          <w:szCs w:val="36"/>
+          <w:lang w:val="pt-BR" w:eastAsia="zh-CN" w:bidi="hi-IN"/>
+        </w:rPr>
+        <w:t xml:space="preserve">Sobre a nota que Kardec adicionou à essa questão é preciso lembrar que no século XIX a medicina compreendia a letargia e a catalepsia como estados patológicos relacionados a distúrbios do sistema nervoso e, muitas vezes, associava essas condições a fenômenos psíquicos, histeria ou causas desconhecidas. </w:t>
       </w:r>
     </w:p>
     <w:p>
@@ -2828,7 +2801,10 @@
         </w:rPr>
       </w:pPr>
       <w:r>
-        <w:rPr/>
+        <w:rPr>
+          <w:i w:val="false"/>
+          <w:iCs w:val="false"/>
+        </w:rPr>
       </w:r>
     </w:p>
     <w:p>
@@ -2870,7 +2846,10 @@
         </w:rPr>
       </w:pPr>
       <w:r>
-        <w:rPr/>
+        <w:rPr>
+          <w:i w:val="false"/>
+          <w:iCs w:val="false"/>
+        </w:rPr>
       </w:r>
     </w:p>
     <w:p>
@@ -2912,7 +2891,10 @@
         </w:rPr>
       </w:pPr>
       <w:r>
-        <w:rPr/>
+        <w:rPr>
+          <w:i w:val="false"/>
+          <w:iCs w:val="false"/>
+        </w:rPr>
       </w:r>
     </w:p>
     <w:p>
@@ -2980,7 +2962,10 @@
         </w:rPr>
       </w:pPr>
       <w:r>
-        <w:rPr/>
+        <w:rPr>
+          <w:i w:val="false"/>
+          <w:iCs w:val="false"/>
+        </w:rPr>
       </w:r>
     </w:p>
     <w:p>
@@ -3022,7 +3007,10 @@
         </w:rPr>
       </w:pPr>
       <w:r>
-        <w:rPr/>
+        <w:rPr>
+          <w:i w:val="false"/>
+          <w:iCs w:val="false"/>
+        </w:rPr>
       </w:r>
       <w:r>
         <w:br w:type="page"/>
@@ -3114,42 +3102,15 @@
           <w:szCs w:val="36"/>
           <w:lang w:val="pt-BR" w:eastAsia="zh-CN" w:bidi="hi-IN"/>
         </w:rPr>
-        <w:t>42</w:t>
-      </w:r>
-      <w:r>
-        <w:rPr>
-          <w:rFonts w:eastAsia="Noto Serif CJK SC" w:cs="Noto Sans Devanagari" w:ascii="Garamond" w:hAnsi="Garamond"/>
-          <w:color w:val="auto"/>
-          <w:kern w:val="2"/>
-          <w:sz w:val="36"/>
-          <w:szCs w:val="36"/>
-          <w:lang w:val="pt-BR" w:eastAsia="zh-CN" w:bidi="hi-IN"/>
-        </w:rPr>
-        <w:t>5</w:t>
-      </w:r>
-      <w:r>
-        <w:rPr>
-          <w:rFonts w:ascii="Garamond" w:hAnsi="Garamond"/>
-          <w:sz w:val="36"/>
-          <w:szCs w:val="36"/>
-        </w:rPr>
-        <w:t>. O sonambulismo natural tem alguma relação com os sonhos? Como</w:t>
-      </w:r>
-      <w:r>
-        <w:rPr>
-          <w:rFonts w:ascii="Garamond" w:hAnsi="Garamond"/>
-          <w:sz w:val="36"/>
-          <w:szCs w:val="36"/>
-        </w:rPr>
-        <w:t xml:space="preserve"> </w:t>
-      </w:r>
-      <w:r>
-        <w:rPr>
-          <w:rFonts w:ascii="Garamond" w:hAnsi="Garamond"/>
-          <w:sz w:val="36"/>
-          <w:szCs w:val="36"/>
-        </w:rPr>
-        <w:t>explicá-lo?</w:t>
+        <w:t>425</w:t>
+      </w:r>
+      <w:r>
+        <w:rPr>
+          <w:rFonts w:ascii="Garamond" w:hAnsi="Garamond"/>
+          <w:sz w:val="36"/>
+          <w:szCs w:val="36"/>
+        </w:rPr>
+        <w:t>. O sonambulismo natural tem alguma relação com os sonhos? Como explicá-lo?</w:t>
       </w:r>
     </w:p>
     <w:p>
@@ -3201,67 +3162,7 @@
           <w:sz w:val="36"/>
           <w:szCs w:val="36"/>
         </w:rPr>
-        <w:t>É um estado de independência do Espírito, mais completo do</w:t>
-      </w:r>
-      <w:r>
-        <w:rPr>
-          <w:rFonts w:ascii="Garamond" w:hAnsi="Garamond"/>
-          <w:i/>
-          <w:iCs/>
-          <w:sz w:val="36"/>
-          <w:szCs w:val="36"/>
-        </w:rPr>
-        <w:t xml:space="preserve"> </w:t>
-      </w:r>
-      <w:r>
-        <w:rPr>
-          <w:rFonts w:ascii="Garamond" w:hAnsi="Garamond"/>
-          <w:i/>
-          <w:iCs/>
-          <w:sz w:val="36"/>
-          <w:szCs w:val="36"/>
-        </w:rPr>
-        <w:t>que no sonho, estado em que maior amplitude adquirem suas</w:t>
-      </w:r>
-      <w:r>
-        <w:rPr>
-          <w:rFonts w:ascii="Garamond" w:hAnsi="Garamond"/>
-          <w:i/>
-          <w:iCs/>
-          <w:sz w:val="36"/>
-          <w:szCs w:val="36"/>
-        </w:rPr>
-        <w:t xml:space="preserve"> </w:t>
-      </w:r>
-      <w:r>
-        <w:rPr>
-          <w:rFonts w:ascii="Garamond" w:hAnsi="Garamond"/>
-          <w:i/>
-          <w:iCs/>
-          <w:sz w:val="36"/>
-          <w:szCs w:val="36"/>
-        </w:rPr>
-        <w:t>faculdades. A alma tem então percepções de que não dispõe no</w:t>
-      </w:r>
-      <w:r>
-        <w:rPr>
-          <w:rFonts w:ascii="Garamond" w:hAnsi="Garamond"/>
-          <w:i/>
-          <w:iCs/>
-          <w:sz w:val="36"/>
-          <w:szCs w:val="36"/>
-        </w:rPr>
-        <w:t xml:space="preserve"> </w:t>
-      </w:r>
-      <w:r>
-        <w:rPr>
-          <w:rFonts w:ascii="Garamond" w:hAnsi="Garamond"/>
-          <w:i/>
-          <w:iCs/>
-          <w:sz w:val="36"/>
-          <w:szCs w:val="36"/>
-        </w:rPr>
-        <w:t>sonho, que é um estado de sonambulismo imperfeito.”</w:t>
+        <w:t>É um estado de independência do Espírito, mais completo do que no sonho, estado em que maior amplitude adquirem suas faculdades. A alma tem então percepções de que não dispõe no sonho, que é um estado de sonambulismo imperfeito.”</w:t>
       </w:r>
     </w:p>
     <w:p>
@@ -3324,8 +3225,27 @@
           <w:szCs w:val="28"/>
           <w:lang w:val="pt-BR" w:eastAsia="zh-CN" w:bidi="hi-IN"/>
         </w:rPr>
-        <w:t>No sonambulismo, o Espírito está na posse plena de si mesmo. Os órgãos materiais, achando-se de certa forma em estado de catalepsia, deixam de receber as impressões exteriores. Esse estado se apresenta principalmente durante o sono, ocasião em que o Espírito pode abandonar</w:t>
-      </w:r>
+        <w:t>No sonambulismo, o Espírito está na posse plena de si mesmo. Os órgãos materiais, achando-se de certa forma em estado de catalepsia, deixam de receber as impressões exteriores. Esse estado se apresenta principalmente durante o sono, ocasião em que o Espírito pode abandonar provisoriamente o corpo, por se encontrar este gozando do repouso indispensável à matéria. Quando se produzem os fatos do sonambulismo, é que o Espírito, preocupado com uma coisa ou outra, se aplica a uma ação qualquer, para cuja prática necessita de utilizar-se do corpo.</w:t>
+      </w:r>
+    </w:p>
+    <w:p>
+      <w:pPr>
+        <w:pStyle w:val="Normal"/>
+        <w:bidi w:val="0"/>
+        <w:ind w:left="709" w:hanging="0"/>
+        <w:jc w:val="both"/>
+        <w:rPr>
+          <w:rFonts w:ascii="Garamond" w:hAnsi="Garamond" w:eastAsia="Noto Serif CJK SC" w:cs="Noto Sans Devanagari"/>
+          <w:i w:val="false"/>
+          <w:i w:val="false"/>
+          <w:iCs w:val="false"/>
+          <w:color w:val="000000"/>
+          <w:kern w:val="2"/>
+          <w:sz w:val="36"/>
+          <w:szCs w:val="36"/>
+          <w:lang w:val="pt-BR" w:eastAsia="zh-CN" w:bidi="hi-IN"/>
+        </w:rPr>
+      </w:pPr>
       <w:r>
         <w:rPr>
           <w:rFonts w:eastAsia="Noto Serif CJK SC" w:cs="Noto Sans Devanagari" w:ascii="Garamond" w:hAnsi="Garamond"/>
@@ -3337,21 +3257,27 @@
           <w:szCs w:val="28"/>
           <w:lang w:val="pt-BR" w:eastAsia="zh-CN" w:bidi="hi-IN"/>
         </w:rPr>
-        <w:t xml:space="preserve"> </w:t>
-      </w:r>
-      <w:r>
-        <w:rPr>
-          <w:rFonts w:eastAsia="Noto Serif CJK SC" w:cs="Noto Sans Devanagari" w:ascii="Garamond" w:hAnsi="Garamond"/>
+        <w:t>Serve-se então deste, como se serve de uma mesa ou de outro objeto material no fenômeno das manifestações físicas, ou mesmo como se utiliza da mão do médium nas comunicações escritas. Nos sonhos de que se tem consciência, os órgãos, inclusive os da memória, começam a despertar. Recebem imperfeitamente as impressões produzidas por objetos ou causas externas e as comunicam ao Espírito, que, então, também em repouso, só experimenta, do que lhe é transmitido, sensações confusas e, amiúde, desordenadas, sem nenhuma aparente razão de ser, mescladas que se apresentam de vagas recordações, quer da existência atual, quer de anteriores. Facilmente, portanto, se compreende por que os sonâmbulos nenhuma lembrança guardam do que se passou quando estiveram no estado sonambúlico e por que os sonhos, de que se conserva memória, as mais das vezes não têm sentido. Digo — as mais das vezes, porque também sucede serem a consequência de lembrança exata de acontecimentos de uma vida anterior e até, não raro, uma espécie de intuição do futuro.</w:t>
+      </w:r>
+    </w:p>
+    <w:p>
+      <w:pPr>
+        <w:pStyle w:val="Normal"/>
+        <w:bidi w:val="0"/>
+        <w:ind w:left="709" w:hanging="0"/>
+        <w:jc w:val="both"/>
+        <w:rPr>
+          <w:rFonts w:ascii="Garamond" w:hAnsi="Garamond" w:eastAsia="Noto Serif CJK SC" w:cs="Noto Sans Devanagari"/>
+          <w:i w:val="false"/>
           <w:i w:val="false"/>
           <w:iCs w:val="false"/>
           <w:color w:val="000000"/>
           <w:kern w:val="2"/>
-          <w:sz w:val="28"/>
-          <w:szCs w:val="28"/>
-          <w:lang w:val="pt-BR" w:eastAsia="zh-CN" w:bidi="hi-IN"/>
-        </w:rPr>
-        <w:t>provisoriamente o corpo, por se encontrar este gozando do repouso</w:t>
-      </w:r>
+          <w:sz w:val="36"/>
+          <w:szCs w:val="36"/>
+          <w:lang w:val="pt-BR" w:eastAsia="zh-CN" w:bidi="hi-IN"/>
+        </w:rPr>
+      </w:pPr>
       <w:r>
         <w:rPr>
           <w:rFonts w:eastAsia="Noto Serif CJK SC" w:cs="Noto Sans Devanagari" w:ascii="Garamond" w:hAnsi="Garamond"/>
@@ -3359,505 +3285,78 @@
           <w:iCs w:val="false"/>
           <w:color w:val="000000"/>
           <w:kern w:val="2"/>
-          <w:sz w:val="28"/>
-          <w:szCs w:val="28"/>
-          <w:lang w:val="pt-BR" w:eastAsia="zh-CN" w:bidi="hi-IN"/>
-        </w:rPr>
-        <w:t xml:space="preserve"> </w:t>
-      </w:r>
-      <w:r>
-        <w:rPr>
-          <w:rFonts w:eastAsia="Noto Serif CJK SC" w:cs="Noto Sans Devanagari" w:ascii="Garamond" w:hAnsi="Garamond"/>
-          <w:i w:val="false"/>
-          <w:iCs w:val="false"/>
-          <w:color w:val="000000"/>
-          <w:kern w:val="2"/>
-          <w:sz w:val="28"/>
-          <w:szCs w:val="28"/>
-          <w:lang w:val="pt-BR" w:eastAsia="zh-CN" w:bidi="hi-IN"/>
-        </w:rPr>
-        <w:t>indispensável à matéria. Quando se produzem os fatos do sonambulismo, é que o Espírito, preocupado com uma coisa ou outra, se aplica a</w:t>
-      </w:r>
-      <w:r>
-        <w:rPr>
-          <w:rFonts w:eastAsia="Noto Serif CJK SC" w:cs="Noto Sans Devanagari" w:ascii="Garamond" w:hAnsi="Garamond"/>
-          <w:i w:val="false"/>
-          <w:iCs w:val="false"/>
-          <w:color w:val="000000"/>
-          <w:kern w:val="2"/>
-          <w:sz w:val="28"/>
-          <w:szCs w:val="28"/>
-          <w:lang w:val="pt-BR" w:eastAsia="zh-CN" w:bidi="hi-IN"/>
-        </w:rPr>
-        <w:t xml:space="preserve"> </w:t>
-      </w:r>
-      <w:r>
-        <w:rPr>
-          <w:rFonts w:eastAsia="Noto Serif CJK SC" w:cs="Noto Sans Devanagari" w:ascii="Garamond" w:hAnsi="Garamond"/>
-          <w:i w:val="false"/>
-          <w:iCs w:val="false"/>
-          <w:color w:val="000000"/>
-          <w:kern w:val="2"/>
-          <w:sz w:val="28"/>
-          <w:szCs w:val="28"/>
-          <w:lang w:val="pt-BR" w:eastAsia="zh-CN" w:bidi="hi-IN"/>
-        </w:rPr>
-        <w:t>uma ação qualquer, para cuja prática necessita de utilizar-se do corpo.</w:t>
-      </w:r>
-    </w:p>
-    <w:p>
-      <w:pPr>
-        <w:pStyle w:val="Normal"/>
-        <w:bidi w:val="0"/>
-        <w:ind w:left="709" w:hanging="0"/>
-        <w:jc w:val="both"/>
-        <w:rPr>
-          <w:rFonts w:ascii="Garamond" w:hAnsi="Garamond" w:eastAsia="Noto Serif CJK SC" w:cs="Noto Sans Devanagari"/>
-          <w:i w:val="false"/>
-          <w:i w:val="false"/>
-          <w:iCs w:val="false"/>
-          <w:color w:val="000000"/>
-          <w:kern w:val="2"/>
-          <w:sz w:val="36"/>
-          <w:szCs w:val="36"/>
-          <w:lang w:val="pt-BR" w:eastAsia="zh-CN" w:bidi="hi-IN"/>
-        </w:rPr>
-      </w:pPr>
-      <w:r>
-        <w:rPr>
-          <w:rFonts w:eastAsia="Noto Serif CJK SC" w:cs="Noto Sans Devanagari" w:ascii="Garamond" w:hAnsi="Garamond"/>
-          <w:i w:val="false"/>
-          <w:iCs w:val="false"/>
-          <w:color w:val="000000"/>
-          <w:kern w:val="2"/>
-          <w:sz w:val="28"/>
-          <w:szCs w:val="28"/>
-          <w:lang w:val="pt-BR" w:eastAsia="zh-CN" w:bidi="hi-IN"/>
-        </w:rPr>
-        <w:t>Serve-se então deste, como se serve de uma mesa ou de outro objeto</w:t>
-      </w:r>
-      <w:r>
-        <w:rPr>
-          <w:rFonts w:eastAsia="Noto Serif CJK SC" w:cs="Noto Sans Devanagari" w:ascii="Garamond" w:hAnsi="Garamond"/>
-          <w:i w:val="false"/>
-          <w:iCs w:val="false"/>
-          <w:color w:val="000000"/>
-          <w:kern w:val="2"/>
-          <w:sz w:val="28"/>
-          <w:szCs w:val="28"/>
-          <w:lang w:val="pt-BR" w:eastAsia="zh-CN" w:bidi="hi-IN"/>
-        </w:rPr>
-        <w:t xml:space="preserve"> </w:t>
-      </w:r>
-      <w:r>
-        <w:rPr>
-          <w:rFonts w:eastAsia="Noto Serif CJK SC" w:cs="Noto Sans Devanagari" w:ascii="Garamond" w:hAnsi="Garamond"/>
-          <w:i w:val="false"/>
-          <w:iCs w:val="false"/>
-          <w:color w:val="000000"/>
-          <w:kern w:val="2"/>
-          <w:sz w:val="28"/>
-          <w:szCs w:val="28"/>
-          <w:lang w:val="pt-BR" w:eastAsia="zh-CN" w:bidi="hi-IN"/>
-        </w:rPr>
-        <w:t>material no fenômeno das manifestações físicas, ou mesmo como se</w:t>
-      </w:r>
-      <w:r>
-        <w:rPr>
-          <w:rFonts w:eastAsia="Noto Serif CJK SC" w:cs="Noto Sans Devanagari" w:ascii="Garamond" w:hAnsi="Garamond"/>
-          <w:i w:val="false"/>
-          <w:iCs w:val="false"/>
-          <w:color w:val="000000"/>
-          <w:kern w:val="2"/>
-          <w:sz w:val="28"/>
-          <w:szCs w:val="28"/>
-          <w:lang w:val="pt-BR" w:eastAsia="zh-CN" w:bidi="hi-IN"/>
-        </w:rPr>
-        <w:t xml:space="preserve"> </w:t>
-      </w:r>
-      <w:r>
-        <w:rPr>
-          <w:rFonts w:eastAsia="Noto Serif CJK SC" w:cs="Noto Sans Devanagari" w:ascii="Garamond" w:hAnsi="Garamond"/>
-          <w:i w:val="false"/>
-          <w:iCs w:val="false"/>
-          <w:color w:val="000000"/>
-          <w:kern w:val="2"/>
-          <w:sz w:val="28"/>
-          <w:szCs w:val="28"/>
-          <w:lang w:val="pt-BR" w:eastAsia="zh-CN" w:bidi="hi-IN"/>
-        </w:rPr>
-        <w:t>utiliza da mão do médium nas comunicações escritas. Nos sonhos de</w:t>
-      </w:r>
-      <w:r>
-        <w:rPr>
-          <w:rFonts w:eastAsia="Noto Serif CJK SC" w:cs="Noto Sans Devanagari" w:ascii="Garamond" w:hAnsi="Garamond"/>
-          <w:i w:val="false"/>
-          <w:iCs w:val="false"/>
-          <w:color w:val="000000"/>
-          <w:kern w:val="2"/>
-          <w:sz w:val="28"/>
-          <w:szCs w:val="28"/>
-          <w:lang w:val="pt-BR" w:eastAsia="zh-CN" w:bidi="hi-IN"/>
-        </w:rPr>
-        <w:t xml:space="preserve"> </w:t>
-      </w:r>
-      <w:r>
-        <w:rPr>
-          <w:rFonts w:eastAsia="Noto Serif CJK SC" w:cs="Noto Sans Devanagari" w:ascii="Garamond" w:hAnsi="Garamond"/>
-          <w:i w:val="false"/>
-          <w:iCs w:val="false"/>
-          <w:color w:val="000000"/>
-          <w:kern w:val="2"/>
-          <w:sz w:val="28"/>
-          <w:szCs w:val="28"/>
-          <w:lang w:val="pt-BR" w:eastAsia="zh-CN" w:bidi="hi-IN"/>
-        </w:rPr>
-        <w:t>que se tem consciência, os órgãos, inclusive os da memória, começam</w:t>
-      </w:r>
-      <w:r>
-        <w:rPr>
-          <w:rFonts w:eastAsia="Noto Serif CJK SC" w:cs="Noto Sans Devanagari" w:ascii="Garamond" w:hAnsi="Garamond"/>
-          <w:i w:val="false"/>
-          <w:iCs w:val="false"/>
-          <w:color w:val="000000"/>
-          <w:kern w:val="2"/>
-          <w:sz w:val="28"/>
-          <w:szCs w:val="28"/>
-          <w:lang w:val="pt-BR" w:eastAsia="zh-CN" w:bidi="hi-IN"/>
-        </w:rPr>
-        <w:t xml:space="preserve"> </w:t>
-      </w:r>
-      <w:r>
-        <w:rPr>
-          <w:rFonts w:eastAsia="Noto Serif CJK SC" w:cs="Noto Sans Devanagari" w:ascii="Garamond" w:hAnsi="Garamond"/>
-          <w:i w:val="false"/>
-          <w:iCs w:val="false"/>
-          <w:color w:val="000000"/>
-          <w:kern w:val="2"/>
-          <w:sz w:val="28"/>
-          <w:szCs w:val="28"/>
-          <w:lang w:val="pt-BR" w:eastAsia="zh-CN" w:bidi="hi-IN"/>
-        </w:rPr>
-        <w:t>a despertar. Recebem imperfeitamente as impressões produzidas por</w:t>
-      </w:r>
-      <w:r>
-        <w:rPr>
-          <w:rFonts w:eastAsia="Noto Serif CJK SC" w:cs="Noto Sans Devanagari" w:ascii="Garamond" w:hAnsi="Garamond"/>
-          <w:i w:val="false"/>
-          <w:iCs w:val="false"/>
-          <w:color w:val="000000"/>
-          <w:kern w:val="2"/>
-          <w:sz w:val="28"/>
-          <w:szCs w:val="28"/>
-          <w:lang w:val="pt-BR" w:eastAsia="zh-CN" w:bidi="hi-IN"/>
-        </w:rPr>
-        <w:t xml:space="preserve"> </w:t>
-      </w:r>
-      <w:r>
-        <w:rPr>
-          <w:rFonts w:eastAsia="Noto Serif CJK SC" w:cs="Noto Sans Devanagari" w:ascii="Garamond" w:hAnsi="Garamond"/>
-          <w:i w:val="false"/>
-          <w:iCs w:val="false"/>
-          <w:color w:val="000000"/>
-          <w:kern w:val="2"/>
-          <w:sz w:val="28"/>
-          <w:szCs w:val="28"/>
-          <w:lang w:val="pt-BR" w:eastAsia="zh-CN" w:bidi="hi-IN"/>
-        </w:rPr>
-        <w:t>objetos ou causas externas e as comunicam ao Espírito, que, então,</w:t>
-      </w:r>
-      <w:r>
-        <w:rPr>
-          <w:rFonts w:eastAsia="Noto Serif CJK SC" w:cs="Noto Sans Devanagari" w:ascii="Garamond" w:hAnsi="Garamond"/>
-          <w:i w:val="false"/>
-          <w:iCs w:val="false"/>
-          <w:color w:val="000000"/>
-          <w:kern w:val="2"/>
-          <w:sz w:val="28"/>
-          <w:szCs w:val="28"/>
-          <w:lang w:val="pt-BR" w:eastAsia="zh-CN" w:bidi="hi-IN"/>
-        </w:rPr>
-        <w:t xml:space="preserve"> </w:t>
-      </w:r>
-      <w:r>
-        <w:rPr>
-          <w:rFonts w:eastAsia="Noto Serif CJK SC" w:cs="Noto Sans Devanagari" w:ascii="Garamond" w:hAnsi="Garamond"/>
-          <w:i w:val="false"/>
-          <w:iCs w:val="false"/>
-          <w:color w:val="000000"/>
-          <w:kern w:val="2"/>
-          <w:sz w:val="28"/>
-          <w:szCs w:val="28"/>
-          <w:lang w:val="pt-BR" w:eastAsia="zh-CN" w:bidi="hi-IN"/>
-        </w:rPr>
-        <w:t>também em repouso, só experimenta, do que lhe é transmitido, sensações confusas e, amiúde, desordenadas, sem nenhuma aparente razão</w:t>
-      </w:r>
-      <w:r>
-        <w:rPr>
-          <w:rFonts w:eastAsia="Noto Serif CJK SC" w:cs="Noto Sans Devanagari" w:ascii="Garamond" w:hAnsi="Garamond"/>
-          <w:i w:val="false"/>
-          <w:iCs w:val="false"/>
-          <w:color w:val="000000"/>
-          <w:kern w:val="2"/>
-          <w:sz w:val="28"/>
-          <w:szCs w:val="28"/>
-          <w:lang w:val="pt-BR" w:eastAsia="zh-CN" w:bidi="hi-IN"/>
-        </w:rPr>
-        <w:t xml:space="preserve"> </w:t>
-      </w:r>
-      <w:r>
-        <w:rPr>
-          <w:rFonts w:eastAsia="Noto Serif CJK SC" w:cs="Noto Sans Devanagari" w:ascii="Garamond" w:hAnsi="Garamond"/>
-          <w:i w:val="false"/>
-          <w:iCs w:val="false"/>
-          <w:color w:val="000000"/>
-          <w:kern w:val="2"/>
-          <w:sz w:val="28"/>
-          <w:szCs w:val="28"/>
-          <w:lang w:val="pt-BR" w:eastAsia="zh-CN" w:bidi="hi-IN"/>
-        </w:rPr>
-        <w:t>de ser, mescladas que se apresentam de vagas recordações, quer da existência atual, quer de anteriores. Facilmente, portanto, se compreende</w:t>
-      </w:r>
-      <w:r>
-        <w:rPr>
-          <w:rFonts w:eastAsia="Noto Serif CJK SC" w:cs="Noto Sans Devanagari" w:ascii="Garamond" w:hAnsi="Garamond"/>
-          <w:i w:val="false"/>
-          <w:iCs w:val="false"/>
-          <w:color w:val="000000"/>
-          <w:kern w:val="2"/>
-          <w:sz w:val="28"/>
-          <w:szCs w:val="28"/>
-          <w:lang w:val="pt-BR" w:eastAsia="zh-CN" w:bidi="hi-IN"/>
-        </w:rPr>
-        <w:t xml:space="preserve"> </w:t>
-      </w:r>
-      <w:r>
-        <w:rPr>
-          <w:rFonts w:eastAsia="Noto Serif CJK SC" w:cs="Noto Sans Devanagari" w:ascii="Garamond" w:hAnsi="Garamond"/>
-          <w:i w:val="false"/>
-          <w:iCs w:val="false"/>
-          <w:color w:val="000000"/>
-          <w:kern w:val="2"/>
-          <w:sz w:val="28"/>
-          <w:szCs w:val="28"/>
-          <w:lang w:val="pt-BR" w:eastAsia="zh-CN" w:bidi="hi-IN"/>
-        </w:rPr>
-        <w:t>por que os sonâmbulos nenhuma lembrança guardam do que se passou</w:t>
-      </w:r>
-      <w:r>
-        <w:rPr>
-          <w:rFonts w:eastAsia="Noto Serif CJK SC" w:cs="Noto Sans Devanagari" w:ascii="Garamond" w:hAnsi="Garamond"/>
-          <w:i w:val="false"/>
-          <w:iCs w:val="false"/>
-          <w:color w:val="000000"/>
-          <w:kern w:val="2"/>
-          <w:sz w:val="28"/>
-          <w:szCs w:val="28"/>
-          <w:lang w:val="pt-BR" w:eastAsia="zh-CN" w:bidi="hi-IN"/>
-        </w:rPr>
-        <w:t xml:space="preserve"> </w:t>
-      </w:r>
-      <w:r>
-        <w:rPr>
-          <w:rFonts w:eastAsia="Noto Serif CJK SC" w:cs="Noto Sans Devanagari" w:ascii="Garamond" w:hAnsi="Garamond"/>
-          <w:i w:val="false"/>
-          <w:iCs w:val="false"/>
-          <w:color w:val="000000"/>
-          <w:kern w:val="2"/>
-          <w:sz w:val="28"/>
-          <w:szCs w:val="28"/>
-          <w:lang w:val="pt-BR" w:eastAsia="zh-CN" w:bidi="hi-IN"/>
-        </w:rPr>
-        <w:t>quando estiveram no estado sonambúlico e por que os sonhos, de que</w:t>
-      </w:r>
-      <w:r>
-        <w:rPr>
-          <w:rFonts w:eastAsia="Noto Serif CJK SC" w:cs="Noto Sans Devanagari" w:ascii="Garamond" w:hAnsi="Garamond"/>
-          <w:i w:val="false"/>
-          <w:iCs w:val="false"/>
-          <w:color w:val="000000"/>
-          <w:kern w:val="2"/>
-          <w:sz w:val="28"/>
-          <w:szCs w:val="28"/>
-          <w:lang w:val="pt-BR" w:eastAsia="zh-CN" w:bidi="hi-IN"/>
-        </w:rPr>
-        <w:t xml:space="preserve"> </w:t>
-      </w:r>
-      <w:r>
-        <w:rPr>
-          <w:rFonts w:eastAsia="Noto Serif CJK SC" w:cs="Noto Sans Devanagari" w:ascii="Garamond" w:hAnsi="Garamond"/>
-          <w:i w:val="false"/>
-          <w:iCs w:val="false"/>
-          <w:color w:val="000000"/>
-          <w:kern w:val="2"/>
-          <w:sz w:val="28"/>
-          <w:szCs w:val="28"/>
-          <w:lang w:val="pt-BR" w:eastAsia="zh-CN" w:bidi="hi-IN"/>
-        </w:rPr>
-        <w:t>se conserva memória, as mais das vezes não têm sentido. Digo — as</w:t>
-      </w:r>
-      <w:r>
-        <w:rPr>
-          <w:rFonts w:eastAsia="Noto Serif CJK SC" w:cs="Noto Sans Devanagari" w:ascii="Garamond" w:hAnsi="Garamond"/>
-          <w:i w:val="false"/>
-          <w:iCs w:val="false"/>
-          <w:color w:val="000000"/>
-          <w:kern w:val="2"/>
-          <w:sz w:val="28"/>
-          <w:szCs w:val="28"/>
-          <w:lang w:val="pt-BR" w:eastAsia="zh-CN" w:bidi="hi-IN"/>
-        </w:rPr>
-        <w:t xml:space="preserve"> </w:t>
-      </w:r>
-      <w:r>
-        <w:rPr>
-          <w:rFonts w:eastAsia="Noto Serif CJK SC" w:cs="Noto Sans Devanagari" w:ascii="Garamond" w:hAnsi="Garamond"/>
-          <w:i w:val="false"/>
-          <w:iCs w:val="false"/>
-          <w:color w:val="000000"/>
-          <w:kern w:val="2"/>
-          <w:sz w:val="28"/>
-          <w:szCs w:val="28"/>
-          <w:lang w:val="pt-BR" w:eastAsia="zh-CN" w:bidi="hi-IN"/>
-        </w:rPr>
-        <w:t>mais das vezes, porque também sucede serem a consequência de lembrança exata de acontecimentos de uma vida anterior e até, não raro,</w:t>
-      </w:r>
-      <w:r>
-        <w:rPr>
-          <w:rFonts w:eastAsia="Noto Serif CJK SC" w:cs="Noto Sans Devanagari" w:ascii="Garamond" w:hAnsi="Garamond"/>
-          <w:i w:val="false"/>
-          <w:iCs w:val="false"/>
-          <w:color w:val="000000"/>
-          <w:kern w:val="2"/>
-          <w:sz w:val="28"/>
-          <w:szCs w:val="28"/>
-          <w:lang w:val="pt-BR" w:eastAsia="zh-CN" w:bidi="hi-IN"/>
-        </w:rPr>
-        <w:t xml:space="preserve"> </w:t>
-      </w:r>
-      <w:r>
-        <w:rPr>
-          <w:rFonts w:eastAsia="Noto Serif CJK SC" w:cs="Noto Sans Devanagari" w:ascii="Garamond" w:hAnsi="Garamond"/>
-          <w:i w:val="false"/>
-          <w:iCs w:val="false"/>
-          <w:color w:val="000000"/>
-          <w:kern w:val="2"/>
-          <w:sz w:val="28"/>
-          <w:szCs w:val="28"/>
-          <w:lang w:val="pt-BR" w:eastAsia="zh-CN" w:bidi="hi-IN"/>
-        </w:rPr>
-        <w:t>uma espécie de intuição do futuro.</w:t>
-      </w:r>
-    </w:p>
-    <w:p>
-      <w:pPr>
-        <w:pStyle w:val="Normal"/>
-        <w:bidi w:val="0"/>
-        <w:ind w:left="709" w:hanging="0"/>
-        <w:jc w:val="both"/>
-        <w:rPr>
-          <w:rFonts w:ascii="Garamond" w:hAnsi="Garamond" w:eastAsia="Noto Serif CJK SC" w:cs="Noto Sans Devanagari"/>
-          <w:i w:val="false"/>
-          <w:i w:val="false"/>
-          <w:iCs w:val="false"/>
-          <w:color w:val="000000"/>
-          <w:kern w:val="2"/>
-          <w:sz w:val="36"/>
-          <w:szCs w:val="36"/>
-          <w:lang w:val="pt-BR" w:eastAsia="zh-CN" w:bidi="hi-IN"/>
-        </w:rPr>
-      </w:pPr>
-      <w:r>
-        <w:rPr/>
-      </w:r>
-    </w:p>
-    <w:p>
-      <w:pPr>
-        <w:pStyle w:val="Normal"/>
-        <w:bidi w:val="0"/>
-        <w:jc w:val="both"/>
-        <w:rPr>
-          <w:rFonts w:ascii="Garamond" w:hAnsi="Garamond"/>
-          <w:sz w:val="36"/>
-          <w:szCs w:val="36"/>
-        </w:rPr>
-      </w:pPr>
-      <w:r>
-        <w:rPr>
-          <w:rFonts w:ascii="Garamond" w:hAnsi="Garamond"/>
-          <w:sz w:val="36"/>
-          <w:szCs w:val="36"/>
-        </w:rPr>
-      </w:r>
-    </w:p>
-    <w:p>
-      <w:pPr>
-        <w:pStyle w:val="Normal"/>
-        <w:bidi w:val="0"/>
-        <w:ind w:left="709" w:hanging="0"/>
-        <w:jc w:val="both"/>
-        <w:rPr>
-          <w:rFonts w:ascii="Garamond" w:hAnsi="Garamond"/>
-          <w:color w:val="00A0FC"/>
-          <w:sz w:val="36"/>
-          <w:szCs w:val="36"/>
-        </w:rPr>
-      </w:pPr>
-      <w:r>
-        <w:rPr>
-          <w:rFonts w:eastAsia="Noto Serif CJK SC" w:cs="Noto Sans Devanagari" w:ascii="Garamond" w:hAnsi="Garamond"/>
-          <w:i w:val="false"/>
-          <w:iCs w:val="false"/>
-          <w:color w:val="00A0FC"/>
-          <w:kern w:val="2"/>
-          <w:sz w:val="36"/>
-          <w:szCs w:val="36"/>
-          <w:lang w:val="pt-BR" w:eastAsia="zh-CN" w:bidi="hi-IN"/>
-        </w:rPr>
-        <w:t xml:space="preserve">Nessa pergunta </w:t>
-      </w:r>
-      <w:r>
-        <w:rPr>
-          <w:rFonts w:eastAsia="Noto Serif CJK SC" w:cs="Noto Sans Devanagari" w:ascii="Garamond" w:hAnsi="Garamond"/>
-          <w:i w:val="false"/>
-          <w:iCs w:val="false"/>
-          <w:color w:val="00A0FC"/>
-          <w:kern w:val="2"/>
-          <w:sz w:val="36"/>
-          <w:szCs w:val="36"/>
-          <w:lang w:val="pt-BR" w:eastAsia="zh-CN" w:bidi="hi-IN"/>
-        </w:rPr>
-        <w:t>Kardec</w:t>
-      </w:r>
-      <w:r>
-        <w:rPr>
-          <w:rFonts w:eastAsia="Noto Serif CJK SC" w:cs="Noto Sans Devanagari" w:ascii="Garamond" w:hAnsi="Garamond"/>
-          <w:i w:val="false"/>
-          <w:iCs w:val="false"/>
-          <w:color w:val="00A0FC"/>
-          <w:kern w:val="2"/>
-          <w:sz w:val="36"/>
-          <w:szCs w:val="36"/>
-          <w:lang w:val="pt-BR" w:eastAsia="zh-CN" w:bidi="hi-IN"/>
-        </w:rPr>
-        <w:t xml:space="preserve"> deseja saber se existe alguma relação entre o sonambulismo natural e os sonhos. Sonambulismo natural é aquele espontâneo, que a pessoa tem sob certas circunstâncias. Existe também o sonambulismo magnético, que Kardec vai abordar em perguntas mais adiante. Kardec também deseja saber como se explica o sonambulismo natural. </w:t>
-      </w:r>
-    </w:p>
-    <w:p>
-      <w:pPr>
-        <w:pStyle w:val="Normal"/>
-        <w:bidi w:val="0"/>
-        <w:ind w:left="709" w:hanging="0"/>
-        <w:jc w:val="both"/>
-        <w:rPr>
-          <w:rFonts w:ascii="Garamond" w:hAnsi="Garamond"/>
-          <w:color w:val="00A0FC"/>
-          <w:sz w:val="36"/>
-          <w:szCs w:val="36"/>
-        </w:rPr>
-      </w:pPr>
-      <w:r>
-        <w:rPr/>
+          <w:sz w:val="36"/>
+          <w:szCs w:val="36"/>
+          <w:lang w:val="pt-BR" w:eastAsia="zh-CN" w:bidi="hi-IN"/>
+        </w:rPr>
+      </w:r>
+    </w:p>
+    <w:p>
+      <w:pPr>
+        <w:pStyle w:val="Normal"/>
+        <w:bidi w:val="0"/>
+        <w:jc w:val="both"/>
+        <w:rPr>
+          <w:rFonts w:ascii="Garamond" w:hAnsi="Garamond"/>
+          <w:sz w:val="36"/>
+          <w:szCs w:val="36"/>
+        </w:rPr>
+      </w:pPr>
+      <w:r>
+        <w:rPr>
+          <w:rFonts w:ascii="Garamond" w:hAnsi="Garamond"/>
+          <w:sz w:val="36"/>
+          <w:szCs w:val="36"/>
+        </w:rPr>
+      </w:r>
+    </w:p>
+    <w:p>
+      <w:pPr>
+        <w:pStyle w:val="Normal"/>
+        <w:bidi w:val="0"/>
+        <w:ind w:left="709" w:hanging="0"/>
+        <w:jc w:val="both"/>
+        <w:rPr>
+          <w:rFonts w:ascii="Garamond" w:hAnsi="Garamond"/>
+          <w:color w:val="00A0FC"/>
+          <w:sz w:val="36"/>
+          <w:szCs w:val="36"/>
+        </w:rPr>
+      </w:pPr>
+      <w:r>
+        <w:rPr>
+          <w:rFonts w:eastAsia="Noto Serif CJK SC" w:cs="Noto Sans Devanagari" w:ascii="Garamond" w:hAnsi="Garamond"/>
+          <w:i w:val="false"/>
+          <w:iCs w:val="false"/>
+          <w:color w:val="00A0FC"/>
+          <w:kern w:val="2"/>
+          <w:sz w:val="36"/>
+          <w:szCs w:val="36"/>
+          <w:lang w:val="pt-BR" w:eastAsia="zh-CN" w:bidi="hi-IN"/>
+        </w:rPr>
+        <w:t xml:space="preserve">Nessa pergunta Kardec deseja saber se existe alguma relação entre o sonambulismo natural e os sonhos. Sonambulismo natural é aquele espontâneo, que a pessoa tem sob certas circunstâncias. Existe também o sonambulismo magnético, que Kardec vai abordar em perguntas mais adiante. Kardec também deseja saber como se explica o sonambulismo natural. </w:t>
+      </w:r>
+    </w:p>
+    <w:p>
+      <w:pPr>
+        <w:pStyle w:val="Normal"/>
+        <w:bidi w:val="0"/>
+        <w:ind w:left="709" w:hanging="0"/>
+        <w:jc w:val="both"/>
+        <w:rPr>
+          <w:rFonts w:ascii="Garamond" w:hAnsi="Garamond"/>
+          <w:color w:val="00A0FC"/>
+          <w:sz w:val="36"/>
+          <w:szCs w:val="36"/>
+        </w:rPr>
+      </w:pPr>
+      <w:r>
+        <w:rPr>
+          <w:rFonts w:ascii="Garamond" w:hAnsi="Garamond"/>
+          <w:color w:val="00A0FC"/>
+          <w:sz w:val="36"/>
+          <w:szCs w:val="36"/>
+        </w:rPr>
       </w:r>
     </w:p>
     <w:p>
@@ -3901,7 +3400,12 @@
         </w:rPr>
       </w:pPr>
       <w:r>
-        <w:rPr/>
+        <w:rPr>
+          <w:rFonts w:ascii="Garamond" w:hAnsi="Garamond"/>
+          <w:color w:val="00A0FC"/>
+          <w:sz w:val="36"/>
+          <w:szCs w:val="36"/>
+        </w:rPr>
       </w:r>
     </w:p>
     <w:p>
@@ -3945,7 +3449,12 @@
         </w:rPr>
       </w:pPr>
       <w:r>
-        <w:rPr/>
+        <w:rPr>
+          <w:rFonts w:ascii="Garamond" w:hAnsi="Garamond"/>
+          <w:color w:val="00A0FC"/>
+          <w:sz w:val="36"/>
+          <w:szCs w:val="36"/>
+        </w:rPr>
       </w:r>
     </w:p>
     <w:p>
@@ -3989,7 +3498,12 @@
         </w:rPr>
       </w:pPr>
       <w:r>
-        <w:rPr/>
+        <w:rPr>
+          <w:rFonts w:ascii="Garamond" w:hAnsi="Garamond"/>
+          <w:color w:val="00A0FC"/>
+          <w:sz w:val="36"/>
+          <w:szCs w:val="36"/>
+        </w:rPr>
       </w:r>
     </w:p>
     <w:p>
@@ -4033,7 +3547,12 @@
         </w:rPr>
       </w:pPr>
       <w:r>
-        <w:rPr/>
+        <w:rPr>
+          <w:rFonts w:ascii="Garamond" w:hAnsi="Garamond"/>
+          <w:color w:val="00A0FC"/>
+          <w:sz w:val="36"/>
+          <w:szCs w:val="36"/>
+        </w:rPr>
       </w:r>
     </w:p>
     <w:p>
@@ -4077,24 +3596,34 @@
         </w:rPr>
       </w:pPr>
       <w:r>
-        <w:rPr/>
-      </w:r>
-    </w:p>
-    <w:p>
-      <w:pPr>
-        <w:pStyle w:val="Normal"/>
-        <w:bidi w:val="0"/>
-        <w:ind w:left="709" w:hanging="0"/>
-        <w:jc w:val="both"/>
-        <w:rPr>
-          <w:rFonts w:ascii="Garamond" w:hAnsi="Garamond"/>
-          <w:color w:val="00A0FC"/>
-          <w:sz w:val="36"/>
-          <w:szCs w:val="36"/>
-        </w:rPr>
-      </w:pPr>
-      <w:r>
-        <w:rPr/>
+        <w:rPr>
+          <w:rFonts w:ascii="Garamond" w:hAnsi="Garamond"/>
+          <w:color w:val="00A0FC"/>
+          <w:sz w:val="36"/>
+          <w:szCs w:val="36"/>
+        </w:rPr>
+      </w:r>
+    </w:p>
+    <w:p>
+      <w:pPr>
+        <w:pStyle w:val="Normal"/>
+        <w:bidi w:val="0"/>
+        <w:ind w:left="709" w:hanging="0"/>
+        <w:jc w:val="both"/>
+        <w:rPr>
+          <w:rFonts w:ascii="Garamond" w:hAnsi="Garamond"/>
+          <w:color w:val="00A0FC"/>
+          <w:sz w:val="36"/>
+          <w:szCs w:val="36"/>
+        </w:rPr>
+      </w:pPr>
+      <w:r>
+        <w:rPr>
+          <w:rFonts w:ascii="Garamond" w:hAnsi="Garamond"/>
+          <w:color w:val="00A0FC"/>
+          <w:sz w:val="36"/>
+          <w:szCs w:val="36"/>
+        </w:rPr>
       </w:r>
     </w:p>
     <w:p>
@@ -4138,7 +3667,12 @@
         </w:rPr>
       </w:pPr>
       <w:r>
-        <w:rPr/>
+        <w:rPr>
+          <w:rFonts w:ascii="Garamond" w:hAnsi="Garamond"/>
+          <w:color w:val="00A0FC"/>
+          <w:sz w:val="36"/>
+          <w:szCs w:val="36"/>
+        </w:rPr>
       </w:r>
     </w:p>
     <w:p>
@@ -4184,7 +3718,12 @@
         </w:rPr>
       </w:pPr>
       <w:r>
-        <w:rPr/>
+        <w:rPr>
+          <w:rFonts w:ascii="Garamond" w:hAnsi="Garamond"/>
+          <w:color w:val="00A0FC"/>
+          <w:sz w:val="36"/>
+          <w:szCs w:val="36"/>
+        </w:rPr>
       </w:r>
     </w:p>
     <w:p>
@@ -4230,7 +3769,12 @@
         </w:rPr>
       </w:pPr>
       <w:r>
-        <w:rPr/>
+        <w:rPr>
+          <w:rFonts w:ascii="Garamond" w:hAnsi="Garamond"/>
+          <w:color w:val="00A0FC"/>
+          <w:sz w:val="36"/>
+          <w:szCs w:val="36"/>
+        </w:rPr>
       </w:r>
     </w:p>
     <w:p>
@@ -4276,7 +3820,12 @@
         </w:rPr>
       </w:pPr>
       <w:r>
-        <w:rPr/>
+        <w:rPr>
+          <w:rFonts w:ascii="Garamond" w:hAnsi="Garamond"/>
+          <w:color w:val="00A0FC"/>
+          <w:sz w:val="36"/>
+          <w:szCs w:val="36"/>
+        </w:rPr>
       </w:r>
     </w:p>
     <w:p>
@@ -4329,14 +3878,10 @@
       </w:pPr>
       <w:r>
         <w:rPr>
-          <w:rFonts w:eastAsia="Noto Serif CJK SC" w:cs="Noto Sans Devanagari" w:ascii="Garamond" w:hAnsi="Garamond"/>
-          <w:i w:val="false"/>
-          <w:iCs w:val="false"/>
-          <w:color w:val="00A0FC"/>
-          <w:kern w:val="2"/>
-          <w:sz w:val="36"/>
-          <w:szCs w:val="36"/>
-          <w:lang w:val="pt-BR" w:eastAsia="zh-CN" w:bidi="hi-IN"/>
+          <w:rFonts w:ascii="Garamond" w:hAnsi="Garamond"/>
+          <w:color w:val="00A0FC"/>
+          <w:sz w:val="36"/>
+          <w:szCs w:val="36"/>
         </w:rPr>
       </w:r>
     </w:p>
@@ -4382,14 +3927,10 @@
       </w:pPr>
       <w:r>
         <w:rPr>
-          <w:rFonts w:eastAsia="Noto Serif CJK SC" w:cs="Noto Sans Devanagari" w:ascii="Garamond" w:hAnsi="Garamond"/>
-          <w:i w:val="false"/>
-          <w:iCs w:val="false"/>
-          <w:color w:val="00A0FC"/>
-          <w:kern w:val="2"/>
-          <w:sz w:val="36"/>
-          <w:szCs w:val="36"/>
-          <w:lang w:val="pt-BR" w:eastAsia="zh-CN" w:bidi="hi-IN"/>
+          <w:rFonts w:ascii="Garamond" w:hAnsi="Garamond"/>
+          <w:color w:val="00A0FC"/>
+          <w:sz w:val="36"/>
+          <w:szCs w:val="36"/>
         </w:rPr>
       </w:r>
     </w:p>
@@ -4435,14 +3976,10 @@
       </w:pPr>
       <w:r>
         <w:rPr>
-          <w:rFonts w:eastAsia="Noto Serif CJK SC" w:cs="Noto Sans Devanagari" w:ascii="Garamond" w:hAnsi="Garamond"/>
-          <w:i w:val="false"/>
-          <w:iCs w:val="false"/>
-          <w:color w:val="00A0FC"/>
-          <w:kern w:val="2"/>
-          <w:sz w:val="36"/>
-          <w:szCs w:val="36"/>
-          <w:lang w:val="pt-BR" w:eastAsia="zh-CN" w:bidi="hi-IN"/>
+          <w:rFonts w:ascii="Garamond" w:hAnsi="Garamond"/>
+          <w:color w:val="00A0FC"/>
+          <w:sz w:val="36"/>
+          <w:szCs w:val="36"/>
         </w:rPr>
       </w:r>
     </w:p>
@@ -4488,14 +4025,10 @@
       </w:pPr>
       <w:r>
         <w:rPr>
-          <w:rFonts w:eastAsia="Noto Serif CJK SC" w:cs="Noto Sans Devanagari" w:ascii="Garamond" w:hAnsi="Garamond"/>
-          <w:i w:val="false"/>
-          <w:iCs w:val="false"/>
-          <w:color w:val="00A0FC"/>
-          <w:kern w:val="2"/>
-          <w:sz w:val="36"/>
-          <w:szCs w:val="36"/>
-          <w:lang w:val="pt-BR" w:eastAsia="zh-CN" w:bidi="hi-IN"/>
+          <w:rFonts w:ascii="Garamond" w:hAnsi="Garamond"/>
+          <w:color w:val="00A0FC"/>
+          <w:sz w:val="36"/>
+          <w:szCs w:val="36"/>
         </w:rPr>
       </w:r>
     </w:p>
@@ -4519,6 +4052,1352 @@
           <w:szCs w:val="36"/>
           <w:lang w:val="pt-BR" w:eastAsia="zh-CN" w:bidi="hi-IN"/>
         </w:rPr>
+        <w:t>426</w:t>
+      </w:r>
+      <w:r>
+        <w:rPr>
+          <w:rFonts w:ascii="Garamond" w:hAnsi="Garamond"/>
+          <w:sz w:val="36"/>
+          <w:szCs w:val="36"/>
+        </w:rPr>
+        <w:t xml:space="preserve">. O chamado sonambulismo magnético tem alguma relação com o sonambulismo natural? </w:t>
+      </w:r>
+    </w:p>
+    <w:p>
+      <w:pPr>
+        <w:pStyle w:val="Normal"/>
+        <w:bidi w:val="0"/>
+        <w:jc w:val="both"/>
+        <w:rPr>
+          <w:rFonts w:ascii="Garamond" w:hAnsi="Garamond"/>
+          <w:color w:val="auto"/>
+          <w:sz w:val="36"/>
+          <w:szCs w:val="36"/>
+        </w:rPr>
+      </w:pPr>
+      <w:r>
+        <w:rPr>
+          <w:rFonts w:ascii="Garamond" w:hAnsi="Garamond"/>
+          <w:color w:val="auto"/>
+          <w:sz w:val="36"/>
+          <w:szCs w:val="36"/>
+        </w:rPr>
+      </w:r>
+    </w:p>
+    <w:p>
+      <w:pPr>
+        <w:pStyle w:val="Normal"/>
+        <w:bidi w:val="0"/>
+        <w:ind w:hanging="0"/>
+        <w:jc w:val="both"/>
+        <w:rPr>
+          <w:color w:val="auto"/>
+        </w:rPr>
+      </w:pPr>
+      <w:r>
+        <w:rPr>
+          <w:rFonts w:eastAsia="Noto Serif CJK SC" w:cs="Noto Sans Devanagari" w:ascii="Garamond" w:hAnsi="Garamond"/>
+          <w:i/>
+          <w:iCs/>
+          <w:color w:val="auto"/>
+          <w:kern w:val="2"/>
+          <w:sz w:val="36"/>
+          <w:szCs w:val="36"/>
+          <w:lang w:val="pt-BR" w:eastAsia="zh-CN" w:bidi="hi-IN"/>
+        </w:rPr>
+        <w:t>“</w:t>
+      </w:r>
+      <w:r>
+        <w:rPr>
+          <w:rFonts w:eastAsia="Noto Serif CJK SC" w:cs="Noto Sans Devanagari" w:ascii="Garamond" w:hAnsi="Garamond"/>
+          <w:i/>
+          <w:iCs/>
+          <w:color w:val="auto"/>
+          <w:kern w:val="2"/>
+          <w:sz w:val="36"/>
+          <w:szCs w:val="36"/>
+          <w:lang w:val="pt-BR" w:eastAsia="zh-CN" w:bidi="hi-IN"/>
+        </w:rPr>
+        <w:t>É a mesma coisa, com a só diferença de ser provocado.”</w:t>
+      </w:r>
+    </w:p>
+    <w:p>
+      <w:pPr>
+        <w:pStyle w:val="Normal"/>
+        <w:bidi w:val="0"/>
+        <w:ind w:hanging="0"/>
+        <w:jc w:val="both"/>
+        <w:rPr>
+          <w:rFonts w:ascii="Garamond" w:hAnsi="Garamond" w:eastAsia="Noto Serif CJK SC" w:cs="Noto Sans Devanagari"/>
+          <w:i/>
+          <w:i/>
+          <w:iCs/>
+          <w:kern w:val="2"/>
+          <w:sz w:val="36"/>
+          <w:szCs w:val="36"/>
+          <w:lang w:val="pt-BR" w:eastAsia="zh-CN" w:bidi="hi-IN"/>
+        </w:rPr>
+      </w:pPr>
+      <w:r>
+        <w:rPr>
+          <w:rFonts w:eastAsia="Noto Serif CJK SC" w:cs="Noto Sans Devanagari" w:ascii="Garamond" w:hAnsi="Garamond"/>
+          <w:i/>
+          <w:iCs/>
+          <w:kern w:val="2"/>
+          <w:sz w:val="36"/>
+          <w:szCs w:val="36"/>
+          <w:lang w:val="pt-BR" w:eastAsia="zh-CN" w:bidi="hi-IN"/>
+        </w:rPr>
+      </w:r>
+    </w:p>
+    <w:p>
+      <w:pPr>
+        <w:pStyle w:val="Normal"/>
+        <w:bidi w:val="0"/>
+        <w:ind w:left="709" w:hanging="0"/>
+        <w:jc w:val="both"/>
+        <w:rPr>
+          <w:rFonts w:ascii="Garamond" w:hAnsi="Garamond"/>
+          <w:color w:val="00A0FC"/>
+          <w:sz w:val="36"/>
+          <w:szCs w:val="36"/>
+        </w:rPr>
+      </w:pPr>
+      <w:r>
+        <w:rPr>
+          <w:rFonts w:eastAsia="Noto Serif CJK SC" w:cs="Noto Sans Devanagari" w:ascii="Garamond" w:hAnsi="Garamond"/>
+          <w:i w:val="false"/>
+          <w:iCs w:val="false"/>
+          <w:color w:val="00A0FC"/>
+          <w:kern w:val="2"/>
+          <w:sz w:val="36"/>
+          <w:szCs w:val="36"/>
+          <w:lang w:val="pt-BR" w:eastAsia="zh-CN" w:bidi="hi-IN"/>
+        </w:rPr>
+        <w:t>Bem, tanto a pergunta de Kardec quanto a resposta da Espiritualidade são bem diretas. O sonambulismo magnético - aquele que é provocado - tem exatamente as mesmas características do sonambulismo natural.</w:t>
+      </w:r>
+    </w:p>
+    <w:p>
+      <w:pPr>
+        <w:pStyle w:val="Normal"/>
+        <w:bidi w:val="0"/>
+        <w:ind w:left="709" w:hanging="0"/>
+        <w:jc w:val="both"/>
+        <w:rPr>
+          <w:rFonts w:ascii="Garamond" w:hAnsi="Garamond"/>
+          <w:color w:val="00A0FC"/>
+          <w:sz w:val="36"/>
+          <w:szCs w:val="36"/>
+        </w:rPr>
+      </w:pPr>
+      <w:r>
+        <w:rPr>
+          <w:rFonts w:ascii="Garamond" w:hAnsi="Garamond"/>
+          <w:color w:val="00A0FC"/>
+          <w:sz w:val="36"/>
+          <w:szCs w:val="36"/>
+        </w:rPr>
+      </w:r>
+    </w:p>
+    <w:p>
+      <w:pPr>
+        <w:pStyle w:val="Normal"/>
+        <w:bidi w:val="0"/>
+        <w:jc w:val="both"/>
+        <w:rPr>
+          <w:rFonts w:ascii="Garamond" w:hAnsi="Garamond"/>
+          <w:sz w:val="36"/>
+          <w:szCs w:val="36"/>
+        </w:rPr>
+      </w:pPr>
+      <w:r>
+        <w:rPr>
+          <w:rFonts w:eastAsia="Noto Serif CJK SC" w:cs="Noto Sans Devanagari" w:ascii="Garamond" w:hAnsi="Garamond"/>
+          <w:color w:val="auto"/>
+          <w:kern w:val="2"/>
+          <w:sz w:val="36"/>
+          <w:szCs w:val="36"/>
+          <w:lang w:val="pt-BR" w:eastAsia="zh-CN" w:bidi="hi-IN"/>
+        </w:rPr>
+        <w:t>427</w:t>
+      </w:r>
+      <w:r>
+        <w:rPr>
+          <w:rFonts w:ascii="Garamond" w:hAnsi="Garamond"/>
+          <w:sz w:val="36"/>
+          <w:szCs w:val="36"/>
+        </w:rPr>
+        <w:t xml:space="preserve">. De que natureza é o agente que se chama fluido magnético? </w:t>
+      </w:r>
+    </w:p>
+    <w:p>
+      <w:pPr>
+        <w:pStyle w:val="Normal"/>
+        <w:bidi w:val="0"/>
+        <w:jc w:val="both"/>
+        <w:rPr>
+          <w:rFonts w:ascii="Garamond" w:hAnsi="Garamond"/>
+          <w:color w:val="auto"/>
+          <w:sz w:val="36"/>
+          <w:szCs w:val="36"/>
+        </w:rPr>
+      </w:pPr>
+      <w:r>
+        <w:rPr>
+          <w:rFonts w:ascii="Garamond" w:hAnsi="Garamond"/>
+          <w:color w:val="auto"/>
+          <w:sz w:val="36"/>
+          <w:szCs w:val="36"/>
+        </w:rPr>
+      </w:r>
+    </w:p>
+    <w:p>
+      <w:pPr>
+        <w:pStyle w:val="Normal"/>
+        <w:bidi w:val="0"/>
+        <w:ind w:hanging="0"/>
+        <w:jc w:val="both"/>
+        <w:rPr>
+          <w:color w:val="auto"/>
+        </w:rPr>
+      </w:pPr>
+      <w:r>
+        <w:rPr>
+          <w:rFonts w:eastAsia="Noto Serif CJK SC" w:cs="Noto Sans Devanagari" w:ascii="Garamond" w:hAnsi="Garamond"/>
+          <w:i/>
+          <w:iCs/>
+          <w:color w:val="auto"/>
+          <w:kern w:val="2"/>
+          <w:sz w:val="36"/>
+          <w:szCs w:val="36"/>
+          <w:lang w:val="pt-BR" w:eastAsia="zh-CN" w:bidi="hi-IN"/>
+        </w:rPr>
+        <w:t>“</w:t>
+      </w:r>
+      <w:r>
+        <w:rPr>
+          <w:rFonts w:eastAsia="Noto Serif CJK SC" w:cs="Noto Sans Devanagari" w:ascii="Garamond" w:hAnsi="Garamond"/>
+          <w:i/>
+          <w:iCs/>
+          <w:color w:val="auto"/>
+          <w:kern w:val="2"/>
+          <w:sz w:val="36"/>
+          <w:szCs w:val="36"/>
+          <w:lang w:val="pt-BR" w:eastAsia="zh-CN" w:bidi="hi-IN"/>
+        </w:rPr>
+        <w:t>Fluido vital, eletricidade animalizada, que são modificações do fluido universal.”</w:t>
+      </w:r>
+    </w:p>
+    <w:p>
+      <w:pPr>
+        <w:pStyle w:val="Normal"/>
+        <w:bidi w:val="0"/>
+        <w:ind w:hanging="0"/>
+        <w:jc w:val="both"/>
+        <w:rPr>
+          <w:rFonts w:ascii="Garamond" w:hAnsi="Garamond" w:eastAsia="Noto Serif CJK SC" w:cs="Noto Sans Devanagari"/>
+          <w:i/>
+          <w:i/>
+          <w:iCs/>
+          <w:kern w:val="2"/>
+          <w:sz w:val="36"/>
+          <w:szCs w:val="36"/>
+          <w:lang w:val="pt-BR" w:eastAsia="zh-CN" w:bidi="hi-IN"/>
+        </w:rPr>
+      </w:pPr>
+      <w:r>
+        <w:rPr>
+          <w:rFonts w:eastAsia="Noto Serif CJK SC" w:cs="Noto Sans Devanagari" w:ascii="Garamond" w:hAnsi="Garamond"/>
+          <w:i/>
+          <w:iCs/>
+          <w:kern w:val="2"/>
+          <w:sz w:val="36"/>
+          <w:szCs w:val="36"/>
+          <w:lang w:val="pt-BR" w:eastAsia="zh-CN" w:bidi="hi-IN"/>
+        </w:rPr>
+      </w:r>
+    </w:p>
+    <w:p>
+      <w:pPr>
+        <w:pStyle w:val="Normal"/>
+        <w:bidi w:val="0"/>
+        <w:ind w:left="709" w:hanging="0"/>
+        <w:jc w:val="both"/>
+        <w:rPr>
+          <w:rFonts w:ascii="Garamond" w:hAnsi="Garamond"/>
+          <w:color w:val="00A0FC"/>
+          <w:sz w:val="36"/>
+          <w:szCs w:val="36"/>
+        </w:rPr>
+      </w:pPr>
+      <w:r>
+        <w:rPr>
+          <w:rFonts w:eastAsia="Noto Serif CJK SC" w:cs="Noto Sans Devanagari" w:ascii="Garamond" w:hAnsi="Garamond"/>
+          <w:i w:val="false"/>
+          <w:iCs w:val="false"/>
+          <w:color w:val="00A0FC"/>
+          <w:kern w:val="2"/>
+          <w:sz w:val="36"/>
+          <w:szCs w:val="36"/>
+          <w:lang w:val="pt-BR" w:eastAsia="zh-CN" w:bidi="hi-IN"/>
+        </w:rPr>
+        <w:t xml:space="preserve">Essa </w:t>
+      </w:r>
+      <w:r>
+        <w:rPr>
+          <w:rFonts w:eastAsia="Noto Serif CJK SC" w:cs="Noto Sans Devanagari" w:ascii="Garamond" w:hAnsi="Garamond"/>
+          <w:i w:val="false"/>
+          <w:iCs w:val="false"/>
+          <w:color w:val="00A0FC"/>
+          <w:kern w:val="2"/>
+          <w:sz w:val="36"/>
+          <w:szCs w:val="36"/>
+          <w:lang w:val="pt-BR" w:eastAsia="zh-CN" w:bidi="hi-IN"/>
+        </w:rPr>
+        <w:t>questão</w:t>
+      </w:r>
+      <w:r>
+        <w:rPr>
+          <w:rFonts w:eastAsia="Noto Serif CJK SC" w:cs="Noto Sans Devanagari" w:ascii="Garamond" w:hAnsi="Garamond"/>
+          <w:i w:val="false"/>
+          <w:iCs w:val="false"/>
+          <w:color w:val="00A0FC"/>
+          <w:kern w:val="2"/>
+          <w:sz w:val="36"/>
+          <w:szCs w:val="36"/>
+          <w:lang w:val="pt-BR" w:eastAsia="zh-CN" w:bidi="hi-IN"/>
+        </w:rPr>
+        <w:t xml:space="preserve"> é especialmente interessante para nós. Kardec pergunta do que é constituído esse fluido magnético que é utilizado, entre outras coisas, para induzir alguém ao sonambulismo.</w:t>
+      </w:r>
+    </w:p>
+    <w:p>
+      <w:pPr>
+        <w:pStyle w:val="Normal"/>
+        <w:bidi w:val="0"/>
+        <w:ind w:left="709" w:hanging="0"/>
+        <w:jc w:val="both"/>
+        <w:rPr>
+          <w:rFonts w:ascii="Garamond" w:hAnsi="Garamond"/>
+          <w:color w:val="00A0FC"/>
+          <w:sz w:val="36"/>
+          <w:szCs w:val="36"/>
+        </w:rPr>
+      </w:pPr>
+      <w:r>
+        <w:rPr>
+          <w:rFonts w:ascii="Garamond" w:hAnsi="Garamond"/>
+          <w:color w:val="00A0FC"/>
+          <w:sz w:val="36"/>
+          <w:szCs w:val="36"/>
+        </w:rPr>
+      </w:r>
+    </w:p>
+    <w:p>
+      <w:pPr>
+        <w:pStyle w:val="Normal"/>
+        <w:bidi w:val="0"/>
+        <w:ind w:left="709" w:hanging="0"/>
+        <w:jc w:val="both"/>
+        <w:rPr>
+          <w:rFonts w:ascii="Garamond" w:hAnsi="Garamond"/>
+          <w:color w:val="00A0FC"/>
+          <w:sz w:val="36"/>
+          <w:szCs w:val="36"/>
+        </w:rPr>
+      </w:pPr>
+      <w:r>
+        <w:rPr>
+          <w:rFonts w:eastAsia="Noto Serif CJK SC" w:cs="Noto Sans Devanagari" w:ascii="Garamond" w:hAnsi="Garamond"/>
+          <w:i w:val="false"/>
+          <w:iCs w:val="false"/>
+          <w:color w:val="00A0FC"/>
+          <w:kern w:val="2"/>
+          <w:sz w:val="36"/>
+          <w:szCs w:val="36"/>
+          <w:lang w:val="pt-BR" w:eastAsia="zh-CN" w:bidi="hi-IN"/>
+        </w:rPr>
+        <w:t>A Espiritualidade responde que o fluido magnético</w:t>
+      </w:r>
+      <w:r>
+        <w:rPr>
+          <w:rFonts w:eastAsia="Noto Serif CJK SC" w:cs="Noto Sans Devanagari" w:ascii="Garamond" w:hAnsi="Garamond"/>
+          <w:i w:val="false"/>
+          <w:iCs w:val="false"/>
+          <w:color w:val="00A0FC"/>
+          <w:kern w:val="2"/>
+          <w:sz w:val="36"/>
+          <w:szCs w:val="36"/>
+          <w:lang w:val="pt-BR" w:eastAsia="zh-CN" w:bidi="hi-IN"/>
+        </w:rPr>
+        <w:t xml:space="preserve"> - que também pode ser chamado de fluido vital ou eletricidade animalizada - </w:t>
+      </w:r>
+      <w:r>
+        <w:rPr>
+          <w:rFonts w:eastAsia="Noto Serif CJK SC" w:cs="Noto Sans Devanagari" w:ascii="Garamond" w:hAnsi="Garamond"/>
+          <w:i w:val="false"/>
+          <w:iCs w:val="false"/>
+          <w:color w:val="00A0FC"/>
+          <w:kern w:val="2"/>
+          <w:sz w:val="36"/>
+          <w:szCs w:val="36"/>
+          <w:lang w:val="pt-BR" w:eastAsia="zh-CN" w:bidi="hi-IN"/>
+        </w:rPr>
+        <w:t xml:space="preserve"> é </w:t>
+      </w:r>
+      <w:r>
+        <w:rPr>
+          <w:rFonts w:eastAsia="Noto Serif CJK SC" w:cs="Noto Sans Devanagari" w:ascii="Garamond" w:hAnsi="Garamond"/>
+          <w:i w:val="false"/>
+          <w:iCs w:val="false"/>
+          <w:color w:val="00A0FC"/>
+          <w:kern w:val="2"/>
+          <w:sz w:val="36"/>
+          <w:szCs w:val="36"/>
+          <w:lang w:val="pt-BR" w:eastAsia="zh-CN" w:bidi="hi-IN"/>
+        </w:rPr>
+        <w:t>uma das diversas variações do fluido cósmico universal.</w:t>
+      </w:r>
+    </w:p>
+    <w:p>
+      <w:pPr>
+        <w:pStyle w:val="Normal"/>
+        <w:bidi w:val="0"/>
+        <w:ind w:left="709" w:hanging="0"/>
+        <w:jc w:val="both"/>
+        <w:rPr>
+          <w:rFonts w:ascii="Garamond" w:hAnsi="Garamond"/>
+          <w:color w:val="00A0FC"/>
+          <w:sz w:val="36"/>
+          <w:szCs w:val="36"/>
+        </w:rPr>
+      </w:pPr>
+      <w:r>
+        <w:rPr/>
+      </w:r>
+    </w:p>
+    <w:p>
+      <w:pPr>
+        <w:pStyle w:val="Normal"/>
+        <w:bidi w:val="0"/>
+        <w:ind w:left="709" w:hanging="0"/>
+        <w:jc w:val="both"/>
+        <w:rPr>
+          <w:rFonts w:ascii="Garamond" w:hAnsi="Garamond"/>
+          <w:color w:val="00A0FC"/>
+          <w:sz w:val="36"/>
+          <w:szCs w:val="36"/>
+        </w:rPr>
+      </w:pPr>
+      <w:r>
+        <w:rPr>
+          <w:rFonts w:eastAsia="Noto Serif CJK SC" w:cs="Noto Sans Devanagari" w:ascii="Garamond" w:hAnsi="Garamond"/>
+          <w:i w:val="false"/>
+          <w:iCs w:val="false"/>
+          <w:color w:val="00A0FC"/>
+          <w:kern w:val="2"/>
+          <w:sz w:val="36"/>
+          <w:szCs w:val="36"/>
+          <w:lang w:val="pt-BR" w:eastAsia="zh-CN" w:bidi="hi-IN"/>
+        </w:rPr>
+        <w:t>Vamos relembrar alguns conceitos em torno do fluido cósmico universal.</w:t>
+      </w:r>
+    </w:p>
+    <w:p>
+      <w:pPr>
+        <w:pStyle w:val="Normal"/>
+        <w:bidi w:val="0"/>
+        <w:ind w:left="709" w:hanging="0"/>
+        <w:jc w:val="both"/>
+        <w:rPr>
+          <w:rFonts w:ascii="Garamond" w:hAnsi="Garamond"/>
+          <w:color w:val="00A0FC"/>
+          <w:sz w:val="36"/>
+          <w:szCs w:val="36"/>
+        </w:rPr>
+      </w:pPr>
+      <w:r>
+        <w:rPr/>
+      </w:r>
+    </w:p>
+    <w:p>
+      <w:pPr>
+        <w:pStyle w:val="Normal"/>
+        <w:bidi w:val="0"/>
+        <w:ind w:left="709" w:hanging="0"/>
+        <w:jc w:val="both"/>
+        <w:rPr>
+          <w:rFonts w:ascii="Garamond" w:hAnsi="Garamond"/>
+          <w:color w:val="00A0FC"/>
+          <w:sz w:val="36"/>
+          <w:szCs w:val="36"/>
+        </w:rPr>
+      </w:pPr>
+      <w:r>
+        <w:rPr>
+          <w:rFonts w:eastAsia="Noto Serif CJK SC" w:cs="Noto Sans Devanagari" w:ascii="Garamond" w:hAnsi="Garamond"/>
+          <w:i w:val="false"/>
+          <w:iCs w:val="false"/>
+          <w:color w:val="00A0FC"/>
+          <w:kern w:val="2"/>
+          <w:sz w:val="36"/>
+          <w:szCs w:val="36"/>
+          <w:lang w:val="pt-BR" w:eastAsia="zh-CN" w:bidi="hi-IN"/>
+        </w:rPr>
+        <w:t>Na questão 27, aqui mesmo em O Livro dos Espíritos, Kardec pergunta se existem dois elementos gerais no universo: matéria e espírito. A Espiritualidade responde que sim, e que acima de tudo isso está Deus, o criador de todas as coisas.</w:t>
+      </w:r>
+    </w:p>
+    <w:p>
+      <w:pPr>
+        <w:pStyle w:val="Normal"/>
+        <w:bidi w:val="0"/>
+        <w:ind w:left="709" w:hanging="0"/>
+        <w:jc w:val="both"/>
+        <w:rPr>
+          <w:rFonts w:ascii="Garamond" w:hAnsi="Garamond"/>
+          <w:color w:val="00A0FC"/>
+          <w:sz w:val="36"/>
+          <w:szCs w:val="36"/>
+        </w:rPr>
+      </w:pPr>
+      <w:r>
+        <w:rPr/>
+      </w:r>
+    </w:p>
+    <w:p>
+      <w:pPr>
+        <w:pStyle w:val="Normal"/>
+        <w:bidi w:val="0"/>
+        <w:ind w:left="709" w:hanging="0"/>
+        <w:jc w:val="both"/>
+        <w:rPr>
+          <w:rFonts w:ascii="Garamond" w:hAnsi="Garamond"/>
+          <w:color w:val="00A0FC"/>
+          <w:sz w:val="36"/>
+          <w:szCs w:val="36"/>
+        </w:rPr>
+      </w:pPr>
+      <w:r>
+        <w:rPr>
+          <w:rFonts w:eastAsia="Noto Serif CJK SC" w:cs="Noto Sans Devanagari" w:ascii="Garamond" w:hAnsi="Garamond"/>
+          <w:i w:val="false"/>
+          <w:iCs w:val="false"/>
+          <w:color w:val="00A0FC"/>
+          <w:kern w:val="2"/>
+          <w:sz w:val="36"/>
+          <w:szCs w:val="36"/>
+          <w:lang w:val="pt-BR" w:eastAsia="zh-CN" w:bidi="hi-IN"/>
+        </w:rPr>
+        <w:t>Só que a Espiritualidade disse ainda o seguinte:</w:t>
+      </w:r>
+    </w:p>
+    <w:p>
+      <w:pPr>
+        <w:pStyle w:val="Normal"/>
+        <w:bidi w:val="0"/>
+        <w:ind w:left="709" w:hanging="0"/>
+        <w:jc w:val="both"/>
+        <w:rPr>
+          <w:rFonts w:ascii="Garamond" w:hAnsi="Garamond"/>
+          <w:color w:val="00A0FC"/>
+          <w:sz w:val="36"/>
+          <w:szCs w:val="36"/>
+        </w:rPr>
+      </w:pPr>
+      <w:r>
+        <w:rPr/>
+      </w:r>
+    </w:p>
+    <w:p>
+      <w:pPr>
+        <w:pStyle w:val="Normal"/>
+        <w:bidi w:val="0"/>
+        <w:ind w:left="709" w:hanging="0"/>
+        <w:jc w:val="both"/>
+        <w:rPr>
+          <w:rFonts w:ascii="Garamond" w:hAnsi="Garamond"/>
+          <w:color w:val="00A0FC"/>
+          <w:sz w:val="36"/>
+          <w:szCs w:val="36"/>
+        </w:rPr>
+      </w:pPr>
+      <w:r>
+        <w:rPr/>
+      </w:r>
+    </w:p>
+    <w:p>
+      <w:pPr>
+        <w:pStyle w:val="Normal"/>
+        <w:bidi w:val="0"/>
+        <w:ind w:left="1418" w:hanging="0"/>
+        <w:jc w:val="both"/>
+        <w:rPr>
+          <w:i/>
+          <w:i/>
+          <w:iCs/>
+        </w:rPr>
+      </w:pPr>
+      <w:r>
+        <w:rPr>
+          <w:rFonts w:eastAsia="Noto Serif CJK SC" w:cs="Noto Sans Devanagari" w:ascii="Garamond" w:hAnsi="Garamond"/>
+          <w:i/>
+          <w:iCs/>
+          <w:color w:val="00A0FC"/>
+          <w:kern w:val="2"/>
+          <w:sz w:val="36"/>
+          <w:szCs w:val="36"/>
+          <w:lang w:val="pt-BR" w:eastAsia="zh-CN" w:bidi="hi-IN"/>
+        </w:rPr>
+        <w:t>Mas ao elemento material se tem que juntar o fluido universal, que desempenha o papel de intermediário entre o espírito e a matéria propriamente dita, por demais grosseira para que o espírito possa exercer ação sobre ela.</w:t>
+      </w:r>
+    </w:p>
+    <w:p>
+      <w:pPr>
+        <w:pStyle w:val="Normal"/>
+        <w:bidi w:val="0"/>
+        <w:ind w:left="709" w:hanging="0"/>
+        <w:jc w:val="both"/>
+        <w:rPr>
+          <w:rFonts w:ascii="Garamond" w:hAnsi="Garamond"/>
+          <w:color w:val="00A0FC"/>
+          <w:sz w:val="36"/>
+          <w:szCs w:val="36"/>
+        </w:rPr>
+      </w:pPr>
+      <w:r>
+        <w:rPr/>
+      </w:r>
+    </w:p>
+    <w:p>
+      <w:pPr>
+        <w:pStyle w:val="Normal"/>
+        <w:bidi w:val="0"/>
+        <w:ind w:left="709" w:hanging="0"/>
+        <w:jc w:val="both"/>
+        <w:rPr>
+          <w:rFonts w:ascii="Garamond" w:hAnsi="Garamond"/>
+          <w:color w:val="00A0FC"/>
+          <w:sz w:val="36"/>
+          <w:szCs w:val="36"/>
+        </w:rPr>
+      </w:pPr>
+      <w:r>
+        <w:rPr>
+          <w:rFonts w:eastAsia="Noto Serif CJK SC" w:cs="Noto Sans Devanagari" w:ascii="Garamond" w:hAnsi="Garamond"/>
+          <w:i w:val="false"/>
+          <w:iCs w:val="false"/>
+          <w:color w:val="00A0FC"/>
+          <w:kern w:val="2"/>
+          <w:sz w:val="36"/>
+          <w:szCs w:val="36"/>
+          <w:lang w:val="pt-BR" w:eastAsia="zh-CN" w:bidi="hi-IN"/>
+        </w:rPr>
+        <w:t>Na mesma resposta, um pouco mais adiante a Espiritualidade ainda diz o seguinte sobre o fluido cósmico universal:</w:t>
+      </w:r>
+    </w:p>
+    <w:p>
+      <w:pPr>
+        <w:pStyle w:val="Normal"/>
+        <w:bidi w:val="0"/>
+        <w:ind w:left="709" w:hanging="0"/>
+        <w:jc w:val="both"/>
+        <w:rPr>
+          <w:rFonts w:ascii="Garamond" w:hAnsi="Garamond"/>
+          <w:color w:val="00A0FC"/>
+          <w:sz w:val="36"/>
+          <w:szCs w:val="36"/>
+        </w:rPr>
+      </w:pPr>
+      <w:r>
+        <w:rPr/>
+      </w:r>
+    </w:p>
+    <w:p>
+      <w:pPr>
+        <w:pStyle w:val="Normal"/>
+        <w:bidi w:val="0"/>
+        <w:ind w:left="709" w:hanging="0"/>
+        <w:jc w:val="both"/>
+        <w:rPr>
+          <w:rFonts w:ascii="Garamond" w:hAnsi="Garamond"/>
+          <w:color w:val="00A0FC"/>
+          <w:sz w:val="36"/>
+          <w:szCs w:val="36"/>
+        </w:rPr>
+      </w:pPr>
+      <w:r>
+        <w:rPr/>
+      </w:r>
+    </w:p>
+    <w:p>
+      <w:pPr>
+        <w:pStyle w:val="Normal"/>
+        <w:bidi w:val="0"/>
+        <w:ind w:left="1418" w:hanging="0"/>
+        <w:jc w:val="both"/>
+        <w:rPr>
+          <w:i/>
+          <w:i/>
+          <w:iCs/>
+        </w:rPr>
+      </w:pPr>
+      <w:r>
+        <w:rPr>
+          <w:rFonts w:eastAsia="Noto Serif CJK SC" w:cs="Noto Sans Devanagari" w:ascii="Garamond" w:hAnsi="Garamond"/>
+          <w:i/>
+          <w:iCs/>
+          <w:color w:val="00A0FC"/>
+          <w:kern w:val="2"/>
+          <w:sz w:val="36"/>
+          <w:szCs w:val="36"/>
+          <w:lang w:val="pt-BR" w:eastAsia="zh-CN" w:bidi="hi-IN"/>
+        </w:rPr>
+        <w:t xml:space="preserve">Está colocado entre o espírito e a matéria; é fluido, como a matéria é matéria, e  suscetível, pelas suas inumeráveis combinações com esta e </w:t>
+      </w:r>
+      <w:r>
+        <w:rPr>
+          <w:rFonts w:eastAsia="Noto Serif CJK SC" w:cs="Noto Sans Devanagari" w:ascii="Garamond" w:hAnsi="Garamond"/>
+          <w:i/>
+          <w:iCs/>
+          <w:color w:val="C9211E"/>
+          <w:kern w:val="2"/>
+          <w:sz w:val="36"/>
+          <w:szCs w:val="36"/>
+          <w:lang w:val="pt-BR" w:eastAsia="zh-CN" w:bidi="hi-IN"/>
+        </w:rPr>
+        <w:t>sob a ação do espírito</w:t>
+      </w:r>
+      <w:r>
+        <w:rPr>
+          <w:rFonts w:eastAsia="Noto Serif CJK SC" w:cs="Noto Sans Devanagari" w:ascii="Garamond" w:hAnsi="Garamond"/>
+          <w:i/>
+          <w:iCs/>
+          <w:color w:val="00A0FC"/>
+          <w:kern w:val="2"/>
+          <w:sz w:val="36"/>
+          <w:szCs w:val="36"/>
+          <w:lang w:val="pt-BR" w:eastAsia="zh-CN" w:bidi="hi-IN"/>
+        </w:rPr>
+        <w:t>, de produzir a infinita variedade das coisas de que apenas conheceis uma parte mínima. Esse fluido universal, ou primitivo, ou elementar, sendo o agente de que o espírito se utiliza, é o princípio sem o qual a matéria estaria em perpétuo estado de divisão e nunca adquiriria as qualidades que a gravidade lhe dá.</w:t>
+      </w:r>
+    </w:p>
+    <w:p>
+      <w:pPr>
+        <w:pStyle w:val="Normal"/>
+        <w:bidi w:val="0"/>
+        <w:ind w:left="709" w:hanging="0"/>
+        <w:jc w:val="both"/>
+        <w:rPr>
+          <w:rFonts w:ascii="Garamond" w:hAnsi="Garamond"/>
+          <w:color w:val="00A0FC"/>
+          <w:sz w:val="36"/>
+          <w:szCs w:val="36"/>
+        </w:rPr>
+      </w:pPr>
+      <w:r>
+        <w:rPr/>
+      </w:r>
+    </w:p>
+    <w:p>
+      <w:pPr>
+        <w:pStyle w:val="Normal"/>
+        <w:bidi w:val="0"/>
+        <w:ind w:left="709" w:hanging="0"/>
+        <w:jc w:val="both"/>
+        <w:rPr>
+          <w:rFonts w:ascii="Garamond" w:hAnsi="Garamond"/>
+          <w:color w:val="00A0FC"/>
+          <w:sz w:val="36"/>
+          <w:szCs w:val="36"/>
+        </w:rPr>
+      </w:pPr>
+      <w:r>
+        <w:rPr/>
+      </w:r>
+    </w:p>
+    <w:p>
+      <w:pPr>
+        <w:pStyle w:val="Normal"/>
+        <w:bidi w:val="0"/>
+        <w:ind w:left="709" w:hanging="0"/>
+        <w:jc w:val="both"/>
+        <w:rPr>
+          <w:rFonts w:ascii="Garamond" w:hAnsi="Garamond"/>
+          <w:color w:val="00A0FC"/>
+          <w:sz w:val="36"/>
+          <w:szCs w:val="36"/>
+        </w:rPr>
+      </w:pPr>
+      <w:r>
+        <w:rPr>
+          <w:rFonts w:eastAsia="Noto Serif CJK SC" w:cs="Noto Sans Devanagari" w:ascii="Garamond" w:hAnsi="Garamond"/>
+          <w:i w:val="false"/>
+          <w:iCs w:val="false"/>
+          <w:color w:val="00A0FC"/>
+          <w:kern w:val="2"/>
+          <w:sz w:val="36"/>
+          <w:szCs w:val="36"/>
+          <w:lang w:val="pt-BR" w:eastAsia="zh-CN" w:bidi="hi-IN"/>
+        </w:rPr>
+        <w:t>Em outras palavras: a matéria, em suas infinitas formas pelas quais nós a conhecemos aqui na Terra, não se encontra em seu estado bruto, primitivo. Ela está unida ao fluido cósmico universal e modificada por ele. Isso é necessário para que o Espírito possa atuar sobre a matéria.</w:t>
+      </w:r>
+    </w:p>
+    <w:p>
+      <w:pPr>
+        <w:pStyle w:val="Normal"/>
+        <w:bidi w:val="0"/>
+        <w:ind w:left="709" w:hanging="0"/>
+        <w:jc w:val="both"/>
+        <w:rPr>
+          <w:rFonts w:ascii="Garamond" w:hAnsi="Garamond"/>
+          <w:color w:val="00A0FC"/>
+          <w:sz w:val="36"/>
+          <w:szCs w:val="36"/>
+        </w:rPr>
+      </w:pPr>
+      <w:r>
+        <w:rPr/>
+      </w:r>
+    </w:p>
+    <w:p>
+      <w:pPr>
+        <w:pStyle w:val="Normal"/>
+        <w:bidi w:val="0"/>
+        <w:ind w:left="709" w:hanging="0"/>
+        <w:jc w:val="both"/>
+        <w:rPr>
+          <w:rFonts w:ascii="Garamond" w:hAnsi="Garamond"/>
+          <w:color w:val="00A0FC"/>
+          <w:sz w:val="36"/>
+          <w:szCs w:val="36"/>
+        </w:rPr>
+      </w:pPr>
+      <w:r>
+        <w:rPr>
+          <w:rFonts w:eastAsia="Noto Serif CJK SC" w:cs="Noto Sans Devanagari" w:ascii="Garamond" w:hAnsi="Garamond"/>
+          <w:i w:val="false"/>
+          <w:iCs w:val="false"/>
+          <w:color w:val="00A0FC"/>
+          <w:kern w:val="2"/>
+          <w:sz w:val="36"/>
+          <w:szCs w:val="36"/>
+          <w:lang w:val="pt-BR" w:eastAsia="zh-CN" w:bidi="hi-IN"/>
+        </w:rPr>
+        <w:t>No item a, ainda da pergunta 27, Kardec questiona:</w:t>
+      </w:r>
+    </w:p>
+    <w:p>
+      <w:pPr>
+        <w:pStyle w:val="Normal"/>
+        <w:bidi w:val="0"/>
+        <w:ind w:left="709" w:hanging="0"/>
+        <w:jc w:val="both"/>
+        <w:rPr>
+          <w:rFonts w:ascii="Garamond" w:hAnsi="Garamond"/>
+          <w:color w:val="00A0FC"/>
+          <w:sz w:val="36"/>
+          <w:szCs w:val="36"/>
+        </w:rPr>
+      </w:pPr>
+      <w:r>
+        <w:rPr/>
+      </w:r>
+    </w:p>
+    <w:p>
+      <w:pPr>
+        <w:pStyle w:val="Normal"/>
+        <w:bidi w:val="0"/>
+        <w:ind w:left="1418" w:hanging="0"/>
+        <w:jc w:val="both"/>
+        <w:rPr>
+          <w:i/>
+          <w:i/>
+          <w:iCs/>
+        </w:rPr>
+      </w:pPr>
+      <w:r>
+        <w:rPr>
+          <w:rFonts w:eastAsia="Noto Serif CJK SC" w:cs="Noto Sans Devanagari" w:ascii="Garamond" w:hAnsi="Garamond"/>
+          <w:i/>
+          <w:iCs/>
+          <w:color w:val="00A0FC"/>
+          <w:kern w:val="2"/>
+          <w:sz w:val="36"/>
+          <w:szCs w:val="36"/>
+          <w:lang w:val="pt-BR" w:eastAsia="zh-CN" w:bidi="hi-IN"/>
+        </w:rPr>
+        <w:t>Esse fluido será o que designamos pelo nome de eletricidade?</w:t>
+      </w:r>
+    </w:p>
+    <w:p>
+      <w:pPr>
+        <w:pStyle w:val="Normal"/>
+        <w:bidi w:val="0"/>
+        <w:ind w:left="709" w:hanging="0"/>
+        <w:jc w:val="both"/>
+        <w:rPr>
+          <w:rFonts w:ascii="Garamond" w:hAnsi="Garamond"/>
+          <w:color w:val="00A0FC"/>
+          <w:sz w:val="36"/>
+          <w:szCs w:val="36"/>
+        </w:rPr>
+      </w:pPr>
+      <w:r>
+        <w:rPr/>
+      </w:r>
+    </w:p>
+    <w:p>
+      <w:pPr>
+        <w:pStyle w:val="Normal"/>
+        <w:bidi w:val="0"/>
+        <w:ind w:left="709" w:hanging="0"/>
+        <w:jc w:val="both"/>
+        <w:rPr>
+          <w:rFonts w:ascii="Garamond" w:hAnsi="Garamond"/>
+          <w:color w:val="00A0FC"/>
+          <w:sz w:val="36"/>
+          <w:szCs w:val="36"/>
+        </w:rPr>
+      </w:pPr>
+      <w:r>
+        <w:rPr>
+          <w:rFonts w:eastAsia="Noto Serif CJK SC" w:cs="Noto Sans Devanagari" w:ascii="Garamond" w:hAnsi="Garamond"/>
+          <w:i w:val="false"/>
+          <w:iCs w:val="false"/>
+          <w:color w:val="00A0FC"/>
+          <w:kern w:val="2"/>
+          <w:sz w:val="36"/>
+          <w:szCs w:val="36"/>
+          <w:lang w:val="pt-BR" w:eastAsia="zh-CN" w:bidi="hi-IN"/>
+        </w:rPr>
+        <w:t>e a Espiritualidade responde:</w:t>
+      </w:r>
+    </w:p>
+    <w:p>
+      <w:pPr>
+        <w:pStyle w:val="Normal"/>
+        <w:bidi w:val="0"/>
+        <w:ind w:left="709" w:hanging="0"/>
+        <w:jc w:val="both"/>
+        <w:rPr>
+          <w:rFonts w:ascii="Garamond" w:hAnsi="Garamond"/>
+          <w:color w:val="00A0FC"/>
+          <w:sz w:val="36"/>
+          <w:szCs w:val="36"/>
+        </w:rPr>
+      </w:pPr>
+      <w:r>
+        <w:rPr/>
+      </w:r>
+    </w:p>
+    <w:p>
+      <w:pPr>
+        <w:pStyle w:val="Normal"/>
+        <w:bidi w:val="0"/>
+        <w:ind w:left="709" w:hanging="0"/>
+        <w:jc w:val="both"/>
+        <w:rPr>
+          <w:rFonts w:ascii="Garamond" w:hAnsi="Garamond"/>
+          <w:color w:val="00A0FC"/>
+          <w:sz w:val="36"/>
+          <w:szCs w:val="36"/>
+        </w:rPr>
+      </w:pPr>
+      <w:r>
+        <w:rPr/>
+      </w:r>
+    </w:p>
+    <w:p>
+      <w:pPr>
+        <w:pStyle w:val="Normal"/>
+        <w:bidi w:val="0"/>
+        <w:ind w:left="1418" w:hanging="0"/>
+        <w:jc w:val="both"/>
+        <w:rPr>
+          <w:i/>
+          <w:i/>
+          <w:iCs/>
+        </w:rPr>
+      </w:pPr>
+      <w:r>
+        <w:rPr>
+          <w:rFonts w:eastAsia="Noto Serif CJK SC" w:cs="Noto Sans Devanagari" w:ascii="Garamond" w:hAnsi="Garamond"/>
+          <w:i/>
+          <w:iCs/>
+          <w:color w:val="00A0FC"/>
+          <w:kern w:val="2"/>
+          <w:sz w:val="36"/>
+          <w:szCs w:val="36"/>
+          <w:lang w:val="pt-BR" w:eastAsia="zh-CN" w:bidi="hi-IN"/>
+        </w:rPr>
+        <w:t>“</w:t>
+      </w:r>
+      <w:r>
+        <w:rPr>
+          <w:rFonts w:eastAsia="Noto Serif CJK SC" w:cs="Noto Sans Devanagari" w:ascii="Garamond" w:hAnsi="Garamond"/>
+          <w:i/>
+          <w:iCs/>
+          <w:color w:val="00A0FC"/>
+          <w:kern w:val="2"/>
+          <w:sz w:val="36"/>
+          <w:szCs w:val="36"/>
+          <w:lang w:val="pt-BR" w:eastAsia="zh-CN" w:bidi="hi-IN"/>
+        </w:rPr>
+        <w:t xml:space="preserve">Dissemos que ele é suscetível de inúmeras combinações. O que chamais </w:t>
+      </w:r>
+      <w:r>
+        <w:rPr>
+          <w:rFonts w:eastAsia="Noto Serif CJK SC" w:cs="Noto Sans Devanagari" w:ascii="Garamond" w:hAnsi="Garamond"/>
+          <w:i/>
+          <w:iCs/>
+          <w:color w:val="C9211E"/>
+          <w:kern w:val="2"/>
+          <w:sz w:val="36"/>
+          <w:szCs w:val="36"/>
+          <w:lang w:val="pt-BR" w:eastAsia="zh-CN" w:bidi="hi-IN"/>
+        </w:rPr>
+        <w:t>fluido elétrico</w:t>
+      </w:r>
+      <w:r>
+        <w:rPr>
+          <w:rFonts w:eastAsia="Noto Serif CJK SC" w:cs="Noto Sans Devanagari" w:ascii="Garamond" w:hAnsi="Garamond"/>
+          <w:i/>
+          <w:iCs/>
+          <w:color w:val="00A0FC"/>
+          <w:kern w:val="2"/>
+          <w:sz w:val="36"/>
+          <w:szCs w:val="36"/>
+          <w:lang w:val="pt-BR" w:eastAsia="zh-CN" w:bidi="hi-IN"/>
+        </w:rPr>
+        <w:t xml:space="preserve">, </w:t>
+      </w:r>
+      <w:r>
+        <w:rPr>
+          <w:rFonts w:eastAsia="Noto Serif CJK SC" w:cs="Noto Sans Devanagari" w:ascii="Garamond" w:hAnsi="Garamond"/>
+          <w:i/>
+          <w:iCs/>
+          <w:color w:val="C9211E"/>
+          <w:kern w:val="2"/>
+          <w:sz w:val="36"/>
+          <w:szCs w:val="36"/>
+          <w:lang w:val="pt-BR" w:eastAsia="zh-CN" w:bidi="hi-IN"/>
+        </w:rPr>
+        <w:t>fluido magnético</w:t>
+      </w:r>
+      <w:r>
+        <w:rPr>
+          <w:rFonts w:eastAsia="Noto Serif CJK SC" w:cs="Noto Sans Devanagari" w:ascii="Garamond" w:hAnsi="Garamond"/>
+          <w:i/>
+          <w:iCs/>
+          <w:color w:val="00A0FC"/>
+          <w:kern w:val="2"/>
+          <w:sz w:val="36"/>
+          <w:szCs w:val="36"/>
+          <w:lang w:val="pt-BR" w:eastAsia="zh-CN" w:bidi="hi-IN"/>
+        </w:rPr>
+        <w:t>, são modificações do fluido universal, que não é, propriamente falando, senão matéria mais perfeita, mais sutil e que se pode considerar independente.”</w:t>
+      </w:r>
+    </w:p>
+    <w:p>
+      <w:pPr>
+        <w:pStyle w:val="Normal"/>
+        <w:bidi w:val="0"/>
+        <w:ind w:left="709" w:hanging="0"/>
+        <w:jc w:val="both"/>
+        <w:rPr>
+          <w:rFonts w:ascii="Garamond" w:hAnsi="Garamond"/>
+          <w:color w:val="00A0FC"/>
+          <w:sz w:val="36"/>
+          <w:szCs w:val="36"/>
+        </w:rPr>
+      </w:pPr>
+      <w:r>
+        <w:rPr/>
+      </w:r>
+    </w:p>
+    <w:p>
+      <w:pPr>
+        <w:pStyle w:val="Normal"/>
+        <w:bidi w:val="0"/>
+        <w:ind w:left="709" w:hanging="0"/>
+        <w:jc w:val="both"/>
+        <w:rPr>
+          <w:rFonts w:ascii="Garamond" w:hAnsi="Garamond"/>
+          <w:color w:val="00A0FC"/>
+          <w:sz w:val="36"/>
+          <w:szCs w:val="36"/>
+        </w:rPr>
+      </w:pPr>
+      <w:r>
+        <w:rPr>
+          <w:rFonts w:eastAsia="Noto Serif CJK SC" w:cs="Noto Sans Devanagari" w:ascii="Garamond" w:hAnsi="Garamond"/>
+          <w:i w:val="false"/>
+          <w:iCs w:val="false"/>
+          <w:color w:val="00A0FC"/>
+          <w:kern w:val="2"/>
+          <w:sz w:val="36"/>
+          <w:szCs w:val="36"/>
+          <w:lang w:val="pt-BR" w:eastAsia="zh-CN" w:bidi="hi-IN"/>
+        </w:rPr>
+        <w:t>Com esses conceitos em mente, podemos entender que o fluido vital ou eletricidade animalizada que a Espiritualidade diz ser  empregada na indução do sonambulismo magnético nada mais é que o fluido cósmico universal ajustado conforme a ação e a vontado do Espírito. É exatamente essa parte que nos interessa.</w:t>
+      </w:r>
+    </w:p>
+    <w:p>
+      <w:pPr>
+        <w:pStyle w:val="Normal"/>
+        <w:bidi w:val="0"/>
+        <w:ind w:left="709" w:hanging="0"/>
+        <w:jc w:val="both"/>
+        <w:rPr>
+          <w:rFonts w:ascii="Garamond" w:hAnsi="Garamond"/>
+          <w:color w:val="00A0FC"/>
+          <w:sz w:val="36"/>
+          <w:szCs w:val="36"/>
+        </w:rPr>
+      </w:pPr>
+      <w:r>
+        <w:rPr/>
+      </w:r>
+    </w:p>
+    <w:p>
+      <w:pPr>
+        <w:pStyle w:val="Normal"/>
+        <w:bidi w:val="0"/>
+        <w:ind w:left="709" w:hanging="0"/>
+        <w:jc w:val="both"/>
+        <w:rPr>
+          <w:rFonts w:ascii="Garamond" w:hAnsi="Garamond"/>
+          <w:color w:val="00A0FC"/>
+          <w:sz w:val="36"/>
+          <w:szCs w:val="36"/>
+        </w:rPr>
+      </w:pPr>
+      <w:r>
+        <w:rPr>
+          <w:rFonts w:eastAsia="Noto Serif CJK SC" w:cs="Noto Sans Devanagari" w:ascii="Garamond" w:hAnsi="Garamond"/>
+          <w:i w:val="false"/>
+          <w:iCs w:val="false"/>
+          <w:color w:val="00A0FC"/>
+          <w:kern w:val="2"/>
+          <w:sz w:val="36"/>
+          <w:szCs w:val="36"/>
+          <w:lang w:val="pt-BR" w:eastAsia="zh-CN" w:bidi="hi-IN"/>
+        </w:rPr>
+        <w:t>Quando nós fizemos o curso de passes na FEIG, nos foi ensinado que os fluidos utilizados no passe magnético têm sua origem no fluido cósmico universal, sendo manipulados e direcionados por meio da vontade e da sintonia do passista, muitas vezes com o auxílio dos Espíritos.</w:t>
+      </w:r>
+    </w:p>
+    <w:p>
+      <w:pPr>
+        <w:pStyle w:val="Normal"/>
+        <w:bidi w:val="0"/>
+        <w:ind w:left="709" w:hanging="0"/>
+        <w:jc w:val="both"/>
+        <w:rPr>
+          <w:rFonts w:ascii="Garamond" w:hAnsi="Garamond"/>
+          <w:color w:val="00A0FC"/>
+          <w:sz w:val="36"/>
+          <w:szCs w:val="36"/>
+        </w:rPr>
+      </w:pPr>
+      <w:r>
+        <w:rPr/>
+      </w:r>
+    </w:p>
+    <w:p>
+      <w:pPr>
+        <w:pStyle w:val="Normal"/>
+        <w:bidi w:val="0"/>
+        <w:ind w:left="709" w:hanging="0"/>
+        <w:jc w:val="both"/>
+        <w:rPr>
+          <w:rFonts w:ascii="Garamond" w:hAnsi="Garamond"/>
+          <w:color w:val="00A0FC"/>
+          <w:sz w:val="36"/>
+          <w:szCs w:val="36"/>
+        </w:rPr>
+      </w:pPr>
+      <w:r>
+        <w:rPr>
+          <w:rFonts w:eastAsia="Noto Serif CJK SC" w:cs="Noto Sans Devanagari" w:ascii="Garamond" w:hAnsi="Garamond"/>
+          <w:i w:val="false"/>
+          <w:iCs w:val="false"/>
+          <w:color w:val="00A0FC"/>
+          <w:kern w:val="2"/>
+          <w:sz w:val="36"/>
+          <w:szCs w:val="36"/>
+          <w:lang w:val="pt-BR" w:eastAsia="zh-CN" w:bidi="hi-IN"/>
+        </w:rPr>
+        <w:t>Em outras palavras: através da nossa força de vontade, do nosso desejo de servir na seara de Jesus e de curar pelo passe, nós podemos dar aos fluidos que manipulamos, características próprias e adequadas à pessoa em quem aplicamos o passe.</w:t>
+      </w:r>
+    </w:p>
+    <w:p>
+      <w:pPr>
+        <w:pStyle w:val="Normal"/>
+        <w:bidi w:val="0"/>
+        <w:ind w:left="709" w:hanging="0"/>
+        <w:jc w:val="both"/>
+        <w:rPr>
+          <w:rFonts w:ascii="Garamond" w:hAnsi="Garamond"/>
+          <w:color w:val="00A0FC"/>
+          <w:sz w:val="36"/>
+          <w:szCs w:val="36"/>
+        </w:rPr>
+      </w:pPr>
+      <w:r>
+        <w:rPr/>
+      </w:r>
+    </w:p>
+    <w:p>
+      <w:pPr>
+        <w:pStyle w:val="Normal"/>
+        <w:bidi w:val="0"/>
+        <w:ind w:left="709" w:hanging="0"/>
+        <w:jc w:val="both"/>
+        <w:rPr>
+          <w:rFonts w:ascii="Garamond" w:hAnsi="Garamond"/>
+          <w:color w:val="00A0FC"/>
+          <w:sz w:val="36"/>
+          <w:szCs w:val="36"/>
+        </w:rPr>
+      </w:pPr>
+      <w:r>
+        <w:rPr>
+          <w:rFonts w:eastAsia="Noto Serif CJK SC" w:cs="Noto Sans Devanagari" w:ascii="Garamond" w:hAnsi="Garamond"/>
+          <w:i w:val="false"/>
+          <w:iCs w:val="false"/>
+          <w:color w:val="00A0FC"/>
+          <w:kern w:val="2"/>
+          <w:sz w:val="36"/>
+          <w:szCs w:val="36"/>
+          <w:lang w:val="pt-BR" w:eastAsia="zh-CN" w:bidi="hi-IN"/>
+        </w:rPr>
+        <w:t>É óbvio que o conhecimento que a Espiritualidade que nos auxilia nos passes tem a respeito dos fluidos é infinitamente maior que o nosso. No entanto, não estamos impedidos de manipular os fluidos de maneira a torná-los úteis e benéficos às pessoas em quem aplicamos o passe.</w:t>
+      </w:r>
+    </w:p>
+    <w:p>
+      <w:pPr>
+        <w:pStyle w:val="Normal"/>
+        <w:bidi w:val="0"/>
+        <w:ind w:left="709" w:hanging="0"/>
+        <w:jc w:val="both"/>
+        <w:rPr>
+          <w:rFonts w:ascii="Garamond" w:hAnsi="Garamond"/>
+          <w:color w:val="00A0FC"/>
+          <w:sz w:val="36"/>
+          <w:szCs w:val="36"/>
+        </w:rPr>
+      </w:pPr>
+      <w:r>
+        <w:rPr/>
+      </w:r>
+    </w:p>
+    <w:p>
+      <w:pPr>
+        <w:pStyle w:val="Normal"/>
+        <w:bidi w:val="0"/>
+        <w:ind w:left="709" w:hanging="0"/>
+        <w:jc w:val="both"/>
+        <w:rPr>
+          <w:rFonts w:ascii="Garamond" w:hAnsi="Garamond"/>
+          <w:color w:val="00A0FC"/>
+          <w:sz w:val="36"/>
+          <w:szCs w:val="36"/>
+        </w:rPr>
+      </w:pPr>
+      <w:r>
+        <w:rPr>
+          <w:rFonts w:eastAsia="Noto Serif CJK SC" w:cs="Noto Sans Devanagari" w:ascii="Garamond" w:hAnsi="Garamond"/>
+          <w:i w:val="false"/>
+          <w:iCs w:val="false"/>
+          <w:color w:val="00A0FC"/>
+          <w:kern w:val="2"/>
+          <w:sz w:val="36"/>
+          <w:szCs w:val="36"/>
+          <w:lang w:val="pt-BR" w:eastAsia="zh-CN" w:bidi="hi-IN"/>
+        </w:rPr>
+        <w:t>Por isso é tão importante na tarefa do passe, a disciplina, a fé, a força de vontade e o desejo sincero de auxiliar e, se possível, curar.</w:t>
+      </w:r>
+    </w:p>
+    <w:p>
+      <w:pPr>
+        <w:pStyle w:val="Normal"/>
+        <w:bidi w:val="0"/>
+        <w:ind w:left="709" w:hanging="0"/>
+        <w:jc w:val="both"/>
+        <w:rPr>
+          <w:rFonts w:ascii="Garamond" w:hAnsi="Garamond"/>
+          <w:color w:val="00A0FC"/>
+          <w:sz w:val="36"/>
+          <w:szCs w:val="36"/>
+        </w:rPr>
+      </w:pPr>
+      <w:r>
+        <w:rPr/>
+      </w:r>
+    </w:p>
+    <w:p>
+      <w:pPr>
+        <w:pStyle w:val="Normal"/>
+        <w:bidi w:val="0"/>
+        <w:ind w:left="709" w:hanging="0"/>
+        <w:jc w:val="both"/>
+        <w:rPr>
+          <w:rFonts w:ascii="Garamond" w:hAnsi="Garamond"/>
+          <w:color w:val="00A0FC"/>
+          <w:sz w:val="36"/>
+          <w:szCs w:val="36"/>
+        </w:rPr>
+      </w:pPr>
+      <w:r>
+        <w:rPr>
+          <w:rFonts w:eastAsia="Noto Serif CJK SC" w:cs="Noto Sans Devanagari" w:ascii="Garamond" w:hAnsi="Garamond"/>
+          <w:i w:val="false"/>
+          <w:iCs w:val="false"/>
+          <w:color w:val="00A0FC"/>
+          <w:kern w:val="2"/>
+          <w:sz w:val="36"/>
+          <w:szCs w:val="36"/>
+          <w:lang w:val="pt-BR" w:eastAsia="zh-CN" w:bidi="hi-IN"/>
+        </w:rPr>
+        <w:t>Voltando à pergunta que estamos estudando, a resposta da Espiritualidade vai exatamente de encontro a tudo isso que discutimos. Um bom magnetizador - bom tanto no sentido moral quando no sentido de conhecedor de fluidos - pode induzir uma pessoa ao sonambulismo quando isso for útil e necessário.</w:t>
+      </w:r>
+    </w:p>
+    <w:p>
+      <w:pPr>
+        <w:pStyle w:val="Normal"/>
+        <w:bidi w:val="0"/>
+        <w:ind w:left="709" w:hanging="0"/>
+        <w:jc w:val="both"/>
+        <w:rPr>
+          <w:rFonts w:ascii="Garamond" w:hAnsi="Garamond"/>
+          <w:color w:val="00A0FC"/>
+          <w:sz w:val="36"/>
+          <w:szCs w:val="36"/>
+        </w:rPr>
+      </w:pPr>
+      <w:r>
+        <w:rPr/>
+      </w:r>
+    </w:p>
+    <w:p>
+      <w:pPr>
+        <w:pStyle w:val="Normal"/>
+        <w:bidi w:val="0"/>
+        <w:jc w:val="both"/>
+        <w:rPr>
+          <w:rFonts w:ascii="Garamond" w:hAnsi="Garamond"/>
+          <w:sz w:val="36"/>
+          <w:szCs w:val="36"/>
+        </w:rPr>
+      </w:pPr>
+      <w:r>
+        <w:rPr>
+          <w:rFonts w:eastAsia="Noto Serif CJK SC" w:cs="Noto Sans Devanagari" w:ascii="Garamond" w:hAnsi="Garamond"/>
+          <w:color w:val="auto"/>
+          <w:kern w:val="2"/>
+          <w:sz w:val="36"/>
+          <w:szCs w:val="36"/>
+          <w:lang w:val="pt-BR" w:eastAsia="zh-CN" w:bidi="hi-IN"/>
+        </w:rPr>
         <w:t>42</w:t>
       </w:r>
       <w:r>
@@ -4530,52 +5409,643 @@
           <w:szCs w:val="36"/>
           <w:lang w:val="pt-BR" w:eastAsia="zh-CN" w:bidi="hi-IN"/>
         </w:rPr>
-        <w:t>6</w:t>
-      </w:r>
-      <w:r>
-        <w:rPr>
-          <w:rFonts w:ascii="Garamond" w:hAnsi="Garamond"/>
-          <w:sz w:val="36"/>
-          <w:szCs w:val="36"/>
-        </w:rPr>
-        <w:t>. O chamado sonambulismo magnético tem alguma relação com o</w:t>
-      </w:r>
-      <w:r>
-        <w:rPr>
-          <w:rFonts w:ascii="Garamond" w:hAnsi="Garamond"/>
-          <w:sz w:val="36"/>
-          <w:szCs w:val="36"/>
+        <w:t>8</w:t>
+      </w:r>
+      <w:r>
+        <w:rPr>
+          <w:rFonts w:ascii="Garamond" w:hAnsi="Garamond"/>
+          <w:sz w:val="36"/>
+          <w:szCs w:val="36"/>
+        </w:rPr>
+        <w:t xml:space="preserve">. Qual a causa da clarividência sonambúlica? </w:t>
+      </w:r>
+    </w:p>
+    <w:p>
+      <w:pPr>
+        <w:pStyle w:val="Normal"/>
+        <w:bidi w:val="0"/>
+        <w:jc w:val="both"/>
+        <w:rPr>
+          <w:rFonts w:ascii="Garamond" w:hAnsi="Garamond"/>
+          <w:color w:val="auto"/>
+          <w:sz w:val="36"/>
+          <w:szCs w:val="36"/>
+        </w:rPr>
+      </w:pPr>
+      <w:r>
+        <w:rPr>
+          <w:rFonts w:ascii="Garamond" w:hAnsi="Garamond"/>
+          <w:color w:val="auto"/>
+          <w:sz w:val="36"/>
+          <w:szCs w:val="36"/>
+        </w:rPr>
+      </w:r>
+    </w:p>
+    <w:p>
+      <w:pPr>
+        <w:pStyle w:val="Normal"/>
+        <w:bidi w:val="0"/>
+        <w:ind w:hanging="0"/>
+        <w:jc w:val="both"/>
+        <w:rPr>
+          <w:color w:val="auto"/>
+        </w:rPr>
+      </w:pPr>
+      <w:r>
+        <w:rPr>
+          <w:rFonts w:eastAsia="Noto Serif CJK SC" w:cs="Noto Sans Devanagari" w:ascii="Garamond" w:hAnsi="Garamond"/>
+          <w:i/>
+          <w:iCs/>
+          <w:color w:val="auto"/>
+          <w:kern w:val="2"/>
+          <w:sz w:val="36"/>
+          <w:szCs w:val="36"/>
+          <w:lang w:val="pt-BR" w:eastAsia="zh-CN" w:bidi="hi-IN"/>
+        </w:rPr>
+        <w:t>“</w:t>
+      </w:r>
+      <w:r>
+        <w:rPr>
+          <w:rFonts w:eastAsia="Noto Serif CJK SC" w:cs="Noto Sans Devanagari" w:ascii="Garamond" w:hAnsi="Garamond"/>
+          <w:i/>
+          <w:iCs/>
+          <w:color w:val="auto"/>
+          <w:kern w:val="2"/>
+          <w:sz w:val="36"/>
+          <w:szCs w:val="36"/>
+          <w:lang w:val="pt-BR" w:eastAsia="zh-CN" w:bidi="hi-IN"/>
+        </w:rPr>
+        <w:t>Já o dissemos: É a alma que vê.”</w:t>
+      </w:r>
+    </w:p>
+    <w:p>
+      <w:pPr>
+        <w:pStyle w:val="Normal"/>
+        <w:bidi w:val="0"/>
+        <w:ind w:hanging="0"/>
+        <w:jc w:val="both"/>
+        <w:rPr>
+          <w:rFonts w:ascii="Garamond" w:hAnsi="Garamond" w:eastAsia="Noto Serif CJK SC" w:cs="Noto Sans Devanagari"/>
+          <w:i/>
+          <w:i/>
+          <w:iCs/>
+          <w:kern w:val="2"/>
+          <w:sz w:val="36"/>
+          <w:szCs w:val="36"/>
+          <w:lang w:val="pt-BR" w:eastAsia="zh-CN" w:bidi="hi-IN"/>
+        </w:rPr>
+      </w:pPr>
+      <w:r>
+        <w:rPr>
+          <w:rFonts w:eastAsia="Noto Serif CJK SC" w:cs="Noto Sans Devanagari" w:ascii="Garamond" w:hAnsi="Garamond"/>
+          <w:i/>
+          <w:iCs/>
+          <w:kern w:val="2"/>
+          <w:sz w:val="36"/>
+          <w:szCs w:val="36"/>
+          <w:lang w:val="pt-BR" w:eastAsia="zh-CN" w:bidi="hi-IN"/>
+        </w:rPr>
+      </w:r>
+    </w:p>
+    <w:p>
+      <w:pPr>
+        <w:pStyle w:val="Normal"/>
+        <w:bidi w:val="0"/>
+        <w:ind w:left="709" w:hanging="0"/>
+        <w:jc w:val="both"/>
+        <w:rPr>
+          <w:rFonts w:ascii="Garamond" w:hAnsi="Garamond"/>
+          <w:color w:val="00A0FC"/>
+          <w:sz w:val="36"/>
+          <w:szCs w:val="36"/>
+        </w:rPr>
+      </w:pPr>
+      <w:r>
+        <w:rPr>
+          <w:rFonts w:eastAsia="Noto Serif CJK SC" w:cs="Noto Sans Devanagari" w:ascii="Garamond" w:hAnsi="Garamond"/>
+          <w:i w:val="false"/>
+          <w:iCs w:val="false"/>
+          <w:color w:val="00A0FC"/>
+          <w:kern w:val="2"/>
+          <w:sz w:val="36"/>
+          <w:szCs w:val="36"/>
+          <w:lang w:val="pt-BR" w:eastAsia="zh-CN" w:bidi="hi-IN"/>
+        </w:rPr>
+        <w:t xml:space="preserve">De maneira bem resumida, Allan Kardec define a clarividência em </w:t>
+      </w:r>
+      <w:r>
+        <w:rPr>
+          <w:rFonts w:eastAsia="Noto Serif CJK SC" w:cs="Noto Sans Devanagari" w:ascii="Garamond" w:hAnsi="Garamond"/>
+          <w:i/>
+          <w:iCs/>
+          <w:color w:val="00A0FC"/>
+          <w:kern w:val="2"/>
+          <w:sz w:val="36"/>
+          <w:szCs w:val="36"/>
+          <w:lang w:val="pt-BR" w:eastAsia="zh-CN" w:bidi="hi-IN"/>
+        </w:rPr>
+        <w:t>O Livro dos Médiuns</w:t>
+      </w:r>
+      <w:r>
+        <w:rPr>
+          <w:rFonts w:eastAsia="Noto Serif CJK SC" w:cs="Noto Sans Devanagari" w:ascii="Garamond" w:hAnsi="Garamond"/>
+          <w:i w:val="false"/>
+          <w:iCs w:val="false"/>
+          <w:color w:val="00A0FC"/>
+          <w:kern w:val="2"/>
+          <w:sz w:val="36"/>
+          <w:szCs w:val="36"/>
+          <w:lang w:val="pt-BR" w:eastAsia="zh-CN" w:bidi="hi-IN"/>
+        </w:rPr>
+        <w:t xml:space="preserve"> como sendo </w:t>
+      </w:r>
+      <w:r>
+        <w:rPr>
+          <w:rFonts w:eastAsia="Noto Serif CJK SC" w:cs="Noto Sans Devanagari" w:ascii="Garamond" w:hAnsi="Garamond"/>
+          <w:i w:val="false"/>
+          <w:iCs w:val="false"/>
+          <w:color w:val="00A0FC"/>
+          <w:kern w:val="2"/>
+          <w:sz w:val="36"/>
+          <w:szCs w:val="36"/>
+          <w:lang w:val="pt-BR" w:eastAsia="zh-CN" w:bidi="hi-IN"/>
+        </w:rPr>
+        <w:t>uma faculdade da alma, uma percepção direta do mundo espiritual, independente dos sentidos corporais.</w:t>
+      </w:r>
+    </w:p>
+    <w:p>
+      <w:pPr>
+        <w:pStyle w:val="Normal"/>
+        <w:bidi w:val="0"/>
+        <w:ind w:left="709" w:hanging="0"/>
+        <w:jc w:val="both"/>
+        <w:rPr>
+          <w:rFonts w:ascii="Garamond" w:hAnsi="Garamond"/>
+          <w:color w:val="00A0FC"/>
+          <w:sz w:val="36"/>
+          <w:szCs w:val="36"/>
+        </w:rPr>
+      </w:pPr>
+      <w:r>
+        <w:rPr/>
+      </w:r>
+    </w:p>
+    <w:p>
+      <w:pPr>
+        <w:pStyle w:val="Normal"/>
+        <w:bidi w:val="0"/>
+        <w:ind w:left="709" w:hanging="0"/>
+        <w:jc w:val="both"/>
+        <w:rPr>
+          <w:rFonts w:ascii="Garamond" w:hAnsi="Garamond"/>
+          <w:color w:val="00A0FC"/>
+          <w:sz w:val="36"/>
+          <w:szCs w:val="36"/>
+        </w:rPr>
+      </w:pPr>
+      <w:r>
+        <w:rPr>
+          <w:rFonts w:eastAsia="Noto Serif CJK SC" w:cs="Noto Sans Devanagari" w:ascii="Garamond" w:hAnsi="Garamond"/>
+          <w:i w:val="false"/>
+          <w:iCs w:val="false"/>
+          <w:color w:val="00A0FC"/>
+          <w:kern w:val="2"/>
+          <w:sz w:val="36"/>
+          <w:szCs w:val="36"/>
+          <w:lang w:val="pt-BR" w:eastAsia="zh-CN" w:bidi="hi-IN"/>
+        </w:rPr>
+        <w:t>Nessa pergunta, Kardec deseja saber qual é a origem da clarividência que algumas pessoas demonstram quando estão em estado sonambúlico.</w:t>
+      </w:r>
+    </w:p>
+    <w:p>
+      <w:pPr>
+        <w:pStyle w:val="Normal"/>
+        <w:bidi w:val="0"/>
+        <w:ind w:left="709" w:hanging="0"/>
+        <w:jc w:val="both"/>
+        <w:rPr>
+          <w:rFonts w:ascii="Garamond" w:hAnsi="Garamond"/>
+          <w:color w:val="00A0FC"/>
+          <w:sz w:val="36"/>
+          <w:szCs w:val="36"/>
+        </w:rPr>
+      </w:pPr>
+      <w:r>
+        <w:rPr/>
+      </w:r>
+    </w:p>
+    <w:p>
+      <w:pPr>
+        <w:pStyle w:val="Normal"/>
+        <w:bidi w:val="0"/>
+        <w:ind w:left="709" w:hanging="0"/>
+        <w:jc w:val="both"/>
+        <w:rPr>
+          <w:rFonts w:ascii="Garamond" w:hAnsi="Garamond"/>
+          <w:color w:val="00A0FC"/>
+          <w:sz w:val="36"/>
+          <w:szCs w:val="36"/>
+        </w:rPr>
+      </w:pPr>
+      <w:r>
+        <w:rPr>
+          <w:rFonts w:eastAsia="Noto Serif CJK SC" w:cs="Noto Sans Devanagari" w:ascii="Garamond" w:hAnsi="Garamond"/>
+          <w:i w:val="false"/>
+          <w:iCs w:val="false"/>
+          <w:color w:val="00A0FC"/>
+          <w:kern w:val="2"/>
+          <w:sz w:val="36"/>
+          <w:szCs w:val="36"/>
+          <w:lang w:val="pt-BR" w:eastAsia="zh-CN" w:bidi="hi-IN"/>
+        </w:rPr>
+        <w:t>A resposta da Espiritualidade mais uma vez é simples e direta: quem vê é a alma, não o corpo físico. O sonâmbulo não vê por meio dos olhos do corpo físico; ele enxerga pelo espírito.</w:t>
+      </w:r>
+    </w:p>
+    <w:p>
+      <w:pPr>
+        <w:pStyle w:val="Normal"/>
+        <w:bidi w:val="0"/>
+        <w:ind w:left="709" w:hanging="0"/>
+        <w:jc w:val="both"/>
+        <w:rPr>
+          <w:rFonts w:ascii="Garamond" w:hAnsi="Garamond"/>
+          <w:color w:val="00A0FC"/>
+          <w:sz w:val="36"/>
+          <w:szCs w:val="36"/>
+        </w:rPr>
+      </w:pPr>
+      <w:r>
+        <w:rPr/>
+      </w:r>
+    </w:p>
+    <w:p>
+      <w:pPr>
+        <w:pStyle w:val="Normal"/>
+        <w:bidi w:val="0"/>
+        <w:ind w:left="709" w:hanging="0"/>
+        <w:jc w:val="both"/>
+        <w:rPr>
+          <w:rFonts w:ascii="Garamond" w:hAnsi="Garamond"/>
+          <w:color w:val="00A0FC"/>
+          <w:sz w:val="36"/>
+          <w:szCs w:val="36"/>
+        </w:rPr>
+      </w:pPr>
+      <w:r>
+        <w:rPr>
+          <w:rFonts w:eastAsia="Noto Serif CJK SC" w:cs="Noto Sans Devanagari" w:ascii="Garamond" w:hAnsi="Garamond"/>
+          <w:i w:val="false"/>
+          <w:iCs w:val="false"/>
+          <w:color w:val="00A0FC"/>
+          <w:kern w:val="2"/>
+          <w:sz w:val="36"/>
+          <w:szCs w:val="36"/>
+          <w:lang w:val="pt-BR" w:eastAsia="zh-CN" w:bidi="hi-IN"/>
+        </w:rPr>
+        <w:t>Isso explica porque pessoas que nada veem (espiritualmente falando) quando estão no estado de vigília,  veem pessoas, fatos e acontecimentos estando em estado sonambúlico.</w:t>
+      </w:r>
+    </w:p>
+    <w:p>
+      <w:pPr>
+        <w:pStyle w:val="Normal"/>
+        <w:bidi w:val="0"/>
+        <w:ind w:left="709" w:hanging="0"/>
+        <w:jc w:val="both"/>
+        <w:rPr>
+          <w:rFonts w:ascii="Garamond" w:hAnsi="Garamond"/>
+          <w:color w:val="00A0FC"/>
+          <w:sz w:val="36"/>
+          <w:szCs w:val="36"/>
+        </w:rPr>
+      </w:pPr>
+      <w:r>
+        <w:rPr/>
+      </w:r>
+    </w:p>
+    <w:p>
+      <w:pPr>
+        <w:pStyle w:val="Normal"/>
+        <w:bidi w:val="0"/>
+        <w:ind w:left="709" w:hanging="0"/>
+        <w:jc w:val="both"/>
+        <w:rPr>
+          <w:rFonts w:ascii="Garamond" w:hAnsi="Garamond"/>
+          <w:color w:val="00A0FC"/>
+          <w:sz w:val="36"/>
+          <w:szCs w:val="36"/>
+        </w:rPr>
+      </w:pPr>
+      <w:r>
+        <w:rPr>
+          <w:rFonts w:eastAsia="Noto Serif CJK SC" w:cs="Noto Sans Devanagari" w:ascii="Garamond" w:hAnsi="Garamond"/>
+          <w:i w:val="false"/>
+          <w:iCs w:val="false"/>
+          <w:color w:val="00A0FC"/>
+          <w:kern w:val="2"/>
+          <w:sz w:val="36"/>
+          <w:szCs w:val="36"/>
+          <w:lang w:val="pt-BR" w:eastAsia="zh-CN" w:bidi="hi-IN"/>
+        </w:rPr>
+        <w:t>No estado de vigília o Espírito encontra-se limitado pelas imposições do corpo físico; no estado sonambúlico essas limitações não existem e o Espírito vê e ouve tanto quanto sua condição moral permita.</w:t>
+      </w:r>
+    </w:p>
+    <w:p>
+      <w:pPr>
+        <w:pStyle w:val="Normal"/>
+        <w:bidi w:val="0"/>
+        <w:ind w:left="709" w:hanging="0"/>
+        <w:jc w:val="both"/>
+        <w:rPr>
+          <w:rFonts w:ascii="Garamond" w:hAnsi="Garamond"/>
+          <w:color w:val="00A0FC"/>
+          <w:sz w:val="36"/>
+          <w:szCs w:val="36"/>
+        </w:rPr>
+      </w:pPr>
+      <w:r>
+        <w:rPr/>
+      </w:r>
+    </w:p>
+    <w:p>
+      <w:pPr>
+        <w:pStyle w:val="Normal"/>
+        <w:bidi w:val="0"/>
+        <w:jc w:val="both"/>
+        <w:rPr>
+          <w:rFonts w:ascii="Garamond" w:hAnsi="Garamond"/>
+          <w:sz w:val="36"/>
+          <w:szCs w:val="36"/>
+        </w:rPr>
+      </w:pPr>
+      <w:r>
+        <w:rPr>
+          <w:rFonts w:eastAsia="Noto Serif CJK SC" w:cs="Noto Sans Devanagari" w:ascii="Garamond" w:hAnsi="Garamond"/>
+          <w:color w:val="auto"/>
+          <w:kern w:val="2"/>
+          <w:sz w:val="36"/>
+          <w:szCs w:val="36"/>
+          <w:lang w:val="pt-BR" w:eastAsia="zh-CN" w:bidi="hi-IN"/>
+        </w:rPr>
+        <w:t>42</w:t>
+      </w:r>
+      <w:r>
+        <w:rPr>
+          <w:rFonts w:eastAsia="Noto Serif CJK SC" w:cs="Noto Sans Devanagari" w:ascii="Garamond" w:hAnsi="Garamond"/>
+          <w:color w:val="auto"/>
+          <w:kern w:val="2"/>
+          <w:sz w:val="36"/>
+          <w:szCs w:val="36"/>
+          <w:lang w:val="pt-BR" w:eastAsia="zh-CN" w:bidi="hi-IN"/>
+        </w:rPr>
+        <w:t>9</w:t>
+      </w:r>
+      <w:r>
+        <w:rPr>
+          <w:rFonts w:ascii="Garamond" w:hAnsi="Garamond"/>
+          <w:sz w:val="36"/>
+          <w:szCs w:val="36"/>
+        </w:rPr>
+        <w:t xml:space="preserve">. Como pode o sonâmbulo ver através dos corpos opacos? </w:t>
+      </w:r>
+    </w:p>
+    <w:p>
+      <w:pPr>
+        <w:pStyle w:val="Normal"/>
+        <w:bidi w:val="0"/>
+        <w:jc w:val="both"/>
+        <w:rPr>
+          <w:rFonts w:ascii="Garamond" w:hAnsi="Garamond"/>
+          <w:color w:val="auto"/>
+          <w:sz w:val="36"/>
+          <w:szCs w:val="36"/>
+        </w:rPr>
+      </w:pPr>
+      <w:r>
+        <w:rPr>
+          <w:rFonts w:ascii="Garamond" w:hAnsi="Garamond"/>
+          <w:color w:val="auto"/>
+          <w:sz w:val="36"/>
+          <w:szCs w:val="36"/>
+        </w:rPr>
+      </w:r>
+    </w:p>
+    <w:p>
+      <w:pPr>
+        <w:pStyle w:val="Normal"/>
+        <w:bidi w:val="0"/>
+        <w:ind w:hanging="0"/>
+        <w:jc w:val="both"/>
+        <w:rPr>
+          <w:color w:val="auto"/>
+        </w:rPr>
+      </w:pPr>
+      <w:r>
+        <w:rPr>
+          <w:rFonts w:eastAsia="Noto Serif CJK SC" w:cs="Noto Sans Devanagari" w:ascii="Garamond" w:hAnsi="Garamond"/>
+          <w:i/>
+          <w:iCs/>
+          <w:color w:val="auto"/>
+          <w:kern w:val="2"/>
+          <w:sz w:val="36"/>
+          <w:szCs w:val="36"/>
+          <w:lang w:val="pt-BR" w:eastAsia="zh-CN" w:bidi="hi-IN"/>
+        </w:rPr>
+        <w:t>“</w:t>
+      </w:r>
+      <w:r>
+        <w:rPr>
+          <w:rFonts w:eastAsia="Noto Serif CJK SC" w:cs="Noto Sans Devanagari" w:ascii="Garamond" w:hAnsi="Garamond"/>
+          <w:i/>
+          <w:iCs/>
+          <w:color w:val="auto"/>
+          <w:kern w:val="2"/>
+          <w:sz w:val="36"/>
+          <w:szCs w:val="36"/>
+          <w:lang w:val="pt-BR" w:eastAsia="zh-CN" w:bidi="hi-IN"/>
+        </w:rPr>
+        <w:t>Não há corpos opacos senão para os vossos grosseiros órgãos.</w:t>
+      </w:r>
+      <w:r>
+        <w:rPr>
+          <w:rFonts w:eastAsia="Noto Serif CJK SC" w:cs="Noto Sans Devanagari" w:ascii="Garamond" w:hAnsi="Garamond"/>
+          <w:i/>
+          <w:iCs/>
+          <w:color w:val="auto"/>
+          <w:kern w:val="2"/>
+          <w:sz w:val="36"/>
+          <w:szCs w:val="36"/>
+          <w:lang w:val="pt-BR" w:eastAsia="zh-CN" w:bidi="hi-IN"/>
         </w:rPr>
         <w:t xml:space="preserve"> </w:t>
       </w:r>
       <w:r>
         <w:rPr>
-          <w:rFonts w:ascii="Garamond" w:hAnsi="Garamond"/>
-          <w:sz w:val="36"/>
-          <w:szCs w:val="36"/>
-        </w:rPr>
-        <w:t xml:space="preserve">sonambulismo natural? </w:t>
-      </w:r>
-    </w:p>
-    <w:p>
-      <w:pPr>
-        <w:pStyle w:val="Normal"/>
-        <w:bidi w:val="0"/>
-        <w:jc w:val="both"/>
-        <w:rPr>
-          <w:rFonts w:ascii="Garamond" w:hAnsi="Garamond"/>
+          <w:rFonts w:eastAsia="Noto Serif CJK SC" w:cs="Noto Sans Devanagari" w:ascii="Garamond" w:hAnsi="Garamond"/>
+          <w:i/>
+          <w:iCs/>
           <w:color w:val="auto"/>
-          <w:sz w:val="36"/>
-          <w:szCs w:val="36"/>
-        </w:rPr>
-      </w:pPr>
-      <w:r>
-        <w:rPr>
-          <w:rFonts w:ascii="Garamond" w:hAnsi="Garamond"/>
+          <w:kern w:val="2"/>
+          <w:sz w:val="36"/>
+          <w:szCs w:val="36"/>
+          <w:lang w:val="pt-BR" w:eastAsia="zh-CN" w:bidi="hi-IN"/>
+        </w:rPr>
+        <w:t>Já precedentemente não dissemos que a matéria nenhum obstáculo oferece ao Espírito, que livremente a atravessa? Frequentemente ouvis o sonâmbulo dizer que vê pela fronte, pelo punho</w:t>
+      </w:r>
+      <w:r>
+        <w:rPr>
+          <w:rFonts w:eastAsia="Noto Serif CJK SC" w:cs="Noto Sans Devanagari" w:ascii="Garamond" w:hAnsi="Garamond"/>
+          <w:i/>
+          <w:iCs/>
           <w:color w:val="auto"/>
-          <w:sz w:val="36"/>
-          <w:szCs w:val="36"/>
-        </w:rPr>
+          <w:kern w:val="2"/>
+          <w:sz w:val="36"/>
+          <w:szCs w:val="36"/>
+          <w:lang w:val="pt-BR" w:eastAsia="zh-CN" w:bidi="hi-IN"/>
+        </w:rPr>
+        <w:t xml:space="preserve"> </w:t>
+      </w:r>
+      <w:r>
+        <w:rPr>
+          <w:rFonts w:eastAsia="Noto Serif CJK SC" w:cs="Noto Sans Devanagari" w:ascii="Garamond" w:hAnsi="Garamond"/>
+          <w:i/>
+          <w:iCs/>
+          <w:color w:val="auto"/>
+          <w:kern w:val="2"/>
+          <w:sz w:val="36"/>
+          <w:szCs w:val="36"/>
+          <w:lang w:val="pt-BR" w:eastAsia="zh-CN" w:bidi="hi-IN"/>
+        </w:rPr>
+        <w:t>etc., porque, achando-vos inteiramente presos à matéria, não</w:t>
+      </w:r>
+      <w:r>
+        <w:rPr>
+          <w:rFonts w:eastAsia="Noto Serif CJK SC" w:cs="Noto Sans Devanagari" w:ascii="Garamond" w:hAnsi="Garamond"/>
+          <w:i/>
+          <w:iCs/>
+          <w:color w:val="auto"/>
+          <w:kern w:val="2"/>
+          <w:sz w:val="36"/>
+          <w:szCs w:val="36"/>
+          <w:lang w:val="pt-BR" w:eastAsia="zh-CN" w:bidi="hi-IN"/>
+        </w:rPr>
+        <w:t xml:space="preserve"> </w:t>
+      </w:r>
+      <w:r>
+        <w:rPr>
+          <w:rFonts w:eastAsia="Noto Serif CJK SC" w:cs="Noto Sans Devanagari" w:ascii="Garamond" w:hAnsi="Garamond"/>
+          <w:i/>
+          <w:iCs/>
+          <w:color w:val="auto"/>
+          <w:kern w:val="2"/>
+          <w:sz w:val="36"/>
+          <w:szCs w:val="36"/>
+          <w:lang w:val="pt-BR" w:eastAsia="zh-CN" w:bidi="hi-IN"/>
+        </w:rPr>
+        <w:t>compreendeis lhe seja possível ver sem o auxílio dos órgãos. Ele</w:t>
+      </w:r>
+      <w:r>
+        <w:rPr>
+          <w:rFonts w:eastAsia="Noto Serif CJK SC" w:cs="Noto Sans Devanagari" w:ascii="Garamond" w:hAnsi="Garamond"/>
+          <w:i/>
+          <w:iCs/>
+          <w:color w:val="auto"/>
+          <w:kern w:val="2"/>
+          <w:sz w:val="36"/>
+          <w:szCs w:val="36"/>
+          <w:lang w:val="pt-BR" w:eastAsia="zh-CN" w:bidi="hi-IN"/>
+        </w:rPr>
+        <w:t xml:space="preserve"> </w:t>
+      </w:r>
+      <w:r>
+        <w:rPr>
+          <w:rFonts w:eastAsia="Noto Serif CJK SC" w:cs="Noto Sans Devanagari" w:ascii="Garamond" w:hAnsi="Garamond"/>
+          <w:i/>
+          <w:iCs/>
+          <w:color w:val="auto"/>
+          <w:kern w:val="2"/>
+          <w:sz w:val="36"/>
+          <w:szCs w:val="36"/>
+          <w:lang w:val="pt-BR" w:eastAsia="zh-CN" w:bidi="hi-IN"/>
+        </w:rPr>
+        <w:t>próprio, pelo desejo que manifestais, julga precisar dos órgãos.</w:t>
+      </w:r>
+      <w:r>
+        <w:rPr>
+          <w:rFonts w:eastAsia="Noto Serif CJK SC" w:cs="Noto Sans Devanagari" w:ascii="Garamond" w:hAnsi="Garamond"/>
+          <w:i/>
+          <w:iCs/>
+          <w:color w:val="auto"/>
+          <w:kern w:val="2"/>
+          <w:sz w:val="36"/>
+          <w:szCs w:val="36"/>
+          <w:lang w:val="pt-BR" w:eastAsia="zh-CN" w:bidi="hi-IN"/>
+        </w:rPr>
+        <w:t xml:space="preserve"> </w:t>
+      </w:r>
+      <w:r>
+        <w:rPr>
+          <w:rFonts w:eastAsia="Noto Serif CJK SC" w:cs="Noto Sans Devanagari" w:ascii="Garamond" w:hAnsi="Garamond"/>
+          <w:i/>
+          <w:iCs/>
+          <w:color w:val="auto"/>
+          <w:kern w:val="2"/>
+          <w:sz w:val="36"/>
+          <w:szCs w:val="36"/>
+          <w:lang w:val="pt-BR" w:eastAsia="zh-CN" w:bidi="hi-IN"/>
+        </w:rPr>
+        <w:t>Se, porém, o deixásseis livre, compreenderia que vê por todas</w:t>
+      </w:r>
+      <w:r>
+        <w:rPr>
+          <w:rFonts w:eastAsia="Noto Serif CJK SC" w:cs="Noto Sans Devanagari" w:ascii="Garamond" w:hAnsi="Garamond"/>
+          <w:i/>
+          <w:iCs/>
+          <w:color w:val="auto"/>
+          <w:kern w:val="2"/>
+          <w:sz w:val="36"/>
+          <w:szCs w:val="36"/>
+          <w:lang w:val="pt-BR" w:eastAsia="zh-CN" w:bidi="hi-IN"/>
+        </w:rPr>
+        <w:t xml:space="preserve"> </w:t>
+      </w:r>
+      <w:r>
+        <w:rPr>
+          <w:rFonts w:eastAsia="Noto Serif CJK SC" w:cs="Noto Sans Devanagari" w:ascii="Garamond" w:hAnsi="Garamond"/>
+          <w:i/>
+          <w:iCs/>
+          <w:color w:val="auto"/>
+          <w:kern w:val="2"/>
+          <w:sz w:val="36"/>
+          <w:szCs w:val="36"/>
+          <w:lang w:val="pt-BR" w:eastAsia="zh-CN" w:bidi="hi-IN"/>
+        </w:rPr>
+        <w:t>as partes do seu corpo, ou, melhor falando, que vê de fora do</w:t>
+      </w:r>
+      <w:r>
+        <w:rPr>
+          <w:rFonts w:eastAsia="Noto Serif CJK SC" w:cs="Noto Sans Devanagari" w:ascii="Garamond" w:hAnsi="Garamond"/>
+          <w:i/>
+          <w:iCs/>
+          <w:color w:val="auto"/>
+          <w:kern w:val="2"/>
+          <w:sz w:val="36"/>
+          <w:szCs w:val="36"/>
+          <w:lang w:val="pt-BR" w:eastAsia="zh-CN" w:bidi="hi-IN"/>
+        </w:rPr>
+        <w:t xml:space="preserve"> </w:t>
+      </w:r>
+      <w:r>
+        <w:rPr>
+          <w:rFonts w:eastAsia="Noto Serif CJK SC" w:cs="Noto Sans Devanagari" w:ascii="Garamond" w:hAnsi="Garamond"/>
+          <w:i/>
+          <w:iCs/>
+          <w:color w:val="auto"/>
+          <w:kern w:val="2"/>
+          <w:sz w:val="36"/>
+          <w:szCs w:val="36"/>
+          <w:lang w:val="pt-BR" w:eastAsia="zh-CN" w:bidi="hi-IN"/>
+        </w:rPr>
+        <w:t>seu corpo.</w:t>
       </w:r>
     </w:p>
     <w:p>
@@ -4589,16 +6059,342 @@
         </w:rPr>
       </w:pPr>
       <w:r>
-        <w:rPr>
-          <w:rFonts w:eastAsia="Noto Serif CJK SC" w:cs="Noto Sans Devanagari" w:ascii="Garamond" w:hAnsi="Garamond"/>
-          <w:i/>
-          <w:iCs/>
+        <w:rPr/>
+      </w:r>
+    </w:p>
+    <w:p>
+      <w:pPr>
+        <w:pStyle w:val="Normal"/>
+        <w:bidi w:val="0"/>
+        <w:ind w:left="709" w:hanging="0"/>
+        <w:jc w:val="both"/>
+        <w:rPr>
+          <w:rFonts w:ascii="Garamond" w:hAnsi="Garamond"/>
+          <w:color w:val="00A0FC"/>
+          <w:sz w:val="36"/>
+          <w:szCs w:val="36"/>
+        </w:rPr>
+      </w:pPr>
+      <w:r>
+        <w:rPr>
+          <w:rFonts w:eastAsia="Noto Serif CJK SC" w:cs="Noto Sans Devanagari" w:ascii="Garamond" w:hAnsi="Garamond"/>
+          <w:i w:val="false"/>
+          <w:iCs w:val="false"/>
+          <w:color w:val="00A0FC"/>
+          <w:kern w:val="2"/>
+          <w:sz w:val="36"/>
+          <w:szCs w:val="36"/>
+          <w:lang w:val="pt-BR" w:eastAsia="zh-CN" w:bidi="hi-IN"/>
+        </w:rPr>
+        <w:t>Nessa questão Kardec deseja saber como é que o sonâmbulo consegue ver através dos corpos opacos, ou seja, corpos que não permitem a passagem da luz.</w:t>
+      </w:r>
+    </w:p>
+    <w:p>
+      <w:pPr>
+        <w:pStyle w:val="Normal"/>
+        <w:bidi w:val="0"/>
+        <w:ind w:left="709" w:hanging="0"/>
+        <w:jc w:val="both"/>
+        <w:rPr>
+          <w:rFonts w:ascii="Garamond" w:hAnsi="Garamond"/>
+          <w:color w:val="00A0FC"/>
+          <w:sz w:val="36"/>
+          <w:szCs w:val="36"/>
+        </w:rPr>
+      </w:pPr>
+      <w:r>
+        <w:rPr/>
+      </w:r>
+    </w:p>
+    <w:p>
+      <w:pPr>
+        <w:pStyle w:val="Normal"/>
+        <w:bidi w:val="0"/>
+        <w:ind w:left="709" w:hanging="0"/>
+        <w:jc w:val="both"/>
+        <w:rPr>
+          <w:rFonts w:ascii="Garamond" w:hAnsi="Garamond"/>
+          <w:color w:val="00A0FC"/>
+          <w:sz w:val="36"/>
+          <w:szCs w:val="36"/>
+        </w:rPr>
+      </w:pPr>
+      <w:r>
+        <w:rPr>
+          <w:rFonts w:eastAsia="Noto Serif CJK SC" w:cs="Noto Sans Devanagari" w:ascii="Garamond" w:hAnsi="Garamond"/>
+          <w:i w:val="false"/>
+          <w:iCs w:val="false"/>
+          <w:color w:val="00A0FC"/>
+          <w:kern w:val="2"/>
+          <w:sz w:val="36"/>
+          <w:szCs w:val="36"/>
+          <w:lang w:val="pt-BR" w:eastAsia="zh-CN" w:bidi="hi-IN"/>
+        </w:rPr>
+        <w:t xml:space="preserve">A Espiritualidade diz que a opacidade é um obstáculo apenas para os olhos do corpo físico e reafirma </w:t>
+      </w:r>
+      <w:r>
+        <w:rPr>
+          <w:rFonts w:eastAsia="Noto Serif CJK SC" w:cs="Noto Sans Devanagari" w:ascii="Garamond" w:hAnsi="Garamond"/>
+          <w:i w:val="false"/>
+          <w:iCs w:val="false"/>
+          <w:color w:val="00A0FC"/>
+          <w:kern w:val="2"/>
+          <w:sz w:val="36"/>
+          <w:szCs w:val="36"/>
+          <w:lang w:val="pt-BR" w:eastAsia="zh-CN" w:bidi="hi-IN"/>
+        </w:rPr>
+        <w:t>aquilo que nos foi dito lá na pergunta 91: a matéria não constitui obstáculo aos espíritos. Eles passam através do ar, da terra, da água e até mesmo do fogo.</w:t>
+      </w:r>
+    </w:p>
+    <w:p>
+      <w:pPr>
+        <w:pStyle w:val="Normal"/>
+        <w:bidi w:val="0"/>
+        <w:ind w:left="709" w:hanging="0"/>
+        <w:jc w:val="both"/>
+        <w:rPr>
+          <w:rFonts w:ascii="Garamond" w:hAnsi="Garamond"/>
+          <w:color w:val="00A0FC"/>
+          <w:sz w:val="36"/>
+          <w:szCs w:val="36"/>
+        </w:rPr>
+      </w:pPr>
+      <w:r>
+        <w:rPr/>
+      </w:r>
+    </w:p>
+    <w:p>
+      <w:pPr>
+        <w:pStyle w:val="Normal"/>
+        <w:bidi w:val="0"/>
+        <w:ind w:left="709" w:hanging="0"/>
+        <w:jc w:val="both"/>
+        <w:rPr>
+          <w:rFonts w:ascii="Garamond" w:hAnsi="Garamond"/>
+          <w:color w:val="00A0FC"/>
+          <w:sz w:val="36"/>
+          <w:szCs w:val="36"/>
+        </w:rPr>
+      </w:pPr>
+      <w:r>
+        <w:rPr>
+          <w:rFonts w:eastAsia="Noto Serif CJK SC" w:cs="Noto Sans Devanagari" w:ascii="Garamond" w:hAnsi="Garamond"/>
+          <w:i w:val="false"/>
+          <w:iCs w:val="false"/>
+          <w:color w:val="00A0FC"/>
+          <w:kern w:val="2"/>
+          <w:sz w:val="36"/>
+          <w:szCs w:val="36"/>
+          <w:lang w:val="pt-BR" w:eastAsia="zh-CN" w:bidi="hi-IN"/>
+        </w:rPr>
+        <w:t>Aliás, sobre essa questão dos espíritos atuarem sobre a matéria, sugiro a leitura do item Fenômeno de Transporte lá no Capítulo V da segunda parte de O Livro dos Médiuns.</w:t>
+      </w:r>
+    </w:p>
+    <w:p>
+      <w:pPr>
+        <w:pStyle w:val="Normal"/>
+        <w:bidi w:val="0"/>
+        <w:ind w:left="709" w:hanging="0"/>
+        <w:jc w:val="both"/>
+        <w:rPr>
+          <w:rFonts w:ascii="Garamond" w:hAnsi="Garamond"/>
+          <w:color w:val="00A0FC"/>
+          <w:sz w:val="36"/>
+          <w:szCs w:val="36"/>
+        </w:rPr>
+      </w:pPr>
+      <w:r>
+        <w:rPr/>
+      </w:r>
+    </w:p>
+    <w:p>
+      <w:pPr>
+        <w:pStyle w:val="Normal"/>
+        <w:bidi w:val="0"/>
+        <w:ind w:left="709" w:hanging="0"/>
+        <w:jc w:val="both"/>
+        <w:rPr>
+          <w:rFonts w:ascii="Garamond" w:hAnsi="Garamond"/>
+          <w:color w:val="00A0FC"/>
+          <w:sz w:val="36"/>
+          <w:szCs w:val="36"/>
+        </w:rPr>
+      </w:pPr>
+      <w:r>
+        <w:rPr>
+          <w:rFonts w:eastAsia="Noto Serif CJK SC" w:cs="Noto Sans Devanagari" w:ascii="Garamond" w:hAnsi="Garamond"/>
+          <w:i w:val="false"/>
+          <w:iCs w:val="false"/>
+          <w:color w:val="00A0FC"/>
+          <w:kern w:val="2"/>
+          <w:sz w:val="36"/>
+          <w:szCs w:val="36"/>
+          <w:lang w:val="pt-BR" w:eastAsia="zh-CN" w:bidi="hi-IN"/>
+        </w:rPr>
+        <w:t xml:space="preserve">Ainda na resposta dada a Kardec, os Espíritos dizem que o próprio sonâmbulo se confunde quanto à sua capacidade de ver, dizendo que vê através de várias partes do corpo quando na verdade ele não vê através dos órgãos físicos. O sonâmbulo pensa que precisa da aparelhagem física para enxergar, mas não precisa. </w:t>
+      </w:r>
+    </w:p>
+    <w:p>
+      <w:pPr>
+        <w:pStyle w:val="Normal"/>
+        <w:bidi w:val="0"/>
+        <w:ind w:left="709" w:hanging="0"/>
+        <w:jc w:val="both"/>
+        <w:rPr>
+          <w:rFonts w:ascii="Garamond" w:hAnsi="Garamond"/>
+          <w:color w:val="00A0FC"/>
+          <w:sz w:val="36"/>
+          <w:szCs w:val="36"/>
+        </w:rPr>
+      </w:pPr>
+      <w:r>
+        <w:rPr/>
+      </w:r>
+    </w:p>
+    <w:p>
+      <w:pPr>
+        <w:pStyle w:val="Normal"/>
+        <w:bidi w:val="0"/>
+        <w:ind w:left="709" w:hanging="0"/>
+        <w:jc w:val="both"/>
+        <w:rPr>
+          <w:rFonts w:ascii="Garamond" w:hAnsi="Garamond"/>
+          <w:color w:val="00A0FC"/>
+          <w:sz w:val="36"/>
+          <w:szCs w:val="36"/>
+        </w:rPr>
+      </w:pPr>
+      <w:r>
+        <w:rPr>
+          <w:rFonts w:eastAsia="Noto Serif CJK SC" w:cs="Noto Sans Devanagari" w:ascii="Garamond" w:hAnsi="Garamond"/>
+          <w:i w:val="false"/>
+          <w:iCs w:val="false"/>
+          <w:color w:val="00A0FC"/>
+          <w:kern w:val="2"/>
+          <w:sz w:val="36"/>
+          <w:szCs w:val="36"/>
+          <w:lang w:val="pt-BR" w:eastAsia="zh-CN" w:bidi="hi-IN"/>
+        </w:rPr>
+        <w:t>O sonâmbulo se confunde nessa capacidade de enxergar pelo fato de que, em todas as ocasiões em que ele tem a visão ampliada, o corpo físico se encontra junto. Daí ele achar que só consegue ver através do corpo físico.</w:t>
+      </w:r>
+    </w:p>
+    <w:p>
+      <w:pPr>
+        <w:pStyle w:val="Normal"/>
+        <w:bidi w:val="0"/>
+        <w:ind w:left="709" w:hanging="0"/>
+        <w:jc w:val="both"/>
+        <w:rPr>
+          <w:rFonts w:ascii="Garamond" w:hAnsi="Garamond"/>
+          <w:color w:val="00A0FC"/>
+          <w:sz w:val="36"/>
+          <w:szCs w:val="36"/>
+        </w:rPr>
+      </w:pPr>
+      <w:r>
+        <w:rPr/>
+      </w:r>
+    </w:p>
+    <w:p>
+      <w:pPr>
+        <w:pStyle w:val="Normal"/>
+        <w:bidi w:val="0"/>
+        <w:jc w:val="both"/>
+        <w:rPr>
+          <w:rFonts w:ascii="Garamond" w:hAnsi="Garamond"/>
+          <w:sz w:val="36"/>
+          <w:szCs w:val="36"/>
+        </w:rPr>
+      </w:pPr>
+      <w:r>
+        <w:rPr>
+          <w:rFonts w:eastAsia="Noto Serif CJK SC" w:cs="Noto Sans Devanagari" w:ascii="Garamond" w:hAnsi="Garamond"/>
           <w:color w:val="auto"/>
           <w:kern w:val="2"/>
           <w:sz w:val="36"/>
           <w:szCs w:val="36"/>
           <w:lang w:val="pt-BR" w:eastAsia="zh-CN" w:bidi="hi-IN"/>
         </w:rPr>
+        <w:t>4</w:t>
+      </w:r>
+      <w:r>
+        <w:rPr>
+          <w:rFonts w:eastAsia="Noto Serif CJK SC" w:cs="Noto Sans Devanagari" w:ascii="Garamond" w:hAnsi="Garamond"/>
+          <w:color w:val="auto"/>
+          <w:kern w:val="2"/>
+          <w:sz w:val="36"/>
+          <w:szCs w:val="36"/>
+          <w:lang w:val="pt-BR" w:eastAsia="zh-CN" w:bidi="hi-IN"/>
+        </w:rPr>
+        <w:t>30</w:t>
+      </w:r>
+      <w:r>
+        <w:rPr>
+          <w:rFonts w:ascii="Garamond" w:hAnsi="Garamond"/>
+          <w:sz w:val="36"/>
+          <w:szCs w:val="36"/>
+        </w:rPr>
+        <w:t>. Pois que a sua clarividência é a de sua alma ou de seu Espírito, por</w:t>
+      </w:r>
+      <w:r>
+        <w:rPr>
+          <w:rFonts w:ascii="Garamond" w:hAnsi="Garamond"/>
+          <w:sz w:val="36"/>
+          <w:szCs w:val="36"/>
+        </w:rPr>
+        <w:t xml:space="preserve"> </w:t>
+      </w:r>
+      <w:r>
+        <w:rPr>
+          <w:rFonts w:ascii="Garamond" w:hAnsi="Garamond"/>
+          <w:sz w:val="36"/>
+          <w:szCs w:val="36"/>
+        </w:rPr>
+        <w:t xml:space="preserve">que o sonâmbulo não vê tudo e tantas vezes se engana? </w:t>
+      </w:r>
+    </w:p>
+    <w:p>
+      <w:pPr>
+        <w:pStyle w:val="Normal"/>
+        <w:bidi w:val="0"/>
+        <w:jc w:val="both"/>
+        <w:rPr>
+          <w:rFonts w:ascii="Garamond" w:hAnsi="Garamond"/>
+          <w:color w:val="auto"/>
+          <w:sz w:val="36"/>
+          <w:szCs w:val="36"/>
+        </w:rPr>
+      </w:pPr>
+      <w:r>
+        <w:rPr>
+          <w:rFonts w:ascii="Garamond" w:hAnsi="Garamond"/>
+          <w:color w:val="auto"/>
+          <w:sz w:val="36"/>
+          <w:szCs w:val="36"/>
+        </w:rPr>
+      </w:r>
+    </w:p>
+    <w:p>
+      <w:pPr>
+        <w:pStyle w:val="Normal"/>
+        <w:bidi w:val="0"/>
+        <w:ind w:hanging="0"/>
+        <w:jc w:val="both"/>
+        <w:rPr>
+          <w:color w:val="auto"/>
+        </w:rPr>
+      </w:pPr>
+      <w:r>
+        <w:rPr>
+          <w:rFonts w:eastAsia="Noto Serif CJK SC" w:cs="Noto Sans Devanagari" w:ascii="Garamond" w:hAnsi="Garamond"/>
+          <w:i/>
+          <w:iCs/>
+          <w:color w:val="auto"/>
+          <w:kern w:val="2"/>
+          <w:sz w:val="36"/>
+          <w:szCs w:val="36"/>
+          <w:lang w:val="pt-BR" w:eastAsia="zh-CN" w:bidi="hi-IN"/>
+        </w:rPr>
         <w:t>“</w:t>
       </w:r>
       <w:r>
@@ -4612,7 +6408,150 @@
           <w:szCs w:val="36"/>
           <w:lang w:val="pt-BR" w:eastAsia="zh-CN" w:bidi="hi-IN"/>
         </w:rPr>
-        <w:t>É a mesma coisa, com a só diferença de ser provocado.”</w:t>
+        <w:t>Primeiramente, aos Espíritos imperfeitos não é dado verem tudo</w:t>
+      </w:r>
+      <w:r>
+        <w:rPr>
+          <w:rFonts w:eastAsia="Noto Serif CJK SC" w:cs="Noto Sans Devanagari" w:ascii="Garamond" w:hAnsi="Garamond"/>
+          <w:i/>
+          <w:iCs/>
+          <w:color w:val="auto"/>
+          <w:kern w:val="2"/>
+          <w:sz w:val="36"/>
+          <w:szCs w:val="36"/>
+          <w:lang w:val="pt-BR" w:eastAsia="zh-CN" w:bidi="hi-IN"/>
+        </w:rPr>
+        <w:t xml:space="preserve"> </w:t>
+      </w:r>
+      <w:r>
+        <w:rPr>
+          <w:rFonts w:eastAsia="Noto Serif CJK SC" w:cs="Noto Sans Devanagari" w:ascii="Garamond" w:hAnsi="Garamond"/>
+          <w:i/>
+          <w:iCs/>
+          <w:color w:val="auto"/>
+          <w:kern w:val="2"/>
+          <w:sz w:val="36"/>
+          <w:szCs w:val="36"/>
+          <w:lang w:val="pt-BR" w:eastAsia="zh-CN" w:bidi="hi-IN"/>
+        </w:rPr>
+        <w:t>e tudo saberem. Não ignoras que ainda partilham dos vossos erros e prejuízos. Depois, quando unidos à matéria, não gozam de</w:t>
+      </w:r>
+      <w:r>
+        <w:rPr>
+          <w:rFonts w:eastAsia="Noto Serif CJK SC" w:cs="Noto Sans Devanagari" w:ascii="Garamond" w:hAnsi="Garamond"/>
+          <w:i/>
+          <w:iCs/>
+          <w:color w:val="auto"/>
+          <w:kern w:val="2"/>
+          <w:sz w:val="36"/>
+          <w:szCs w:val="36"/>
+          <w:lang w:val="pt-BR" w:eastAsia="zh-CN" w:bidi="hi-IN"/>
+        </w:rPr>
+        <w:t xml:space="preserve"> </w:t>
+      </w:r>
+      <w:r>
+        <w:rPr>
+          <w:rFonts w:eastAsia="Noto Serif CJK SC" w:cs="Noto Sans Devanagari" w:ascii="Garamond" w:hAnsi="Garamond"/>
+          <w:i/>
+          <w:iCs/>
+          <w:color w:val="auto"/>
+          <w:kern w:val="2"/>
+          <w:sz w:val="36"/>
+          <w:szCs w:val="36"/>
+          <w:lang w:val="pt-BR" w:eastAsia="zh-CN" w:bidi="hi-IN"/>
+        </w:rPr>
+        <w:t>todas as suas faculdades de Espírito. Deus outorgou ao homem</w:t>
+      </w:r>
+      <w:r>
+        <w:rPr>
+          <w:rFonts w:eastAsia="Noto Serif CJK SC" w:cs="Noto Sans Devanagari" w:ascii="Garamond" w:hAnsi="Garamond"/>
+          <w:i/>
+          <w:iCs/>
+          <w:color w:val="auto"/>
+          <w:kern w:val="2"/>
+          <w:sz w:val="36"/>
+          <w:szCs w:val="36"/>
+          <w:lang w:val="pt-BR" w:eastAsia="zh-CN" w:bidi="hi-IN"/>
+        </w:rPr>
+        <w:t xml:space="preserve"> </w:t>
+      </w:r>
+      <w:r>
+        <w:rPr>
+          <w:rFonts w:eastAsia="Noto Serif CJK SC" w:cs="Noto Sans Devanagari" w:ascii="Garamond" w:hAnsi="Garamond"/>
+          <w:i/>
+          <w:iCs/>
+          <w:color w:val="auto"/>
+          <w:kern w:val="2"/>
+          <w:sz w:val="36"/>
+          <w:szCs w:val="36"/>
+          <w:lang w:val="pt-BR" w:eastAsia="zh-CN" w:bidi="hi-IN"/>
+        </w:rPr>
+        <w:t>a faculdade sonambúlica para fim útil e sério, não para que se</w:t>
+      </w:r>
+      <w:r>
+        <w:rPr>
+          <w:rFonts w:eastAsia="Noto Serif CJK SC" w:cs="Noto Sans Devanagari" w:ascii="Garamond" w:hAnsi="Garamond"/>
+          <w:i/>
+          <w:iCs/>
+          <w:color w:val="auto"/>
+          <w:kern w:val="2"/>
+          <w:sz w:val="36"/>
+          <w:szCs w:val="36"/>
+          <w:lang w:val="pt-BR" w:eastAsia="zh-CN" w:bidi="hi-IN"/>
+        </w:rPr>
+        <w:t xml:space="preserve"> </w:t>
+      </w:r>
+      <w:r>
+        <w:rPr>
+          <w:rFonts w:eastAsia="Noto Serif CJK SC" w:cs="Noto Sans Devanagari" w:ascii="Garamond" w:hAnsi="Garamond"/>
+          <w:i/>
+          <w:iCs/>
+          <w:color w:val="auto"/>
+          <w:kern w:val="2"/>
+          <w:sz w:val="36"/>
+          <w:szCs w:val="36"/>
+          <w:lang w:val="pt-BR" w:eastAsia="zh-CN" w:bidi="hi-IN"/>
+        </w:rPr>
+        <w:t>informe do que não deva saber. Eis por que os sonâmbulos nem</w:t>
+      </w:r>
+      <w:r>
+        <w:rPr>
+          <w:rFonts w:eastAsia="Noto Serif CJK SC" w:cs="Noto Sans Devanagari" w:ascii="Garamond" w:hAnsi="Garamond"/>
+          <w:i/>
+          <w:iCs/>
+          <w:color w:val="auto"/>
+          <w:kern w:val="2"/>
+          <w:sz w:val="36"/>
+          <w:szCs w:val="36"/>
+          <w:lang w:val="pt-BR" w:eastAsia="zh-CN" w:bidi="hi-IN"/>
+        </w:rPr>
+        <w:t xml:space="preserve"> </w:t>
+      </w:r>
+      <w:r>
+        <w:rPr>
+          <w:rFonts w:eastAsia="Noto Serif CJK SC" w:cs="Noto Sans Devanagari" w:ascii="Garamond" w:hAnsi="Garamond"/>
+          <w:i/>
+          <w:iCs/>
+          <w:color w:val="auto"/>
+          <w:kern w:val="2"/>
+          <w:sz w:val="36"/>
+          <w:szCs w:val="36"/>
+          <w:lang w:val="pt-BR" w:eastAsia="zh-CN" w:bidi="hi-IN"/>
+        </w:rPr>
+        <w:t>tudo podem dizer.</w:t>
+      </w:r>
+      <w:r>
+        <w:rPr>
+          <w:rFonts w:eastAsia="Noto Serif CJK SC" w:cs="Noto Sans Devanagari" w:ascii="Garamond" w:hAnsi="Garamond"/>
+          <w:i/>
+          <w:iCs/>
+          <w:color w:val="auto"/>
+          <w:kern w:val="2"/>
+          <w:sz w:val="36"/>
+          <w:szCs w:val="36"/>
+          <w:lang w:val="pt-BR" w:eastAsia="zh-CN" w:bidi="hi-IN"/>
+        </w:rPr>
+        <w:t>"</w:t>
       </w:r>
     </w:p>
     <w:p>
@@ -4622,176 +6561,654 @@
         <w:ind w:hanging="0"/>
         <w:jc w:val="both"/>
         <w:rPr>
+          <w:color w:val="auto"/>
+        </w:rPr>
+      </w:pPr>
+      <w:r>
+        <w:rPr/>
+      </w:r>
+    </w:p>
+    <w:p>
+      <w:pPr>
+        <w:pStyle w:val="Normal"/>
+        <w:bidi w:val="0"/>
+        <w:ind w:left="709" w:hanging="0"/>
+        <w:jc w:val="both"/>
+        <w:rPr>
+          <w:rFonts w:ascii="Garamond" w:hAnsi="Garamond"/>
+          <w:color w:val="00A0FC"/>
+          <w:sz w:val="36"/>
+          <w:szCs w:val="36"/>
+        </w:rPr>
+      </w:pPr>
+      <w:r>
+        <w:rPr>
+          <w:rFonts w:eastAsia="Noto Serif CJK SC" w:cs="Noto Sans Devanagari" w:ascii="Garamond" w:hAnsi="Garamond"/>
+          <w:i w:val="false"/>
+          <w:iCs w:val="false"/>
+          <w:color w:val="00A0FC"/>
+          <w:kern w:val="2"/>
+          <w:sz w:val="36"/>
+          <w:szCs w:val="36"/>
+          <w:lang w:val="pt-BR" w:eastAsia="zh-CN" w:bidi="hi-IN"/>
+        </w:rPr>
+        <w:t>A dúvida de Kardec nessa pergunta 430 é carregada, vamos dizer assim, do engano que muitas pessoas cometem acerca dos espíritos ainda nos dias de hoje: o de acharem que os espíritos têm a capacidade de saberem de tudo.</w:t>
+      </w:r>
+    </w:p>
+    <w:p>
+      <w:pPr>
+        <w:pStyle w:val="Normal"/>
+        <w:bidi w:val="0"/>
+        <w:ind w:left="709" w:hanging="0"/>
+        <w:jc w:val="both"/>
+        <w:rPr>
+          <w:rFonts w:ascii="Garamond" w:hAnsi="Garamond"/>
+          <w:color w:val="00A0FC"/>
+          <w:sz w:val="36"/>
+          <w:szCs w:val="36"/>
+        </w:rPr>
+      </w:pPr>
+      <w:r>
+        <w:rPr/>
+      </w:r>
+    </w:p>
+    <w:p>
+      <w:pPr>
+        <w:pStyle w:val="Normal"/>
+        <w:bidi w:val="0"/>
+        <w:ind w:left="709" w:hanging="0"/>
+        <w:jc w:val="both"/>
+        <w:rPr>
+          <w:rFonts w:ascii="Garamond" w:hAnsi="Garamond"/>
+          <w:color w:val="00A0FC"/>
+          <w:sz w:val="36"/>
+          <w:szCs w:val="36"/>
+        </w:rPr>
+      </w:pPr>
+      <w:r>
+        <w:rPr>
+          <w:rFonts w:eastAsia="Noto Serif CJK SC" w:cs="Noto Sans Devanagari" w:ascii="Garamond" w:hAnsi="Garamond"/>
+          <w:i w:val="false"/>
+          <w:iCs w:val="false"/>
+          <w:color w:val="00A0FC"/>
+          <w:kern w:val="2"/>
+          <w:sz w:val="36"/>
+          <w:szCs w:val="36"/>
+          <w:lang w:val="pt-BR" w:eastAsia="zh-CN" w:bidi="hi-IN"/>
+        </w:rPr>
+        <w:t xml:space="preserve">Ele pergunta: sendo que o sonâmbulo vê em espírito, por qual motivo ele não é capaz de ver todas as coisas e eventualmente comete erros? </w:t>
+      </w:r>
+    </w:p>
+    <w:p>
+      <w:pPr>
+        <w:pStyle w:val="Normal"/>
+        <w:bidi w:val="0"/>
+        <w:ind w:left="709" w:hanging="0"/>
+        <w:jc w:val="both"/>
+        <w:rPr>
+          <w:rFonts w:ascii="Garamond" w:hAnsi="Garamond"/>
+          <w:color w:val="00A0FC"/>
+          <w:sz w:val="36"/>
+          <w:szCs w:val="36"/>
+        </w:rPr>
+      </w:pPr>
+      <w:r>
+        <w:rPr/>
+      </w:r>
+    </w:p>
+    <w:p>
+      <w:pPr>
+        <w:pStyle w:val="Normal"/>
+        <w:bidi w:val="0"/>
+        <w:ind w:left="709" w:hanging="0"/>
+        <w:jc w:val="both"/>
+        <w:rPr>
+          <w:rFonts w:ascii="Garamond" w:hAnsi="Garamond"/>
+          <w:color w:val="00A0FC"/>
+          <w:sz w:val="36"/>
+          <w:szCs w:val="36"/>
+        </w:rPr>
+      </w:pPr>
+      <w:r>
+        <w:rPr>
+          <w:rFonts w:eastAsia="Noto Serif CJK SC" w:cs="Noto Sans Devanagari" w:ascii="Garamond" w:hAnsi="Garamond"/>
+          <w:i w:val="false"/>
+          <w:iCs w:val="false"/>
+          <w:color w:val="00A0FC"/>
+          <w:kern w:val="2"/>
+          <w:sz w:val="36"/>
+          <w:szCs w:val="36"/>
+          <w:lang w:val="pt-BR" w:eastAsia="zh-CN" w:bidi="hi-IN"/>
+        </w:rPr>
+        <w:t>A Espiritualidade coloca em primeiro lugar o fato de que espíritos imperfeitos não têm a liberdade de tudo verem e tudo saberem. Nem eles mesmos tem conhecimento de que cometem tantos erros quanto nós.</w:t>
+      </w:r>
+    </w:p>
+    <w:p>
+      <w:pPr>
+        <w:pStyle w:val="Normal"/>
+        <w:bidi w:val="0"/>
+        <w:ind w:left="709" w:hanging="0"/>
+        <w:jc w:val="both"/>
+        <w:rPr>
+          <w:rFonts w:ascii="Garamond" w:hAnsi="Garamond"/>
+          <w:color w:val="00A0FC"/>
+          <w:sz w:val="36"/>
+          <w:szCs w:val="36"/>
+        </w:rPr>
+      </w:pPr>
+      <w:r>
+        <w:rPr/>
+      </w:r>
+    </w:p>
+    <w:p>
+      <w:pPr>
+        <w:pStyle w:val="Normal"/>
+        <w:bidi w:val="0"/>
+        <w:ind w:left="709" w:hanging="0"/>
+        <w:jc w:val="both"/>
+        <w:rPr>
+          <w:rFonts w:ascii="Garamond" w:hAnsi="Garamond"/>
+          <w:color w:val="00A0FC"/>
+          <w:sz w:val="36"/>
+          <w:szCs w:val="36"/>
+        </w:rPr>
+      </w:pPr>
+      <w:r>
+        <w:rPr>
+          <w:rFonts w:eastAsia="Noto Serif CJK SC" w:cs="Noto Sans Devanagari" w:ascii="Garamond" w:hAnsi="Garamond"/>
+          <w:i w:val="false"/>
+          <w:iCs w:val="false"/>
+          <w:color w:val="00A0FC"/>
+          <w:kern w:val="2"/>
+          <w:sz w:val="36"/>
+          <w:szCs w:val="36"/>
+          <w:lang w:val="pt-BR" w:eastAsia="zh-CN" w:bidi="hi-IN"/>
+        </w:rPr>
+        <w:t>Em segundo lugar a Espiritualidade diz que, o espírito do sonâmbulo ainda sofre as limitações impostas pela aparelhagem física, mesmo nos momentos de emancipação através do sonambulismo.</w:t>
+      </w:r>
+    </w:p>
+    <w:p>
+      <w:pPr>
+        <w:pStyle w:val="Normal"/>
+        <w:bidi w:val="0"/>
+        <w:ind w:left="709" w:hanging="0"/>
+        <w:jc w:val="both"/>
+        <w:rPr>
+          <w:rFonts w:ascii="Garamond" w:hAnsi="Garamond"/>
+          <w:color w:val="00A0FC"/>
+          <w:sz w:val="36"/>
+          <w:szCs w:val="36"/>
+        </w:rPr>
+      </w:pPr>
+      <w:r>
+        <w:rPr/>
+      </w:r>
+    </w:p>
+    <w:p>
+      <w:pPr>
+        <w:pStyle w:val="Normal"/>
+        <w:bidi w:val="0"/>
+        <w:ind w:left="709" w:hanging="0"/>
+        <w:jc w:val="both"/>
+        <w:rPr>
+          <w:rFonts w:ascii="Garamond" w:hAnsi="Garamond"/>
+          <w:color w:val="00A0FC"/>
+          <w:sz w:val="36"/>
+          <w:szCs w:val="36"/>
+        </w:rPr>
+      </w:pPr>
+      <w:r>
+        <w:rPr>
+          <w:rFonts w:eastAsia="Noto Serif CJK SC" w:cs="Noto Sans Devanagari" w:ascii="Garamond" w:hAnsi="Garamond"/>
+          <w:i w:val="false"/>
+          <w:iCs w:val="false"/>
+          <w:color w:val="00A0FC"/>
+          <w:kern w:val="2"/>
+          <w:sz w:val="36"/>
+          <w:szCs w:val="36"/>
+          <w:lang w:val="pt-BR" w:eastAsia="zh-CN" w:bidi="hi-IN"/>
+        </w:rPr>
+        <w:t>Por fim a Espiritualidade explica que o sonambulismo deve ter um fim útil. Não é algo concedido por Deus para satisfazer a curiosidade ou promover o entretenimento, seja do sonâmbulo, seja de quem tem contato com ele.</w:t>
+      </w:r>
+    </w:p>
+    <w:p>
+      <w:pPr>
+        <w:pStyle w:val="Normal"/>
+        <w:bidi w:val="0"/>
+        <w:ind w:left="709" w:hanging="0"/>
+        <w:jc w:val="both"/>
+        <w:rPr>
+          <w:rFonts w:ascii="Garamond" w:hAnsi="Garamond"/>
+          <w:color w:val="00A0FC"/>
+          <w:sz w:val="36"/>
+          <w:szCs w:val="36"/>
+        </w:rPr>
+      </w:pPr>
+      <w:r>
+        <w:rPr>
+          <w:rFonts w:eastAsia="Noto Serif CJK SC" w:cs="Noto Sans Devanagari" w:ascii="Garamond" w:hAnsi="Garamond"/>
+          <w:i w:val="false"/>
+          <w:iCs w:val="false"/>
+          <w:color w:val="00A0FC"/>
+          <w:kern w:val="2"/>
+          <w:sz w:val="36"/>
+          <w:szCs w:val="36"/>
+          <w:lang w:val="pt-BR" w:eastAsia="zh-CN" w:bidi="hi-IN"/>
+        </w:rPr>
+        <w:t>Assim como todas as demais faculdades mediúnicas, o sonambulismo deve servir para o crescimento e evolução do Espírito e nesse sentido, ele sofre limitações impostas pela Providência Divina.</w:t>
+      </w:r>
+    </w:p>
+    <w:p>
+      <w:pPr>
+        <w:pStyle w:val="Normal"/>
+        <w:bidi w:val="0"/>
+        <w:ind w:left="709" w:hanging="0"/>
+        <w:jc w:val="both"/>
+        <w:rPr>
+          <w:rFonts w:ascii="Garamond" w:hAnsi="Garamond"/>
+          <w:color w:val="00A0FC"/>
+          <w:sz w:val="36"/>
+          <w:szCs w:val="36"/>
+        </w:rPr>
+      </w:pPr>
+      <w:r>
+        <w:rPr/>
+      </w:r>
+    </w:p>
+    <w:p>
+      <w:pPr>
+        <w:pStyle w:val="Normal"/>
+        <w:bidi w:val="0"/>
+        <w:ind w:left="709" w:hanging="0"/>
+        <w:jc w:val="both"/>
+        <w:rPr>
+          <w:rFonts w:ascii="Garamond" w:hAnsi="Garamond"/>
+          <w:color w:val="00A0FC"/>
+          <w:sz w:val="36"/>
+          <w:szCs w:val="36"/>
+        </w:rPr>
+      </w:pPr>
+      <w:r>
+        <w:rPr/>
+      </w:r>
+    </w:p>
+    <w:p>
+      <w:pPr>
+        <w:pStyle w:val="Normal"/>
+        <w:bidi w:val="0"/>
+        <w:jc w:val="both"/>
+        <w:rPr>
+          <w:rFonts w:ascii="Garamond" w:hAnsi="Garamond"/>
+          <w:sz w:val="36"/>
+          <w:szCs w:val="36"/>
+        </w:rPr>
+      </w:pPr>
+      <w:r>
+        <w:rPr>
+          <w:rFonts w:eastAsia="Noto Serif CJK SC" w:cs="Noto Sans Devanagari" w:ascii="Garamond" w:hAnsi="Garamond"/>
+          <w:color w:val="auto"/>
+          <w:kern w:val="2"/>
+          <w:sz w:val="36"/>
+          <w:szCs w:val="36"/>
+          <w:lang w:val="pt-BR" w:eastAsia="zh-CN" w:bidi="hi-IN"/>
+        </w:rPr>
+        <w:t>4</w:t>
+      </w:r>
+      <w:r>
+        <w:rPr>
+          <w:rFonts w:eastAsia="Noto Serif CJK SC" w:cs="Noto Sans Devanagari" w:ascii="Garamond" w:hAnsi="Garamond"/>
+          <w:color w:val="auto"/>
+          <w:kern w:val="2"/>
+          <w:sz w:val="36"/>
+          <w:szCs w:val="36"/>
+          <w:lang w:val="pt-BR" w:eastAsia="zh-CN" w:bidi="hi-IN"/>
+        </w:rPr>
+        <w:t>31</w:t>
+      </w:r>
+      <w:r>
+        <w:rPr>
+          <w:rFonts w:ascii="Garamond" w:hAnsi="Garamond"/>
+          <w:sz w:val="36"/>
+          <w:szCs w:val="36"/>
+        </w:rPr>
+        <w:t>. Qual a origem das ideias inatas do sonâmbulo e como pode falar com</w:t>
+      </w:r>
+      <w:r>
+        <w:rPr>
+          <w:rFonts w:ascii="Garamond" w:hAnsi="Garamond"/>
+          <w:sz w:val="36"/>
+          <w:szCs w:val="36"/>
+        </w:rPr>
+        <w:t xml:space="preserve"> </w:t>
+      </w:r>
+      <w:r>
+        <w:rPr>
+          <w:rFonts w:ascii="Garamond" w:hAnsi="Garamond"/>
+          <w:sz w:val="36"/>
+          <w:szCs w:val="36"/>
+        </w:rPr>
+        <w:t>exatidão de coisas que ignora quando desperto, de coisas que estão</w:t>
+      </w:r>
+      <w:r>
+        <w:rPr>
+          <w:rFonts w:ascii="Garamond" w:hAnsi="Garamond"/>
+          <w:sz w:val="36"/>
+          <w:szCs w:val="36"/>
+        </w:rPr>
+        <w:t xml:space="preserve"> </w:t>
+      </w:r>
+      <w:r>
+        <w:rPr>
+          <w:rFonts w:ascii="Garamond" w:hAnsi="Garamond"/>
+          <w:sz w:val="36"/>
+          <w:szCs w:val="36"/>
+        </w:rPr>
+        <w:t>mesmo acima de sua capacidade intelectual?</w:t>
+      </w:r>
+    </w:p>
+    <w:p>
+      <w:pPr>
+        <w:pStyle w:val="Normal"/>
+        <w:bidi w:val="0"/>
+        <w:jc w:val="both"/>
+        <w:rPr>
+          <w:rFonts w:ascii="Garamond" w:hAnsi="Garamond"/>
+          <w:sz w:val="36"/>
+          <w:szCs w:val="36"/>
+        </w:rPr>
+      </w:pPr>
+      <w:r>
+        <w:rPr>
+          <w:rFonts w:ascii="Garamond" w:hAnsi="Garamond"/>
+          <w:sz w:val="36"/>
+          <w:szCs w:val="36"/>
+        </w:rPr>
+      </w:r>
+    </w:p>
+    <w:p>
+      <w:pPr>
+        <w:pStyle w:val="Normal"/>
+        <w:bidi w:val="0"/>
+        <w:ind w:hanging="0"/>
+        <w:jc w:val="both"/>
+        <w:rPr>
+          <w:rFonts w:ascii="Garamond" w:hAnsi="Garamond"/>
+          <w:sz w:val="36"/>
+          <w:szCs w:val="36"/>
+        </w:rPr>
+      </w:pPr>
+      <w:r>
+        <w:rPr>
+          <w:rFonts w:ascii="Garamond" w:hAnsi="Garamond"/>
+          <w:i/>
+          <w:iCs/>
+          <w:sz w:val="36"/>
+          <w:szCs w:val="36"/>
+        </w:rPr>
+        <w:t>“</w:t>
+      </w:r>
+      <w:r>
+        <w:rPr>
+          <w:rFonts w:ascii="Garamond" w:hAnsi="Garamond"/>
+          <w:i/>
+          <w:iCs/>
+          <w:sz w:val="36"/>
+          <w:szCs w:val="36"/>
+        </w:rPr>
+        <w:t>É que o sonâmbulo possui mais conhecimentos do que os que</w:t>
+      </w:r>
+      <w:r>
+        <w:rPr>
+          <w:rFonts w:ascii="Garamond" w:hAnsi="Garamond"/>
+          <w:i/>
+          <w:iCs/>
+          <w:sz w:val="36"/>
+          <w:szCs w:val="36"/>
+        </w:rPr>
+        <w:t xml:space="preserve"> </w:t>
+      </w:r>
+      <w:r>
+        <w:rPr>
+          <w:rFonts w:ascii="Garamond" w:hAnsi="Garamond"/>
+          <w:i/>
+          <w:iCs/>
+          <w:sz w:val="36"/>
+          <w:szCs w:val="36"/>
+        </w:rPr>
+        <w:t>lhe supões. Apenas, tais conhecimentos dormitam, porque, por</w:t>
+      </w:r>
+      <w:r>
+        <w:rPr>
+          <w:rFonts w:ascii="Garamond" w:hAnsi="Garamond"/>
+          <w:i/>
+          <w:iCs/>
+          <w:sz w:val="36"/>
+          <w:szCs w:val="36"/>
+        </w:rPr>
+        <w:t xml:space="preserve"> </w:t>
+      </w:r>
+      <w:r>
+        <w:rPr>
+          <w:rFonts w:ascii="Garamond" w:hAnsi="Garamond"/>
+          <w:i/>
+          <w:iCs/>
+          <w:sz w:val="36"/>
+          <w:szCs w:val="36"/>
+        </w:rPr>
+        <w:t>demasiado imperfeito, seu invólucro corporal não lhe consente</w:t>
+      </w:r>
+      <w:r>
+        <w:rPr>
+          <w:rFonts w:ascii="Garamond" w:hAnsi="Garamond"/>
+          <w:i/>
+          <w:iCs/>
+          <w:sz w:val="36"/>
+          <w:szCs w:val="36"/>
+        </w:rPr>
+        <w:t xml:space="preserve"> </w:t>
+      </w:r>
+      <w:r>
+        <w:rPr>
+          <w:rFonts w:ascii="Garamond" w:hAnsi="Garamond"/>
+          <w:i/>
+          <w:iCs/>
+          <w:sz w:val="36"/>
+          <w:szCs w:val="36"/>
+        </w:rPr>
+        <w:t>rememorá-lo. Que é, afinal, um sonâmbulo? Espírito, como nós,</w:t>
+      </w:r>
+      <w:r>
+        <w:rPr>
+          <w:rFonts w:ascii="Garamond" w:hAnsi="Garamond"/>
+          <w:i/>
+          <w:iCs/>
+          <w:sz w:val="36"/>
+          <w:szCs w:val="36"/>
+        </w:rPr>
+        <w:t xml:space="preserve"> </w:t>
+      </w:r>
+      <w:r>
+        <w:rPr>
+          <w:rFonts w:ascii="Garamond" w:hAnsi="Garamond"/>
+          <w:i/>
+          <w:iCs/>
+          <w:sz w:val="36"/>
+          <w:szCs w:val="36"/>
+        </w:rPr>
+        <w:t>e que se encontra encarnado na matéria para cumprir a sua missão, despertando dessa letargia quando cai em estado sonambúlico. Já te temos dito, repetidamente, que vivemos muitas vezes.</w:t>
+      </w:r>
+      <w:r>
+        <w:rPr>
+          <w:rFonts w:ascii="Garamond" w:hAnsi="Garamond"/>
+          <w:i/>
+          <w:iCs/>
+          <w:sz w:val="36"/>
+          <w:szCs w:val="36"/>
+        </w:rPr>
+        <w:t xml:space="preserve"> </w:t>
+      </w:r>
+      <w:r>
+        <w:rPr>
+          <w:rFonts w:ascii="Garamond" w:hAnsi="Garamond"/>
+          <w:i/>
+          <w:iCs/>
+          <w:sz w:val="36"/>
+          <w:szCs w:val="36"/>
+        </w:rPr>
+        <w:t>Esta mudança é que, ao sonâmbulo, como a qualquer Espírito,</w:t>
+      </w:r>
+      <w:r>
+        <w:rPr>
+          <w:rFonts w:ascii="Garamond" w:hAnsi="Garamond"/>
+          <w:i/>
+          <w:iCs/>
+          <w:sz w:val="36"/>
+          <w:szCs w:val="36"/>
+        </w:rPr>
+        <w:t xml:space="preserve"> </w:t>
+      </w:r>
+      <w:r>
+        <w:rPr>
+          <w:rFonts w:ascii="Garamond" w:hAnsi="Garamond"/>
+          <w:i/>
+          <w:iCs/>
+          <w:sz w:val="36"/>
+          <w:szCs w:val="36"/>
+        </w:rPr>
+        <w:t>ocasiona a perda material do que haja aprendido em precedente</w:t>
+      </w:r>
+      <w:r>
+        <w:rPr>
+          <w:rFonts w:ascii="Garamond" w:hAnsi="Garamond"/>
+          <w:i/>
+          <w:iCs/>
+          <w:sz w:val="36"/>
+          <w:szCs w:val="36"/>
+        </w:rPr>
+        <w:t xml:space="preserve"> </w:t>
+      </w:r>
+      <w:r>
+        <w:rPr>
+          <w:rFonts w:ascii="Garamond" w:hAnsi="Garamond"/>
+          <w:i/>
+          <w:iCs/>
+          <w:sz w:val="36"/>
+          <w:szCs w:val="36"/>
+        </w:rPr>
+        <w:t>existência. Entrando no estado que chamas crise, lembra-se do</w:t>
+      </w:r>
+      <w:r>
+        <w:rPr>
+          <w:rFonts w:ascii="Garamond" w:hAnsi="Garamond"/>
+          <w:i/>
+          <w:iCs/>
+          <w:sz w:val="36"/>
+          <w:szCs w:val="36"/>
+        </w:rPr>
+        <w:t xml:space="preserve"> </w:t>
+      </w:r>
+      <w:r>
+        <w:rPr>
+          <w:rFonts w:ascii="Garamond" w:hAnsi="Garamond"/>
+          <w:i/>
+          <w:iCs/>
+          <w:sz w:val="36"/>
+          <w:szCs w:val="36"/>
+        </w:rPr>
+        <w:t>que sabe, mas sempre de modo incompleto. Sabe, mas não poderia dizer donde lhe vem o que sabe, nem como possui os conhecimentos que revela. Passada a crise, toda recordação se apaga e ele</w:t>
+      </w:r>
+      <w:r>
+        <w:rPr>
+          <w:rFonts w:ascii="Garamond" w:hAnsi="Garamond"/>
+          <w:i/>
+          <w:iCs/>
+          <w:sz w:val="36"/>
+          <w:szCs w:val="36"/>
+        </w:rPr>
+        <w:t xml:space="preserve"> </w:t>
+      </w:r>
+      <w:r>
+        <w:rPr>
+          <w:rFonts w:ascii="Garamond" w:hAnsi="Garamond"/>
+          <w:i/>
+          <w:iCs/>
+          <w:sz w:val="36"/>
+          <w:szCs w:val="36"/>
+        </w:rPr>
+        <w:t>volve à obscuridade.”</w:t>
+      </w:r>
+    </w:p>
+    <w:p>
+      <w:pPr>
+        <w:pStyle w:val="Normal"/>
+        <w:bidi w:val="0"/>
+        <w:ind w:left="709" w:hanging="0"/>
+        <w:jc w:val="both"/>
+        <w:rPr>
           <w:rFonts w:ascii="Garamond" w:hAnsi="Garamond" w:eastAsia="Noto Serif CJK SC" w:cs="Noto Sans Devanagari"/>
-          <w:i/>
-          <w:i/>
-          <w:iCs/>
-          <w:kern w:val="2"/>
-          <w:sz w:val="36"/>
-          <w:szCs w:val="36"/>
-          <w:lang w:val="pt-BR" w:eastAsia="zh-CN" w:bidi="hi-IN"/>
-        </w:rPr>
-      </w:pPr>
-      <w:r>
-        <w:rPr>
-          <w:color w:val="auto"/>
-        </w:rPr>
-      </w:r>
-    </w:p>
-    <w:p>
-      <w:pPr>
-        <w:pStyle w:val="Normal"/>
-        <w:bidi w:val="0"/>
-        <w:ind w:left="709" w:hanging="0"/>
-        <w:jc w:val="both"/>
-        <w:rPr>
-          <w:rFonts w:ascii="Garamond" w:hAnsi="Garamond"/>
-          <w:color w:val="00A0FC"/>
-          <w:sz w:val="36"/>
-          <w:szCs w:val="36"/>
-        </w:rPr>
-      </w:pPr>
-      <w:r>
-        <w:rPr>
-          <w:rFonts w:eastAsia="Noto Serif CJK SC" w:cs="Noto Sans Devanagari" w:ascii="Garamond" w:hAnsi="Garamond"/>
-          <w:i w:val="false"/>
-          <w:iCs w:val="false"/>
-          <w:color w:val="00A0FC"/>
-          <w:kern w:val="2"/>
-          <w:sz w:val="36"/>
-          <w:szCs w:val="36"/>
-          <w:lang w:val="pt-BR" w:eastAsia="zh-CN" w:bidi="hi-IN"/>
-        </w:rPr>
-        <w:t>Bem, tanto a pergunta de Kardec quanto a resposta da Espiritualidade são bem diretas. O sonambulismo magnético - aquele que é provocado - tem exatamente as mesmas características do sonambulismo natural.</w:t>
-      </w:r>
-    </w:p>
-    <w:p>
-      <w:pPr>
-        <w:pStyle w:val="Normal"/>
-        <w:bidi w:val="0"/>
-        <w:ind w:left="709" w:hanging="0"/>
-        <w:jc w:val="both"/>
-        <w:rPr>
-          <w:rFonts w:ascii="Garamond" w:hAnsi="Garamond"/>
-          <w:color w:val="00A0FC"/>
-          <w:sz w:val="36"/>
-          <w:szCs w:val="36"/>
-        </w:rPr>
-      </w:pPr>
-      <w:r>
-        <w:rPr>
-          <w:color w:val="auto"/>
-        </w:rPr>
-      </w:r>
-    </w:p>
-    <w:p>
-      <w:pPr>
-        <w:pStyle w:val="Normal"/>
-        <w:bidi w:val="0"/>
-        <w:jc w:val="both"/>
-        <w:rPr>
-          <w:rFonts w:ascii="Garamond" w:hAnsi="Garamond"/>
-          <w:sz w:val="36"/>
-          <w:szCs w:val="36"/>
-        </w:rPr>
-      </w:pPr>
-      <w:r>
-        <w:rPr>
-          <w:rFonts w:eastAsia="Noto Serif CJK SC" w:cs="Noto Sans Devanagari" w:ascii="Garamond" w:hAnsi="Garamond"/>
-          <w:color w:val="auto"/>
-          <w:kern w:val="2"/>
-          <w:sz w:val="36"/>
-          <w:szCs w:val="36"/>
-          <w:lang w:val="pt-BR" w:eastAsia="zh-CN" w:bidi="hi-IN"/>
-        </w:rPr>
-        <w:t>42</w:t>
-      </w:r>
-      <w:r>
-        <w:rPr>
-          <w:rFonts w:eastAsia="Noto Serif CJK SC" w:cs="Noto Sans Devanagari" w:ascii="Garamond" w:hAnsi="Garamond"/>
-          <w:color w:val="auto"/>
-          <w:kern w:val="2"/>
-          <w:sz w:val="36"/>
-          <w:szCs w:val="36"/>
-          <w:lang w:val="pt-BR" w:eastAsia="zh-CN" w:bidi="hi-IN"/>
-        </w:rPr>
-        <w:t>7</w:t>
-      </w:r>
-      <w:r>
-        <w:rPr>
-          <w:rFonts w:ascii="Garamond" w:hAnsi="Garamond"/>
-          <w:sz w:val="36"/>
-          <w:szCs w:val="36"/>
-        </w:rPr>
-        <w:t xml:space="preserve">. De que natureza é o agente que se chama fluido magnético? </w:t>
-      </w:r>
-    </w:p>
-    <w:p>
-      <w:pPr>
-        <w:pStyle w:val="Normal"/>
-        <w:bidi w:val="0"/>
-        <w:jc w:val="both"/>
-        <w:rPr>
-          <w:rFonts w:ascii="Garamond" w:hAnsi="Garamond"/>
-          <w:color w:val="auto"/>
-          <w:sz w:val="36"/>
-          <w:szCs w:val="36"/>
-        </w:rPr>
-      </w:pPr>
-      <w:r>
-        <w:rPr>
-          <w:rFonts w:ascii="Garamond" w:hAnsi="Garamond"/>
-          <w:color w:val="auto"/>
-          <w:sz w:val="36"/>
-          <w:szCs w:val="36"/>
-        </w:rPr>
-      </w:r>
-    </w:p>
-    <w:p>
-      <w:pPr>
-        <w:pStyle w:val="Normal"/>
-        <w:bidi w:val="0"/>
-        <w:ind w:hanging="0"/>
-        <w:jc w:val="both"/>
-        <w:rPr>
-          <w:color w:val="auto"/>
-        </w:rPr>
-      </w:pPr>
-      <w:r>
-        <w:rPr>
-          <w:rFonts w:eastAsia="Noto Serif CJK SC" w:cs="Noto Sans Devanagari" w:ascii="Garamond" w:hAnsi="Garamond"/>
-          <w:i/>
-          <w:iCs/>
-          <w:color w:val="auto"/>
-          <w:kern w:val="2"/>
-          <w:sz w:val="36"/>
-          <w:szCs w:val="36"/>
-          <w:lang w:val="pt-BR" w:eastAsia="zh-CN" w:bidi="hi-IN"/>
-        </w:rPr>
-        <w:t>“</w:t>
-      </w:r>
-      <w:r>
-        <w:rPr>
-          <w:rFonts w:eastAsia="Noto Serif CJK SC" w:cs="Noto Sans Devanagari" w:ascii="Garamond" w:hAnsi="Garamond"/>
-          <w:i/>
-          <w:iCs/>
-          <w:color w:val="auto"/>
-          <w:kern w:val="2"/>
-          <w:sz w:val="36"/>
-          <w:szCs w:val="36"/>
-          <w:lang w:val="pt-BR" w:eastAsia="zh-CN" w:bidi="hi-IN"/>
-        </w:rPr>
-        <w:t>Fluido vital, eletricidade animalizada, que são modificações do</w:t>
-      </w:r>
-      <w:r>
-        <w:rPr>
-          <w:rFonts w:eastAsia="Noto Serif CJK SC" w:cs="Noto Sans Devanagari" w:ascii="Garamond" w:hAnsi="Garamond"/>
-          <w:i/>
-          <w:iCs/>
-          <w:color w:val="auto"/>
-          <w:kern w:val="2"/>
-          <w:sz w:val="36"/>
-          <w:szCs w:val="36"/>
+          <w:i w:val="false"/>
+          <w:i w:val="false"/>
+          <w:iCs w:val="false"/>
+          <w:color w:val="00A0FC"/>
+          <w:kern w:val="2"/>
+          <w:sz w:val="36"/>
+          <w:szCs w:val="36"/>
+          <w:lang w:val="pt-BR" w:eastAsia="zh-CN" w:bidi="hi-IN"/>
+        </w:rPr>
+      </w:pPr>
+      <w:r>
+        <w:rPr>
+          <w:rFonts w:eastAsia="Noto Serif CJK SC" w:cs="Noto Sans Devanagari" w:ascii="Garamond" w:hAnsi="Garamond"/>
+          <w:i w:val="false"/>
+          <w:iCs w:val="false"/>
+          <w:color w:val="00A0FC"/>
+          <w:kern w:val="2"/>
+          <w:sz w:val="36"/>
+          <w:szCs w:val="36"/>
+          <w:lang w:val="pt-BR" w:eastAsia="zh-CN" w:bidi="hi-IN"/>
+        </w:rPr>
+      </w:r>
+    </w:p>
+    <w:p>
+      <w:pPr>
+        <w:pStyle w:val="Normal"/>
+        <w:bidi w:val="0"/>
+        <w:ind w:left="709" w:hanging="0"/>
+        <w:jc w:val="both"/>
+        <w:rPr>
+          <w:rFonts w:ascii="Garamond" w:hAnsi="Garamond" w:eastAsia="Noto Serif CJK SC" w:cs="Noto Sans Devanagari"/>
+          <w:i w:val="false"/>
+          <w:i w:val="false"/>
+          <w:iCs w:val="false"/>
+          <w:color w:val="000000"/>
+          <w:kern w:val="2"/>
+          <w:sz w:val="36"/>
+          <w:szCs w:val="36"/>
+          <w:lang w:val="pt-BR" w:eastAsia="zh-CN" w:bidi="hi-IN"/>
+        </w:rPr>
+      </w:pPr>
+      <w:r>
+        <w:rPr>
+          <w:rFonts w:eastAsia="Noto Serif CJK SC" w:cs="Noto Sans Devanagari" w:ascii="Garamond" w:hAnsi="Garamond"/>
+          <w:i w:val="false"/>
+          <w:iCs w:val="false"/>
+          <w:color w:val="000000"/>
+          <w:kern w:val="2"/>
+          <w:sz w:val="28"/>
+          <w:szCs w:val="28"/>
+          <w:lang w:val="pt-BR" w:eastAsia="zh-CN" w:bidi="hi-IN"/>
+        </w:rPr>
+        <w:t>Mostra a experiência que os sonâmbulos também recebem comunicações</w:t>
+      </w:r>
+      <w:r>
+        <w:rPr>
+          <w:rFonts w:eastAsia="Noto Serif CJK SC" w:cs="Noto Sans Devanagari" w:ascii="Garamond" w:hAnsi="Garamond"/>
+          <w:i w:val="false"/>
+          <w:iCs w:val="false"/>
+          <w:color w:val="000000"/>
+          <w:kern w:val="2"/>
+          <w:sz w:val="28"/>
+          <w:szCs w:val="28"/>
           <w:lang w:val="pt-BR" w:eastAsia="zh-CN" w:bidi="hi-IN"/>
         </w:rPr>
         <w:t xml:space="preserve"> </w:t>
@@ -4799,124 +7216,226 @@
       <w:r>
         <w:rPr>
           <w:rFonts w:eastAsia="Noto Serif CJK SC" w:cs="Noto Sans Devanagari" w:ascii="Garamond" w:hAnsi="Garamond"/>
-          <w:i/>
-          <w:iCs/>
-          <w:color w:val="auto"/>
-          <w:kern w:val="2"/>
-          <w:sz w:val="36"/>
-          <w:szCs w:val="36"/>
-          <w:lang w:val="pt-BR" w:eastAsia="zh-CN" w:bidi="hi-IN"/>
-        </w:rPr>
-        <w:t>fluido universal.”</w:t>
-      </w:r>
-    </w:p>
-    <w:p>
-      <w:pPr>
-        <w:pStyle w:val="Normal"/>
-        <w:bidi w:val="0"/>
-        <w:ind w:hanging="0"/>
+          <w:i w:val="false"/>
+          <w:iCs w:val="false"/>
+          <w:color w:val="000000"/>
+          <w:kern w:val="2"/>
+          <w:sz w:val="28"/>
+          <w:szCs w:val="28"/>
+          <w:lang w:val="pt-BR" w:eastAsia="zh-CN" w:bidi="hi-IN"/>
+        </w:rPr>
+        <w:t>de outros Espíritos, que lhes transmitem o que devam dizer e suprem à</w:t>
+      </w:r>
+      <w:r>
+        <w:rPr>
+          <w:rFonts w:eastAsia="Noto Serif CJK SC" w:cs="Noto Sans Devanagari" w:ascii="Garamond" w:hAnsi="Garamond"/>
+          <w:i w:val="false"/>
+          <w:iCs w:val="false"/>
+          <w:color w:val="000000"/>
+          <w:kern w:val="2"/>
+          <w:sz w:val="28"/>
+          <w:szCs w:val="28"/>
+          <w:lang w:val="pt-BR" w:eastAsia="zh-CN" w:bidi="hi-IN"/>
+        </w:rPr>
+        <w:t xml:space="preserve"> </w:t>
+      </w:r>
+      <w:r>
+        <w:rPr>
+          <w:rFonts w:eastAsia="Noto Serif CJK SC" w:cs="Noto Sans Devanagari" w:ascii="Garamond" w:hAnsi="Garamond"/>
+          <w:i w:val="false"/>
+          <w:iCs w:val="false"/>
+          <w:color w:val="000000"/>
+          <w:kern w:val="2"/>
+          <w:sz w:val="28"/>
+          <w:szCs w:val="28"/>
+          <w:lang w:val="pt-BR" w:eastAsia="zh-CN" w:bidi="hi-IN"/>
+        </w:rPr>
+        <w:t>incapacidade que denotam. Isto se verifica principalmente nas prescrições</w:t>
+      </w:r>
+      <w:r>
+        <w:rPr>
+          <w:rFonts w:eastAsia="Noto Serif CJK SC" w:cs="Noto Sans Devanagari" w:ascii="Garamond" w:hAnsi="Garamond"/>
+          <w:i w:val="false"/>
+          <w:iCs w:val="false"/>
+          <w:color w:val="000000"/>
+          <w:kern w:val="2"/>
+          <w:sz w:val="28"/>
+          <w:szCs w:val="28"/>
+          <w:lang w:val="pt-BR" w:eastAsia="zh-CN" w:bidi="hi-IN"/>
+        </w:rPr>
+        <w:t xml:space="preserve"> </w:t>
+      </w:r>
+      <w:r>
+        <w:rPr>
+          <w:rFonts w:eastAsia="Noto Serif CJK SC" w:cs="Noto Sans Devanagari" w:ascii="Garamond" w:hAnsi="Garamond"/>
+          <w:i w:val="false"/>
+          <w:iCs w:val="false"/>
+          <w:color w:val="000000"/>
+          <w:kern w:val="2"/>
+          <w:sz w:val="28"/>
+          <w:szCs w:val="28"/>
+          <w:lang w:val="pt-BR" w:eastAsia="zh-CN" w:bidi="hi-IN"/>
+        </w:rPr>
+        <w:t>médicas. O Espírito do sonâmbulo vê o mal, outro lhe indica o remédio.</w:t>
+      </w:r>
+    </w:p>
+    <w:p>
+      <w:pPr>
+        <w:pStyle w:val="Normal"/>
+        <w:bidi w:val="0"/>
+        <w:ind w:left="709" w:hanging="0"/>
         <w:jc w:val="both"/>
         <w:rPr>
           <w:rFonts w:ascii="Garamond" w:hAnsi="Garamond" w:eastAsia="Noto Serif CJK SC" w:cs="Noto Sans Devanagari"/>
-          <w:i/>
-          <w:i/>
-          <w:iCs/>
-          <w:kern w:val="2"/>
-          <w:sz w:val="36"/>
-          <w:szCs w:val="36"/>
-          <w:lang w:val="pt-BR" w:eastAsia="zh-CN" w:bidi="hi-IN"/>
-        </w:rPr>
-      </w:pPr>
-      <w:r>
-        <w:rPr>
-          <w:color w:val="auto"/>
-        </w:rPr>
-      </w:r>
-    </w:p>
-    <w:p>
-      <w:pPr>
-        <w:pStyle w:val="Normal"/>
-        <w:bidi w:val="0"/>
-        <w:ind w:left="709" w:hanging="0"/>
-        <w:jc w:val="both"/>
-        <w:rPr>
-          <w:rFonts w:ascii="Garamond" w:hAnsi="Garamond"/>
-          <w:color w:val="00A0FC"/>
-          <w:sz w:val="36"/>
-          <w:szCs w:val="36"/>
-        </w:rPr>
-      </w:pPr>
-      <w:r>
-        <w:rPr>
-          <w:rFonts w:eastAsia="Noto Serif CJK SC" w:cs="Noto Sans Devanagari" w:ascii="Garamond" w:hAnsi="Garamond"/>
-          <w:i w:val="false"/>
-          <w:iCs w:val="false"/>
-          <w:color w:val="00A0FC"/>
-          <w:kern w:val="2"/>
-          <w:sz w:val="36"/>
-          <w:szCs w:val="36"/>
-          <w:lang w:val="pt-BR" w:eastAsia="zh-CN" w:bidi="hi-IN"/>
-        </w:rPr>
-        <w:t>Essa pergunta é especialmente interessante para nós. Kardec pergunta do que é constituído esse fluido magnético que é utilizado, entre outras coisas, para induzir alguém ao sonambulismo.</w:t>
-      </w:r>
-    </w:p>
-    <w:p>
-      <w:pPr>
-        <w:pStyle w:val="Normal"/>
-        <w:bidi w:val="0"/>
-        <w:ind w:left="709" w:hanging="0"/>
-        <w:jc w:val="both"/>
-        <w:rPr>
-          <w:rFonts w:ascii="Garamond" w:hAnsi="Garamond"/>
-          <w:color w:val="00A0FC"/>
-          <w:sz w:val="36"/>
-          <w:szCs w:val="36"/>
-        </w:rPr>
-      </w:pPr>
-      <w:r>
-        <w:rPr>
-          <w:color w:val="auto"/>
-        </w:rPr>
-      </w:r>
-    </w:p>
-    <w:p>
-      <w:pPr>
-        <w:pStyle w:val="Normal"/>
-        <w:bidi w:val="0"/>
-        <w:ind w:left="709" w:hanging="0"/>
-        <w:jc w:val="both"/>
-        <w:rPr>
-          <w:rFonts w:ascii="Garamond" w:hAnsi="Garamond"/>
-          <w:color w:val="00A0FC"/>
-          <w:sz w:val="36"/>
-          <w:szCs w:val="36"/>
-        </w:rPr>
-      </w:pPr>
-      <w:r>
-        <w:rPr>
-          <w:rFonts w:eastAsia="Noto Serif CJK SC" w:cs="Noto Sans Devanagari" w:ascii="Garamond" w:hAnsi="Garamond"/>
-          <w:i w:val="false"/>
-          <w:iCs w:val="false"/>
-          <w:color w:val="00A0FC"/>
-          <w:kern w:val="2"/>
-          <w:sz w:val="36"/>
-          <w:szCs w:val="36"/>
-          <w:lang w:val="pt-BR" w:eastAsia="zh-CN" w:bidi="hi-IN"/>
-        </w:rPr>
-        <w:t xml:space="preserve">A Espiritualidade responde que o fluido magnético é </w:t>
-      </w:r>
-      <w:r>
-        <w:rPr>
-          <w:rFonts w:eastAsia="Noto Serif CJK SC" w:cs="Noto Sans Devanagari" w:ascii="Garamond" w:hAnsi="Garamond"/>
-          <w:i w:val="false"/>
-          <w:iCs w:val="false"/>
-          <w:color w:val="00A0FC"/>
-          <w:kern w:val="2"/>
-          <w:sz w:val="36"/>
-          <w:szCs w:val="36"/>
-          <w:lang w:val="pt-BR" w:eastAsia="zh-CN" w:bidi="hi-IN"/>
-        </w:rPr>
-        <w:t>[ continuar desse ponto explorando a resposta da pergunta 27. Falar também do fluido universal como fonte utilizada no passe magnético (essa é a parte que diz respeito a nós ]</w:t>
+          <w:i w:val="false"/>
+          <w:i w:val="false"/>
+          <w:iCs w:val="false"/>
+          <w:color w:val="000000"/>
+          <w:kern w:val="2"/>
+          <w:sz w:val="36"/>
+          <w:szCs w:val="36"/>
+          <w:lang w:val="pt-BR" w:eastAsia="zh-CN" w:bidi="hi-IN"/>
+        </w:rPr>
+      </w:pPr>
+      <w:r>
+        <w:rPr>
+          <w:rFonts w:eastAsia="Noto Serif CJK SC" w:cs="Noto Sans Devanagari" w:ascii="Garamond" w:hAnsi="Garamond"/>
+          <w:i w:val="false"/>
+          <w:iCs w:val="false"/>
+          <w:color w:val="000000"/>
+          <w:kern w:val="2"/>
+          <w:sz w:val="28"/>
+          <w:szCs w:val="28"/>
+          <w:lang w:val="pt-BR" w:eastAsia="zh-CN" w:bidi="hi-IN"/>
+        </w:rPr>
+        <w:t>Essa dupla ação é às vezes patente e se revela, além disso, por estas expressões muito frequentes: dizem-me que diga, ou proíbem-me que diga</w:t>
+      </w:r>
+      <w:r>
+        <w:rPr>
+          <w:rFonts w:eastAsia="Noto Serif CJK SC" w:cs="Noto Sans Devanagari" w:ascii="Garamond" w:hAnsi="Garamond"/>
+          <w:i w:val="false"/>
+          <w:iCs w:val="false"/>
+          <w:color w:val="000000"/>
+          <w:kern w:val="2"/>
+          <w:sz w:val="28"/>
+          <w:szCs w:val="28"/>
+          <w:lang w:val="pt-BR" w:eastAsia="zh-CN" w:bidi="hi-IN"/>
+        </w:rPr>
+        <w:t xml:space="preserve"> </w:t>
+      </w:r>
+      <w:r>
+        <w:rPr>
+          <w:rFonts w:eastAsia="Noto Serif CJK SC" w:cs="Noto Sans Devanagari" w:ascii="Garamond" w:hAnsi="Garamond"/>
+          <w:i w:val="false"/>
+          <w:iCs w:val="false"/>
+          <w:color w:val="000000"/>
+          <w:kern w:val="2"/>
+          <w:sz w:val="28"/>
+          <w:szCs w:val="28"/>
+          <w:lang w:val="pt-BR" w:eastAsia="zh-CN" w:bidi="hi-IN"/>
+        </w:rPr>
+        <w:t>tal coisa. Neste último caso, há sempre perigo em insistir-se por uma</w:t>
+      </w:r>
+      <w:r>
+        <w:rPr>
+          <w:rFonts w:eastAsia="Noto Serif CJK SC" w:cs="Noto Sans Devanagari" w:ascii="Garamond" w:hAnsi="Garamond"/>
+          <w:i w:val="false"/>
+          <w:iCs w:val="false"/>
+          <w:color w:val="000000"/>
+          <w:kern w:val="2"/>
+          <w:sz w:val="28"/>
+          <w:szCs w:val="28"/>
+          <w:lang w:val="pt-BR" w:eastAsia="zh-CN" w:bidi="hi-IN"/>
+        </w:rPr>
+        <w:t xml:space="preserve"> </w:t>
+      </w:r>
+      <w:r>
+        <w:rPr>
+          <w:rFonts w:eastAsia="Noto Serif CJK SC" w:cs="Noto Sans Devanagari" w:ascii="Garamond" w:hAnsi="Garamond"/>
+          <w:i w:val="false"/>
+          <w:iCs w:val="false"/>
+          <w:color w:val="000000"/>
+          <w:kern w:val="2"/>
+          <w:sz w:val="28"/>
+          <w:szCs w:val="28"/>
+          <w:lang w:val="pt-BR" w:eastAsia="zh-CN" w:bidi="hi-IN"/>
+        </w:rPr>
+        <w:t>revelação negada, porque se dá azo a que intervenham Espíritos levianos,</w:t>
+      </w:r>
+      <w:r>
+        <w:rPr>
+          <w:rFonts w:eastAsia="Noto Serif CJK SC" w:cs="Noto Sans Devanagari" w:ascii="Garamond" w:hAnsi="Garamond"/>
+          <w:i w:val="false"/>
+          <w:iCs w:val="false"/>
+          <w:color w:val="000000"/>
+          <w:kern w:val="2"/>
+          <w:sz w:val="28"/>
+          <w:szCs w:val="28"/>
+          <w:lang w:val="pt-BR" w:eastAsia="zh-CN" w:bidi="hi-IN"/>
+        </w:rPr>
+        <w:t xml:space="preserve"> </w:t>
+      </w:r>
+      <w:r>
+        <w:rPr>
+          <w:rFonts w:eastAsia="Noto Serif CJK SC" w:cs="Noto Sans Devanagari" w:ascii="Garamond" w:hAnsi="Garamond"/>
+          <w:i w:val="false"/>
+          <w:iCs w:val="false"/>
+          <w:color w:val="000000"/>
+          <w:kern w:val="2"/>
+          <w:sz w:val="28"/>
+          <w:szCs w:val="28"/>
+          <w:lang w:val="pt-BR" w:eastAsia="zh-CN" w:bidi="hi-IN"/>
+        </w:rPr>
+        <w:t>que falam de tudo sem escrúpulo e sem se importarem com a verdade.</w:t>
+      </w:r>
+    </w:p>
+    <w:p>
+      <w:pPr>
+        <w:pStyle w:val="Normal"/>
+        <w:bidi w:val="0"/>
+        <w:ind w:left="709" w:hanging="0"/>
+        <w:jc w:val="both"/>
+        <w:rPr>
+          <w:rFonts w:ascii="Garamond" w:hAnsi="Garamond" w:eastAsia="Noto Serif CJK SC" w:cs="Noto Sans Devanagari"/>
+          <w:i w:val="false"/>
+          <w:i w:val="false"/>
+          <w:iCs w:val="false"/>
+          <w:color w:val="000000"/>
+          <w:kern w:val="2"/>
+          <w:sz w:val="36"/>
+          <w:szCs w:val="36"/>
+          <w:lang w:val="pt-BR" w:eastAsia="zh-CN" w:bidi="hi-IN"/>
+        </w:rPr>
+      </w:pPr>
+      <w:r>
+        <w:rPr/>
+      </w:r>
+    </w:p>
+    <w:p>
+      <w:pPr>
+        <w:pStyle w:val="Normal"/>
+        <w:bidi w:val="0"/>
+        <w:ind w:left="709" w:hanging="0"/>
+        <w:jc w:val="both"/>
+        <w:rPr>
+          <w:rFonts w:ascii="Garamond" w:hAnsi="Garamond"/>
+          <w:color w:val="00A0FC"/>
+          <w:sz w:val="36"/>
+          <w:szCs w:val="36"/>
+        </w:rPr>
+      </w:pPr>
+      <w:r>
+        <w:rPr>
+          <w:rFonts w:eastAsia="Noto Serif CJK SC" w:cs="Noto Sans Devanagari" w:ascii="Garamond" w:hAnsi="Garamond"/>
+          <w:i w:val="false"/>
+          <w:iCs w:val="false"/>
+          <w:color w:val="00A0FC"/>
+          <w:kern w:val="2"/>
+          <w:sz w:val="36"/>
+          <w:szCs w:val="36"/>
+          <w:lang w:val="pt-BR" w:eastAsia="zh-CN" w:bidi="hi-IN"/>
+        </w:rPr>
+        <w:t>[ Parei aqui em 21/04/2025 ]Assim como todas as demais faculdades mediúnicas, o sonambulismo deve servir para o crescimento e evolução do Espírito e nesse sentido, ele sofre limitações impostas pela Providência Divina.</w:t>
       </w:r>
     </w:p>
     <w:sectPr>
@@ -5365,7 +7884,7 @@
     <w:pPr>
       <w:widowControl/>
       <w:suppressAutoHyphens w:val="true"/>
-      <w:overflowPunct w:val="false"/>
+      <w:overflowPunct w:val="true"/>
       <w:bidi w:val="0"/>
       <w:spacing w:before="0" w:after="0"/>
       <w:jc w:val="left"/>

</xml_diff>

<commit_message>
23/04/2025 - 22:20 h
</commit_message>
<xml_diff>
--- a/Estudo de O Livro dos Espíritos - 28-04-2025.docx
+++ b/Estudo de O Livro dos Espíritos - 28-04-2025.docx
@@ -4341,138 +4341,78 @@
           <w:szCs w:val="36"/>
           <w:lang w:val="pt-BR" w:eastAsia="zh-CN" w:bidi="hi-IN"/>
         </w:rPr>
-        <w:t xml:space="preserve">Essa </w:t>
-      </w:r>
-      <w:r>
-        <w:rPr>
-          <w:rFonts w:eastAsia="Noto Serif CJK SC" w:cs="Noto Sans Devanagari" w:ascii="Garamond" w:hAnsi="Garamond"/>
-          <w:i w:val="false"/>
-          <w:iCs w:val="false"/>
-          <w:color w:val="00A0FC"/>
-          <w:kern w:val="2"/>
-          <w:sz w:val="36"/>
-          <w:szCs w:val="36"/>
-          <w:lang w:val="pt-BR" w:eastAsia="zh-CN" w:bidi="hi-IN"/>
-        </w:rPr>
-        <w:t>questão</w:t>
-      </w:r>
-      <w:r>
-        <w:rPr>
-          <w:rFonts w:eastAsia="Noto Serif CJK SC" w:cs="Noto Sans Devanagari" w:ascii="Garamond" w:hAnsi="Garamond"/>
-          <w:i w:val="false"/>
-          <w:iCs w:val="false"/>
-          <w:color w:val="00A0FC"/>
-          <w:kern w:val="2"/>
-          <w:sz w:val="36"/>
-          <w:szCs w:val="36"/>
-          <w:lang w:val="pt-BR" w:eastAsia="zh-CN" w:bidi="hi-IN"/>
-        </w:rPr>
-        <w:t xml:space="preserve"> é especialmente interessante para nós. Kardec pergunta do que é constituído esse fluido magnético que é utilizado, entre outras coisas, para induzir alguém ao sonambulismo.</w:t>
-      </w:r>
-    </w:p>
-    <w:p>
-      <w:pPr>
-        <w:pStyle w:val="Normal"/>
-        <w:bidi w:val="0"/>
-        <w:ind w:left="709" w:hanging="0"/>
-        <w:jc w:val="both"/>
-        <w:rPr>
-          <w:rFonts w:ascii="Garamond" w:hAnsi="Garamond"/>
-          <w:color w:val="00A0FC"/>
-          <w:sz w:val="36"/>
-          <w:szCs w:val="36"/>
-        </w:rPr>
-      </w:pPr>
-      <w:r>
-        <w:rPr>
-          <w:rFonts w:ascii="Garamond" w:hAnsi="Garamond"/>
-          <w:color w:val="00A0FC"/>
-          <w:sz w:val="36"/>
-          <w:szCs w:val="36"/>
-        </w:rPr>
-      </w:r>
-    </w:p>
-    <w:p>
-      <w:pPr>
-        <w:pStyle w:val="Normal"/>
-        <w:bidi w:val="0"/>
-        <w:ind w:left="709" w:hanging="0"/>
-        <w:jc w:val="both"/>
-        <w:rPr>
-          <w:rFonts w:ascii="Garamond" w:hAnsi="Garamond"/>
-          <w:color w:val="00A0FC"/>
-          <w:sz w:val="36"/>
-          <w:szCs w:val="36"/>
-        </w:rPr>
-      </w:pPr>
-      <w:r>
-        <w:rPr>
-          <w:rFonts w:eastAsia="Noto Serif CJK SC" w:cs="Noto Sans Devanagari" w:ascii="Garamond" w:hAnsi="Garamond"/>
-          <w:i w:val="false"/>
-          <w:iCs w:val="false"/>
-          <w:color w:val="00A0FC"/>
-          <w:kern w:val="2"/>
-          <w:sz w:val="36"/>
-          <w:szCs w:val="36"/>
-          <w:lang w:val="pt-BR" w:eastAsia="zh-CN" w:bidi="hi-IN"/>
-        </w:rPr>
-        <w:t>A Espiritualidade responde que o fluido magnético</w:t>
-      </w:r>
-      <w:r>
-        <w:rPr>
-          <w:rFonts w:eastAsia="Noto Serif CJK SC" w:cs="Noto Sans Devanagari" w:ascii="Garamond" w:hAnsi="Garamond"/>
-          <w:i w:val="false"/>
-          <w:iCs w:val="false"/>
-          <w:color w:val="00A0FC"/>
-          <w:kern w:val="2"/>
-          <w:sz w:val="36"/>
-          <w:szCs w:val="36"/>
-          <w:lang w:val="pt-BR" w:eastAsia="zh-CN" w:bidi="hi-IN"/>
-        </w:rPr>
-        <w:t xml:space="preserve"> - que também pode ser chamado de fluido vital ou eletricidade animalizada - </w:t>
-      </w:r>
-      <w:r>
-        <w:rPr>
-          <w:rFonts w:eastAsia="Noto Serif CJK SC" w:cs="Noto Sans Devanagari" w:ascii="Garamond" w:hAnsi="Garamond"/>
-          <w:i w:val="false"/>
-          <w:iCs w:val="false"/>
-          <w:color w:val="00A0FC"/>
-          <w:kern w:val="2"/>
-          <w:sz w:val="36"/>
-          <w:szCs w:val="36"/>
-          <w:lang w:val="pt-BR" w:eastAsia="zh-CN" w:bidi="hi-IN"/>
-        </w:rPr>
-        <w:t xml:space="preserve"> é </w:t>
-      </w:r>
-      <w:r>
-        <w:rPr>
-          <w:rFonts w:eastAsia="Noto Serif CJK SC" w:cs="Noto Sans Devanagari" w:ascii="Garamond" w:hAnsi="Garamond"/>
-          <w:i w:val="false"/>
-          <w:iCs w:val="false"/>
-          <w:color w:val="00A0FC"/>
-          <w:kern w:val="2"/>
-          <w:sz w:val="36"/>
-          <w:szCs w:val="36"/>
-          <w:lang w:val="pt-BR" w:eastAsia="zh-CN" w:bidi="hi-IN"/>
-        </w:rPr>
-        <w:t>uma das diversas variações do fluido cósmico universal.</w:t>
-      </w:r>
-    </w:p>
-    <w:p>
-      <w:pPr>
-        <w:pStyle w:val="Normal"/>
-        <w:bidi w:val="0"/>
-        <w:ind w:left="709" w:hanging="0"/>
-        <w:jc w:val="both"/>
-        <w:rPr>
-          <w:rFonts w:ascii="Garamond" w:hAnsi="Garamond"/>
-          <w:color w:val="00A0FC"/>
-          <w:sz w:val="36"/>
-          <w:szCs w:val="36"/>
-        </w:rPr>
-      </w:pPr>
-      <w:r>
-        <w:rPr/>
+        <w:t>Essa questão é especialmente interessante para nós. Kardec pergunta do que é constituído esse fluido magnético que é utilizado, entre outras coisas, para induzir alguém ao sonambulismo.</w:t>
+      </w:r>
+    </w:p>
+    <w:p>
+      <w:pPr>
+        <w:pStyle w:val="Normal"/>
+        <w:bidi w:val="0"/>
+        <w:ind w:left="709" w:hanging="0"/>
+        <w:jc w:val="both"/>
+        <w:rPr>
+          <w:rFonts w:ascii="Garamond" w:hAnsi="Garamond"/>
+          <w:color w:val="00A0FC"/>
+          <w:sz w:val="36"/>
+          <w:szCs w:val="36"/>
+        </w:rPr>
+      </w:pPr>
+      <w:r>
+        <w:rPr>
+          <w:rFonts w:ascii="Garamond" w:hAnsi="Garamond"/>
+          <w:color w:val="00A0FC"/>
+          <w:sz w:val="36"/>
+          <w:szCs w:val="36"/>
+        </w:rPr>
+      </w:r>
+    </w:p>
+    <w:p>
+      <w:pPr>
+        <w:pStyle w:val="Normal"/>
+        <w:bidi w:val="0"/>
+        <w:ind w:left="709" w:hanging="0"/>
+        <w:jc w:val="both"/>
+        <w:rPr>
+          <w:rFonts w:ascii="Garamond" w:hAnsi="Garamond"/>
+          <w:color w:val="00A0FC"/>
+          <w:sz w:val="36"/>
+          <w:szCs w:val="36"/>
+        </w:rPr>
+      </w:pPr>
+      <w:r>
+        <w:rPr>
+          <w:rFonts w:eastAsia="Noto Serif CJK SC" w:cs="Noto Sans Devanagari" w:ascii="Garamond" w:hAnsi="Garamond"/>
+          <w:i w:val="false"/>
+          <w:iCs w:val="false"/>
+          <w:color w:val="00A0FC"/>
+          <w:kern w:val="2"/>
+          <w:sz w:val="36"/>
+          <w:szCs w:val="36"/>
+          <w:lang w:val="pt-BR" w:eastAsia="zh-CN" w:bidi="hi-IN"/>
+        </w:rPr>
+        <w:t>A Espiritualidade responde que o fluido magnético - que também pode ser chamado de fluido vital ou eletricidade animalizada -  é uma das diversas variações do fluido cósmico universal.</w:t>
+      </w:r>
+    </w:p>
+    <w:p>
+      <w:pPr>
+        <w:pStyle w:val="Normal"/>
+        <w:bidi w:val="0"/>
+        <w:ind w:left="709" w:hanging="0"/>
+        <w:jc w:val="both"/>
+        <w:rPr>
+          <w:rFonts w:ascii="Garamond" w:hAnsi="Garamond"/>
+          <w:color w:val="00A0FC"/>
+          <w:sz w:val="36"/>
+          <w:szCs w:val="36"/>
+        </w:rPr>
+      </w:pPr>
+      <w:r>
+        <w:rPr>
+          <w:rFonts w:ascii="Garamond" w:hAnsi="Garamond"/>
+          <w:color w:val="00A0FC"/>
+          <w:sz w:val="36"/>
+          <w:szCs w:val="36"/>
+        </w:rPr>
       </w:r>
     </w:p>
     <w:p>
@@ -4516,7 +4456,12 @@
         </w:rPr>
       </w:pPr>
       <w:r>
-        <w:rPr/>
+        <w:rPr>
+          <w:rFonts w:ascii="Garamond" w:hAnsi="Garamond"/>
+          <w:color w:val="00A0FC"/>
+          <w:sz w:val="36"/>
+          <w:szCs w:val="36"/>
+        </w:rPr>
       </w:r>
     </w:p>
     <w:p>
@@ -4560,7 +4505,12 @@
         </w:rPr>
       </w:pPr>
       <w:r>
-        <w:rPr/>
+        <w:rPr>
+          <w:rFonts w:ascii="Garamond" w:hAnsi="Garamond"/>
+          <w:color w:val="00A0FC"/>
+          <w:sz w:val="36"/>
+          <w:szCs w:val="36"/>
+        </w:rPr>
       </w:r>
     </w:p>
     <w:p>
@@ -4604,24 +4554,34 @@
         </w:rPr>
       </w:pPr>
       <w:r>
-        <w:rPr/>
-      </w:r>
-    </w:p>
-    <w:p>
-      <w:pPr>
-        <w:pStyle w:val="Normal"/>
-        <w:bidi w:val="0"/>
-        <w:ind w:left="709" w:hanging="0"/>
-        <w:jc w:val="both"/>
-        <w:rPr>
-          <w:rFonts w:ascii="Garamond" w:hAnsi="Garamond"/>
-          <w:color w:val="00A0FC"/>
-          <w:sz w:val="36"/>
-          <w:szCs w:val="36"/>
-        </w:rPr>
-      </w:pPr>
-      <w:r>
-        <w:rPr/>
+        <w:rPr>
+          <w:rFonts w:ascii="Garamond" w:hAnsi="Garamond"/>
+          <w:color w:val="00A0FC"/>
+          <w:sz w:val="36"/>
+          <w:szCs w:val="36"/>
+        </w:rPr>
+      </w:r>
+    </w:p>
+    <w:p>
+      <w:pPr>
+        <w:pStyle w:val="Normal"/>
+        <w:bidi w:val="0"/>
+        <w:ind w:left="709" w:hanging="0"/>
+        <w:jc w:val="both"/>
+        <w:rPr>
+          <w:rFonts w:ascii="Garamond" w:hAnsi="Garamond"/>
+          <w:color w:val="00A0FC"/>
+          <w:sz w:val="36"/>
+          <w:szCs w:val="36"/>
+        </w:rPr>
+      </w:pPr>
+      <w:r>
+        <w:rPr>
+          <w:rFonts w:ascii="Garamond" w:hAnsi="Garamond"/>
+          <w:color w:val="00A0FC"/>
+          <w:sz w:val="36"/>
+          <w:szCs w:val="36"/>
+        </w:rPr>
       </w:r>
     </w:p>
     <w:p>
@@ -4664,7 +4624,12 @@
         </w:rPr>
       </w:pPr>
       <w:r>
-        <w:rPr/>
+        <w:rPr>
+          <w:rFonts w:ascii="Garamond" w:hAnsi="Garamond"/>
+          <w:color w:val="00A0FC"/>
+          <w:sz w:val="36"/>
+          <w:szCs w:val="36"/>
+        </w:rPr>
       </w:r>
     </w:p>
     <w:p>
@@ -4708,24 +4673,34 @@
         </w:rPr>
       </w:pPr>
       <w:r>
-        <w:rPr/>
-      </w:r>
-    </w:p>
-    <w:p>
-      <w:pPr>
-        <w:pStyle w:val="Normal"/>
-        <w:bidi w:val="0"/>
-        <w:ind w:left="709" w:hanging="0"/>
-        <w:jc w:val="both"/>
-        <w:rPr>
-          <w:rFonts w:ascii="Garamond" w:hAnsi="Garamond"/>
-          <w:color w:val="00A0FC"/>
-          <w:sz w:val="36"/>
-          <w:szCs w:val="36"/>
-        </w:rPr>
-      </w:pPr>
-      <w:r>
-        <w:rPr/>
+        <w:rPr>
+          <w:rFonts w:ascii="Garamond" w:hAnsi="Garamond"/>
+          <w:color w:val="00A0FC"/>
+          <w:sz w:val="36"/>
+          <w:szCs w:val="36"/>
+        </w:rPr>
+      </w:r>
+    </w:p>
+    <w:p>
+      <w:pPr>
+        <w:pStyle w:val="Normal"/>
+        <w:bidi w:val="0"/>
+        <w:ind w:left="709" w:hanging="0"/>
+        <w:jc w:val="both"/>
+        <w:rPr>
+          <w:rFonts w:ascii="Garamond" w:hAnsi="Garamond"/>
+          <w:color w:val="00A0FC"/>
+          <w:sz w:val="36"/>
+          <w:szCs w:val="36"/>
+        </w:rPr>
+      </w:pPr>
+      <w:r>
+        <w:rPr>
+          <w:rFonts w:ascii="Garamond" w:hAnsi="Garamond"/>
+          <w:color w:val="00A0FC"/>
+          <w:sz w:val="36"/>
+          <w:szCs w:val="36"/>
+        </w:rPr>
       </w:r>
     </w:p>
     <w:p>
@@ -4794,24 +4769,34 @@
         </w:rPr>
       </w:pPr>
       <w:r>
-        <w:rPr/>
-      </w:r>
-    </w:p>
-    <w:p>
-      <w:pPr>
-        <w:pStyle w:val="Normal"/>
-        <w:bidi w:val="0"/>
-        <w:ind w:left="709" w:hanging="0"/>
-        <w:jc w:val="both"/>
-        <w:rPr>
-          <w:rFonts w:ascii="Garamond" w:hAnsi="Garamond"/>
-          <w:color w:val="00A0FC"/>
-          <w:sz w:val="36"/>
-          <w:szCs w:val="36"/>
-        </w:rPr>
-      </w:pPr>
-      <w:r>
-        <w:rPr/>
+        <w:rPr>
+          <w:rFonts w:ascii="Garamond" w:hAnsi="Garamond"/>
+          <w:color w:val="00A0FC"/>
+          <w:sz w:val="36"/>
+          <w:szCs w:val="36"/>
+        </w:rPr>
+      </w:r>
+    </w:p>
+    <w:p>
+      <w:pPr>
+        <w:pStyle w:val="Normal"/>
+        <w:bidi w:val="0"/>
+        <w:ind w:left="709" w:hanging="0"/>
+        <w:jc w:val="both"/>
+        <w:rPr>
+          <w:rFonts w:ascii="Garamond" w:hAnsi="Garamond"/>
+          <w:color w:val="00A0FC"/>
+          <w:sz w:val="36"/>
+          <w:szCs w:val="36"/>
+        </w:rPr>
+      </w:pPr>
+      <w:r>
+        <w:rPr>
+          <w:rFonts w:ascii="Garamond" w:hAnsi="Garamond"/>
+          <w:color w:val="00A0FC"/>
+          <w:sz w:val="36"/>
+          <w:szCs w:val="36"/>
+        </w:rPr>
       </w:r>
     </w:p>
     <w:p>
@@ -4855,7 +4840,12 @@
         </w:rPr>
       </w:pPr>
       <w:r>
-        <w:rPr/>
+        <w:rPr>
+          <w:rFonts w:ascii="Garamond" w:hAnsi="Garamond"/>
+          <w:color w:val="00A0FC"/>
+          <w:sz w:val="36"/>
+          <w:szCs w:val="36"/>
+        </w:rPr>
       </w:r>
     </w:p>
     <w:p>
@@ -4899,7 +4889,12 @@
         </w:rPr>
       </w:pPr>
       <w:r>
-        <w:rPr/>
+        <w:rPr>
+          <w:rFonts w:ascii="Garamond" w:hAnsi="Garamond"/>
+          <w:color w:val="00A0FC"/>
+          <w:sz w:val="36"/>
+          <w:szCs w:val="36"/>
+        </w:rPr>
       </w:r>
     </w:p>
     <w:p>
@@ -4942,7 +4937,12 @@
         </w:rPr>
       </w:pPr>
       <w:r>
-        <w:rPr/>
+        <w:rPr>
+          <w:rFonts w:ascii="Garamond" w:hAnsi="Garamond"/>
+          <w:color w:val="00A0FC"/>
+          <w:sz w:val="36"/>
+          <w:szCs w:val="36"/>
+        </w:rPr>
       </w:r>
     </w:p>
     <w:p>
@@ -4986,24 +4986,34 @@
         </w:rPr>
       </w:pPr>
       <w:r>
-        <w:rPr/>
-      </w:r>
-    </w:p>
-    <w:p>
-      <w:pPr>
-        <w:pStyle w:val="Normal"/>
-        <w:bidi w:val="0"/>
-        <w:ind w:left="709" w:hanging="0"/>
-        <w:jc w:val="both"/>
-        <w:rPr>
-          <w:rFonts w:ascii="Garamond" w:hAnsi="Garamond"/>
-          <w:color w:val="00A0FC"/>
-          <w:sz w:val="36"/>
-          <w:szCs w:val="36"/>
-        </w:rPr>
-      </w:pPr>
-      <w:r>
-        <w:rPr/>
+        <w:rPr>
+          <w:rFonts w:ascii="Garamond" w:hAnsi="Garamond"/>
+          <w:color w:val="00A0FC"/>
+          <w:sz w:val="36"/>
+          <w:szCs w:val="36"/>
+        </w:rPr>
+      </w:r>
+    </w:p>
+    <w:p>
+      <w:pPr>
+        <w:pStyle w:val="Normal"/>
+        <w:bidi w:val="0"/>
+        <w:ind w:left="709" w:hanging="0"/>
+        <w:jc w:val="both"/>
+        <w:rPr>
+          <w:rFonts w:ascii="Garamond" w:hAnsi="Garamond"/>
+          <w:color w:val="00A0FC"/>
+          <w:sz w:val="36"/>
+          <w:szCs w:val="36"/>
+        </w:rPr>
+      </w:pPr>
+      <w:r>
+        <w:rPr>
+          <w:rFonts w:ascii="Garamond" w:hAnsi="Garamond"/>
+          <w:color w:val="00A0FC"/>
+          <w:sz w:val="36"/>
+          <w:szCs w:val="36"/>
+        </w:rPr>
       </w:r>
     </w:p>
     <w:p>
@@ -5111,7 +5121,12 @@
         </w:rPr>
       </w:pPr>
       <w:r>
-        <w:rPr/>
+        <w:rPr>
+          <w:rFonts w:ascii="Garamond" w:hAnsi="Garamond"/>
+          <w:color w:val="00A0FC"/>
+          <w:sz w:val="36"/>
+          <w:szCs w:val="36"/>
+        </w:rPr>
       </w:r>
     </w:p>
     <w:p>
@@ -5155,7 +5170,12 @@
         </w:rPr>
       </w:pPr>
       <w:r>
-        <w:rPr/>
+        <w:rPr>
+          <w:rFonts w:ascii="Garamond" w:hAnsi="Garamond"/>
+          <w:color w:val="00A0FC"/>
+          <w:sz w:val="36"/>
+          <w:szCs w:val="36"/>
+        </w:rPr>
       </w:r>
     </w:p>
     <w:p>
@@ -5199,7 +5219,12 @@
         </w:rPr>
       </w:pPr>
       <w:r>
-        <w:rPr/>
+        <w:rPr>
+          <w:rFonts w:ascii="Garamond" w:hAnsi="Garamond"/>
+          <w:color w:val="00A0FC"/>
+          <w:sz w:val="36"/>
+          <w:szCs w:val="36"/>
+        </w:rPr>
       </w:r>
     </w:p>
     <w:p>
@@ -5243,7 +5268,12 @@
         </w:rPr>
       </w:pPr>
       <w:r>
-        <w:rPr/>
+        <w:rPr>
+          <w:rFonts w:ascii="Garamond" w:hAnsi="Garamond"/>
+          <w:color w:val="00A0FC"/>
+          <w:sz w:val="36"/>
+          <w:szCs w:val="36"/>
+        </w:rPr>
       </w:r>
     </w:p>
     <w:p>
@@ -5287,7 +5317,12 @@
         </w:rPr>
       </w:pPr>
       <w:r>
-        <w:rPr/>
+        <w:rPr>
+          <w:rFonts w:ascii="Garamond" w:hAnsi="Garamond"/>
+          <w:color w:val="00A0FC"/>
+          <w:sz w:val="36"/>
+          <w:szCs w:val="36"/>
+        </w:rPr>
       </w:r>
     </w:p>
     <w:p>
@@ -5331,7 +5366,12 @@
         </w:rPr>
       </w:pPr>
       <w:r>
-        <w:rPr/>
+        <w:rPr>
+          <w:rFonts w:ascii="Garamond" w:hAnsi="Garamond"/>
+          <w:color w:val="00A0FC"/>
+          <w:sz w:val="36"/>
+          <w:szCs w:val="36"/>
+        </w:rPr>
       </w:r>
     </w:p>
     <w:p>
@@ -5375,7 +5415,12 @@
         </w:rPr>
       </w:pPr>
       <w:r>
-        <w:rPr/>
+        <w:rPr>
+          <w:rFonts w:ascii="Garamond" w:hAnsi="Garamond"/>
+          <w:color w:val="00A0FC"/>
+          <w:sz w:val="36"/>
+          <w:szCs w:val="36"/>
+        </w:rPr>
       </w:r>
     </w:p>
     <w:p>
@@ -5398,18 +5443,7 @@
           <w:szCs w:val="36"/>
           <w:lang w:val="pt-BR" w:eastAsia="zh-CN" w:bidi="hi-IN"/>
         </w:rPr>
-        <w:t>42</w:t>
-      </w:r>
-      <w:r>
-        <w:rPr>
-          <w:rFonts w:eastAsia="Noto Serif CJK SC" w:cs="Noto Sans Devanagari" w:ascii="Garamond" w:hAnsi="Garamond"/>
-          <w:color w:val="auto"/>
-          <w:kern w:val="2"/>
-          <w:sz w:val="36"/>
-          <w:szCs w:val="36"/>
-          <w:lang w:val="pt-BR" w:eastAsia="zh-CN" w:bidi="hi-IN"/>
-        </w:rPr>
-        <w:t>8</w:t>
+        <w:t>428</w:t>
       </w:r>
       <w:r>
         <w:rPr>
@@ -5557,37 +5591,29 @@
           <w:szCs w:val="36"/>
           <w:lang w:val="pt-BR" w:eastAsia="zh-CN" w:bidi="hi-IN"/>
         </w:rPr>
-        <w:t xml:space="preserve"> como sendo </w:t>
-      </w:r>
-      <w:r>
-        <w:rPr>
-          <w:rFonts w:eastAsia="Noto Serif CJK SC" w:cs="Noto Sans Devanagari" w:ascii="Garamond" w:hAnsi="Garamond"/>
-          <w:i w:val="false"/>
-          <w:iCs w:val="false"/>
-          <w:color w:val="00A0FC"/>
-          <w:kern w:val="2"/>
-          <w:sz w:val="36"/>
-          <w:szCs w:val="36"/>
-          <w:lang w:val="pt-BR" w:eastAsia="zh-CN" w:bidi="hi-IN"/>
-        </w:rPr>
-        <w:t>uma faculdade da alma, uma percepção direta do mundo espiritual, independente dos sentidos corporais.</w:t>
-      </w:r>
-    </w:p>
-    <w:p>
-      <w:pPr>
-        <w:pStyle w:val="Normal"/>
-        <w:bidi w:val="0"/>
-        <w:ind w:left="709" w:hanging="0"/>
-        <w:jc w:val="both"/>
-        <w:rPr>
-          <w:rFonts w:ascii="Garamond" w:hAnsi="Garamond"/>
-          <w:color w:val="00A0FC"/>
-          <w:sz w:val="36"/>
-          <w:szCs w:val="36"/>
-        </w:rPr>
-      </w:pPr>
-      <w:r>
-        <w:rPr/>
+        <w:t xml:space="preserve"> como sendo uma faculdade da alma, uma percepção direta do mundo espiritual, independente dos sentidos corporais.</w:t>
+      </w:r>
+    </w:p>
+    <w:p>
+      <w:pPr>
+        <w:pStyle w:val="Normal"/>
+        <w:bidi w:val="0"/>
+        <w:ind w:left="709" w:hanging="0"/>
+        <w:jc w:val="both"/>
+        <w:rPr>
+          <w:rFonts w:ascii="Garamond" w:hAnsi="Garamond"/>
+          <w:color w:val="00A0FC"/>
+          <w:sz w:val="36"/>
+          <w:szCs w:val="36"/>
+        </w:rPr>
+      </w:pPr>
+      <w:r>
+        <w:rPr>
+          <w:rFonts w:ascii="Garamond" w:hAnsi="Garamond"/>
+          <w:color w:val="00A0FC"/>
+          <w:sz w:val="36"/>
+          <w:szCs w:val="36"/>
+        </w:rPr>
       </w:r>
     </w:p>
     <w:p>
@@ -5631,7 +5657,12 @@
         </w:rPr>
       </w:pPr>
       <w:r>
-        <w:rPr/>
+        <w:rPr>
+          <w:rFonts w:ascii="Garamond" w:hAnsi="Garamond"/>
+          <w:color w:val="00A0FC"/>
+          <w:sz w:val="36"/>
+          <w:szCs w:val="36"/>
+        </w:rPr>
       </w:r>
     </w:p>
     <w:p>
@@ -5675,7 +5706,12 @@
         </w:rPr>
       </w:pPr>
       <w:r>
-        <w:rPr/>
+        <w:rPr>
+          <w:rFonts w:ascii="Garamond" w:hAnsi="Garamond"/>
+          <w:color w:val="00A0FC"/>
+          <w:sz w:val="36"/>
+          <w:szCs w:val="36"/>
+        </w:rPr>
       </w:r>
     </w:p>
     <w:p>
@@ -5719,7 +5755,12 @@
         </w:rPr>
       </w:pPr>
       <w:r>
-        <w:rPr/>
+        <w:rPr>
+          <w:rFonts w:ascii="Garamond" w:hAnsi="Garamond"/>
+          <w:color w:val="00A0FC"/>
+          <w:sz w:val="36"/>
+          <w:szCs w:val="36"/>
+        </w:rPr>
       </w:r>
     </w:p>
     <w:p>
@@ -5763,7 +5804,12 @@
         </w:rPr>
       </w:pPr>
       <w:r>
-        <w:rPr/>
+        <w:rPr>
+          <w:rFonts w:ascii="Garamond" w:hAnsi="Garamond"/>
+          <w:color w:val="00A0FC"/>
+          <w:sz w:val="36"/>
+          <w:szCs w:val="36"/>
+        </w:rPr>
       </w:r>
     </w:p>
     <w:p>
@@ -5786,18 +5832,7 @@
           <w:szCs w:val="36"/>
           <w:lang w:val="pt-BR" w:eastAsia="zh-CN" w:bidi="hi-IN"/>
         </w:rPr>
-        <w:t>42</w:t>
-      </w:r>
-      <w:r>
-        <w:rPr>
-          <w:rFonts w:eastAsia="Noto Serif CJK SC" w:cs="Noto Sans Devanagari" w:ascii="Garamond" w:hAnsi="Garamond"/>
-          <w:color w:val="auto"/>
-          <w:kern w:val="2"/>
-          <w:sz w:val="36"/>
-          <w:szCs w:val="36"/>
-          <w:lang w:val="pt-BR" w:eastAsia="zh-CN" w:bidi="hi-IN"/>
-        </w:rPr>
-        <w:t>9</w:t>
+        <w:t>429</w:t>
       </w:r>
       <w:r>
         <w:rPr>
@@ -5863,8 +5898,332 @@
           <w:szCs w:val="36"/>
           <w:lang w:val="pt-BR" w:eastAsia="zh-CN" w:bidi="hi-IN"/>
         </w:rPr>
-        <w:t>Não há corpos opacos senão para os vossos grosseiros órgãos.</w:t>
-      </w:r>
+        <w:t>Não há corpos opacos senão para os vossos grosseiros órgãos. Já precedentemente não dissemos que a matéria nenhum obstáculo oferece ao Espírito, que livremente a atravessa? Frequentemente ouvis o sonâmbulo dizer que vê pela fronte, pelo punho etc., porque, achando-vos inteiramente presos à matéria, não compreendeis lhe seja possível ver sem o auxílio dos órgãos. Ele próprio, pelo desejo que manifestais, julga precisar dos órgãos. Se, porém, o deixásseis livre, compreenderia que vê por todas as partes do seu corpo, ou, melhor falando, que vê de fora do seu corpo.</w:t>
+      </w:r>
+    </w:p>
+    <w:p>
+      <w:pPr>
+        <w:pStyle w:val="Normal"/>
+        <w:bidi w:val="0"/>
+        <w:ind w:hanging="0"/>
+        <w:jc w:val="both"/>
+        <w:rPr>
+          <w:color w:val="auto"/>
+        </w:rPr>
+      </w:pPr>
+      <w:r>
+        <w:rPr>
+          <w:color w:val="auto"/>
+        </w:rPr>
+      </w:r>
+    </w:p>
+    <w:p>
+      <w:pPr>
+        <w:pStyle w:val="Normal"/>
+        <w:bidi w:val="0"/>
+        <w:ind w:left="709" w:hanging="0"/>
+        <w:jc w:val="both"/>
+        <w:rPr>
+          <w:rFonts w:ascii="Garamond" w:hAnsi="Garamond"/>
+          <w:color w:val="00A0FC"/>
+          <w:sz w:val="36"/>
+          <w:szCs w:val="36"/>
+        </w:rPr>
+      </w:pPr>
+      <w:r>
+        <w:rPr>
+          <w:rFonts w:eastAsia="Noto Serif CJK SC" w:cs="Noto Sans Devanagari" w:ascii="Garamond" w:hAnsi="Garamond"/>
+          <w:i w:val="false"/>
+          <w:iCs w:val="false"/>
+          <w:color w:val="00A0FC"/>
+          <w:kern w:val="2"/>
+          <w:sz w:val="36"/>
+          <w:szCs w:val="36"/>
+          <w:lang w:val="pt-BR" w:eastAsia="zh-CN" w:bidi="hi-IN"/>
+        </w:rPr>
+        <w:t>Nessa questão Kardec deseja saber como é que o sonâmbulo consegue ver através dos corpos opacos, ou seja, corpos que não permitem a passagem da luz.</w:t>
+      </w:r>
+    </w:p>
+    <w:p>
+      <w:pPr>
+        <w:pStyle w:val="Normal"/>
+        <w:bidi w:val="0"/>
+        <w:ind w:left="709" w:hanging="0"/>
+        <w:jc w:val="both"/>
+        <w:rPr>
+          <w:rFonts w:ascii="Garamond" w:hAnsi="Garamond"/>
+          <w:color w:val="00A0FC"/>
+          <w:sz w:val="36"/>
+          <w:szCs w:val="36"/>
+        </w:rPr>
+      </w:pPr>
+      <w:r>
+        <w:rPr>
+          <w:rFonts w:ascii="Garamond" w:hAnsi="Garamond"/>
+          <w:color w:val="00A0FC"/>
+          <w:sz w:val="36"/>
+          <w:szCs w:val="36"/>
+        </w:rPr>
+      </w:r>
+    </w:p>
+    <w:p>
+      <w:pPr>
+        <w:pStyle w:val="Normal"/>
+        <w:bidi w:val="0"/>
+        <w:ind w:left="709" w:hanging="0"/>
+        <w:jc w:val="both"/>
+        <w:rPr>
+          <w:rFonts w:ascii="Garamond" w:hAnsi="Garamond"/>
+          <w:color w:val="00A0FC"/>
+          <w:sz w:val="36"/>
+          <w:szCs w:val="36"/>
+        </w:rPr>
+      </w:pPr>
+      <w:r>
+        <w:rPr>
+          <w:rFonts w:eastAsia="Noto Serif CJK SC" w:cs="Noto Sans Devanagari" w:ascii="Garamond" w:hAnsi="Garamond"/>
+          <w:i w:val="false"/>
+          <w:iCs w:val="false"/>
+          <w:color w:val="00A0FC"/>
+          <w:kern w:val="2"/>
+          <w:sz w:val="36"/>
+          <w:szCs w:val="36"/>
+          <w:lang w:val="pt-BR" w:eastAsia="zh-CN" w:bidi="hi-IN"/>
+        </w:rPr>
+        <w:t>A Espiritualidade diz que a opacidade é um obstáculo apenas para os olhos do corpo físico e reafirma aquilo que nos foi dito lá na pergunta 91: a matéria não constitui obstáculo aos espíritos. Eles passam através do ar, da terra, da água e até mesmo do fogo.</w:t>
+      </w:r>
+    </w:p>
+    <w:p>
+      <w:pPr>
+        <w:pStyle w:val="Normal"/>
+        <w:bidi w:val="0"/>
+        <w:ind w:left="709" w:hanging="0"/>
+        <w:jc w:val="both"/>
+        <w:rPr>
+          <w:rFonts w:ascii="Garamond" w:hAnsi="Garamond"/>
+          <w:color w:val="00A0FC"/>
+          <w:sz w:val="36"/>
+          <w:szCs w:val="36"/>
+        </w:rPr>
+      </w:pPr>
+      <w:r>
+        <w:rPr>
+          <w:rFonts w:ascii="Garamond" w:hAnsi="Garamond"/>
+          <w:color w:val="00A0FC"/>
+          <w:sz w:val="36"/>
+          <w:szCs w:val="36"/>
+        </w:rPr>
+      </w:r>
+    </w:p>
+    <w:p>
+      <w:pPr>
+        <w:pStyle w:val="Normal"/>
+        <w:bidi w:val="0"/>
+        <w:ind w:left="709" w:hanging="0"/>
+        <w:jc w:val="both"/>
+        <w:rPr>
+          <w:rFonts w:ascii="Garamond" w:hAnsi="Garamond"/>
+          <w:color w:val="00A0FC"/>
+          <w:sz w:val="36"/>
+          <w:szCs w:val="36"/>
+        </w:rPr>
+      </w:pPr>
+      <w:r>
+        <w:rPr>
+          <w:rFonts w:eastAsia="Noto Serif CJK SC" w:cs="Noto Sans Devanagari" w:ascii="Garamond" w:hAnsi="Garamond"/>
+          <w:i w:val="false"/>
+          <w:iCs w:val="false"/>
+          <w:color w:val="00A0FC"/>
+          <w:kern w:val="2"/>
+          <w:sz w:val="36"/>
+          <w:szCs w:val="36"/>
+          <w:lang w:val="pt-BR" w:eastAsia="zh-CN" w:bidi="hi-IN"/>
+        </w:rPr>
+        <w:t>Aliás, sobre essa questão dos espíritos atuarem sobre a matéria, sugiro a leitura do item Fenômeno de Transporte lá no Capítulo V da segunda parte de O Livro dos Médiuns.</w:t>
+      </w:r>
+    </w:p>
+    <w:p>
+      <w:pPr>
+        <w:pStyle w:val="Normal"/>
+        <w:bidi w:val="0"/>
+        <w:ind w:left="709" w:hanging="0"/>
+        <w:jc w:val="both"/>
+        <w:rPr>
+          <w:rFonts w:ascii="Garamond" w:hAnsi="Garamond"/>
+          <w:color w:val="00A0FC"/>
+          <w:sz w:val="36"/>
+          <w:szCs w:val="36"/>
+        </w:rPr>
+      </w:pPr>
+      <w:r>
+        <w:rPr>
+          <w:rFonts w:ascii="Garamond" w:hAnsi="Garamond"/>
+          <w:color w:val="00A0FC"/>
+          <w:sz w:val="36"/>
+          <w:szCs w:val="36"/>
+        </w:rPr>
+      </w:r>
+    </w:p>
+    <w:p>
+      <w:pPr>
+        <w:pStyle w:val="Normal"/>
+        <w:bidi w:val="0"/>
+        <w:ind w:left="709" w:hanging="0"/>
+        <w:jc w:val="both"/>
+        <w:rPr>
+          <w:rFonts w:ascii="Garamond" w:hAnsi="Garamond"/>
+          <w:color w:val="00A0FC"/>
+          <w:sz w:val="36"/>
+          <w:szCs w:val="36"/>
+        </w:rPr>
+      </w:pPr>
+      <w:r>
+        <w:rPr>
+          <w:rFonts w:eastAsia="Noto Serif CJK SC" w:cs="Noto Sans Devanagari" w:ascii="Garamond" w:hAnsi="Garamond"/>
+          <w:i w:val="false"/>
+          <w:iCs w:val="false"/>
+          <w:color w:val="00A0FC"/>
+          <w:kern w:val="2"/>
+          <w:sz w:val="36"/>
+          <w:szCs w:val="36"/>
+          <w:lang w:val="pt-BR" w:eastAsia="zh-CN" w:bidi="hi-IN"/>
+        </w:rPr>
+        <w:t xml:space="preserve">Ainda na resposta dada a Kardec, os Espíritos dizem que o próprio sonâmbulo se confunde quanto à sua capacidade de ver, dizendo que vê através de várias partes do corpo quando na verdade ele não vê através dos órgãos físicos. O sonâmbulo pensa que precisa da aparelhagem física para enxergar, mas não precisa. </w:t>
+      </w:r>
+    </w:p>
+    <w:p>
+      <w:pPr>
+        <w:pStyle w:val="Normal"/>
+        <w:bidi w:val="0"/>
+        <w:ind w:left="709" w:hanging="0"/>
+        <w:jc w:val="both"/>
+        <w:rPr>
+          <w:rFonts w:ascii="Garamond" w:hAnsi="Garamond"/>
+          <w:color w:val="00A0FC"/>
+          <w:sz w:val="36"/>
+          <w:szCs w:val="36"/>
+        </w:rPr>
+      </w:pPr>
+      <w:r>
+        <w:rPr>
+          <w:rFonts w:ascii="Garamond" w:hAnsi="Garamond"/>
+          <w:color w:val="00A0FC"/>
+          <w:sz w:val="36"/>
+          <w:szCs w:val="36"/>
+        </w:rPr>
+      </w:r>
+    </w:p>
+    <w:p>
+      <w:pPr>
+        <w:pStyle w:val="Normal"/>
+        <w:bidi w:val="0"/>
+        <w:ind w:left="709" w:hanging="0"/>
+        <w:jc w:val="both"/>
+        <w:rPr>
+          <w:rFonts w:ascii="Garamond" w:hAnsi="Garamond"/>
+          <w:color w:val="00A0FC"/>
+          <w:sz w:val="36"/>
+          <w:szCs w:val="36"/>
+        </w:rPr>
+      </w:pPr>
+      <w:r>
+        <w:rPr>
+          <w:rFonts w:eastAsia="Noto Serif CJK SC" w:cs="Noto Sans Devanagari" w:ascii="Garamond" w:hAnsi="Garamond"/>
+          <w:i w:val="false"/>
+          <w:iCs w:val="false"/>
+          <w:color w:val="00A0FC"/>
+          <w:kern w:val="2"/>
+          <w:sz w:val="36"/>
+          <w:szCs w:val="36"/>
+          <w:lang w:val="pt-BR" w:eastAsia="zh-CN" w:bidi="hi-IN"/>
+        </w:rPr>
+        <w:t>O sonâmbulo se confunde nessa capacidade de enxergar pelo fato de que, em todas as ocasiões em que ele tem a visão ampliada, o corpo físico se encontra junto. Daí ele achar que só consegue ver através do corpo físico.</w:t>
+      </w:r>
+    </w:p>
+    <w:p>
+      <w:pPr>
+        <w:pStyle w:val="Normal"/>
+        <w:bidi w:val="0"/>
+        <w:ind w:left="709" w:hanging="0"/>
+        <w:jc w:val="both"/>
+        <w:rPr>
+          <w:rFonts w:ascii="Garamond" w:hAnsi="Garamond"/>
+          <w:color w:val="00A0FC"/>
+          <w:sz w:val="36"/>
+          <w:szCs w:val="36"/>
+        </w:rPr>
+      </w:pPr>
+      <w:r>
+        <w:rPr>
+          <w:rFonts w:ascii="Garamond" w:hAnsi="Garamond"/>
+          <w:color w:val="00A0FC"/>
+          <w:sz w:val="36"/>
+          <w:szCs w:val="36"/>
+        </w:rPr>
+      </w:r>
+    </w:p>
+    <w:p>
+      <w:pPr>
+        <w:pStyle w:val="Normal"/>
+        <w:bidi w:val="0"/>
+        <w:jc w:val="both"/>
+        <w:rPr>
+          <w:rFonts w:ascii="Garamond" w:hAnsi="Garamond"/>
+          <w:sz w:val="36"/>
+          <w:szCs w:val="36"/>
+        </w:rPr>
+      </w:pPr>
+      <w:r>
+        <w:rPr>
+          <w:rFonts w:eastAsia="Noto Serif CJK SC" w:cs="Noto Sans Devanagari" w:ascii="Garamond" w:hAnsi="Garamond"/>
+          <w:color w:val="auto"/>
+          <w:kern w:val="2"/>
+          <w:sz w:val="36"/>
+          <w:szCs w:val="36"/>
+          <w:lang w:val="pt-BR" w:eastAsia="zh-CN" w:bidi="hi-IN"/>
+        </w:rPr>
+        <w:t>430</w:t>
+      </w:r>
+      <w:r>
+        <w:rPr>
+          <w:rFonts w:ascii="Garamond" w:hAnsi="Garamond"/>
+          <w:sz w:val="36"/>
+          <w:szCs w:val="36"/>
+        </w:rPr>
+        <w:t xml:space="preserve">. Pois que a sua clarividência é a de sua alma ou de seu Espírito, por que o sonâmbulo não vê tudo e tantas vezes se engana? </w:t>
+      </w:r>
+    </w:p>
+    <w:p>
+      <w:pPr>
+        <w:pStyle w:val="Normal"/>
+        <w:bidi w:val="0"/>
+        <w:jc w:val="both"/>
+        <w:rPr>
+          <w:rFonts w:ascii="Garamond" w:hAnsi="Garamond"/>
+          <w:color w:val="auto"/>
+          <w:sz w:val="36"/>
+          <w:szCs w:val="36"/>
+        </w:rPr>
+      </w:pPr>
+      <w:r>
+        <w:rPr>
+          <w:rFonts w:ascii="Garamond" w:hAnsi="Garamond"/>
+          <w:color w:val="auto"/>
+          <w:sz w:val="36"/>
+          <w:szCs w:val="36"/>
+        </w:rPr>
+      </w:r>
+    </w:p>
+    <w:p>
+      <w:pPr>
+        <w:pStyle w:val="Normal"/>
+        <w:bidi w:val="0"/>
+        <w:ind w:hanging="0"/>
+        <w:jc w:val="both"/>
+        <w:rPr>
+          <w:color w:val="auto"/>
+        </w:rPr>
+      </w:pPr>
       <w:r>
         <w:rPr>
           <w:rFonts w:eastAsia="Noto Serif CJK SC" w:cs="Noto Sans Devanagari" w:ascii="Garamond" w:hAnsi="Garamond"/>
@@ -5876,7 +6235,7 @@
           <w:szCs w:val="36"/>
           <w:lang w:val="pt-BR" w:eastAsia="zh-CN" w:bidi="hi-IN"/>
         </w:rPr>
-        <w:t xml:space="preserve"> </w:t>
+        <w:t>“</w:t>
       </w:r>
       <w:r>
         <w:rPr>
@@ -5889,1253 +6248,417 @@
           <w:szCs w:val="36"/>
           <w:lang w:val="pt-BR" w:eastAsia="zh-CN" w:bidi="hi-IN"/>
         </w:rPr>
-        <w:t>Já precedentemente não dissemos que a matéria nenhum obstáculo oferece ao Espírito, que livremente a atravessa? Frequentemente ouvis o sonâmbulo dizer que vê pela fronte, pelo punho</w:t>
-      </w:r>
-      <w:r>
-        <w:rPr>
-          <w:rFonts w:eastAsia="Noto Serif CJK SC" w:cs="Noto Sans Devanagari" w:ascii="Garamond" w:hAnsi="Garamond"/>
+        <w:t>Primeiramente, aos Espíritos imperfeitos não é dado verem tudo e tudo saberem. Não ignoras que ainda partilham dos vossos erros e prejuízos. Depois, quando unidos à matéria, não gozam de todas as suas faculdades de Espírito. Deus outorgou ao homem a faculdade sonambúlica para fim útil e sério, não para que se informe do que não deva saber. Eis por que os sonâmbulos nem tudo podem dizer."</w:t>
+      </w:r>
+    </w:p>
+    <w:p>
+      <w:pPr>
+        <w:pStyle w:val="Normal"/>
+        <w:bidi w:val="0"/>
+        <w:ind w:hanging="0"/>
+        <w:jc w:val="both"/>
+        <w:rPr>
+          <w:color w:val="auto"/>
+        </w:rPr>
+      </w:pPr>
+      <w:r>
+        <w:rPr>
+          <w:color w:val="auto"/>
+        </w:rPr>
+      </w:r>
+    </w:p>
+    <w:p>
+      <w:pPr>
+        <w:pStyle w:val="Normal"/>
+        <w:bidi w:val="0"/>
+        <w:ind w:left="709" w:hanging="0"/>
+        <w:jc w:val="both"/>
+        <w:rPr>
+          <w:rFonts w:ascii="Garamond" w:hAnsi="Garamond"/>
+          <w:color w:val="00A0FC"/>
+          <w:sz w:val="36"/>
+          <w:szCs w:val="36"/>
+        </w:rPr>
+      </w:pPr>
+      <w:r>
+        <w:rPr>
+          <w:rFonts w:eastAsia="Noto Serif CJK SC" w:cs="Noto Sans Devanagari" w:ascii="Garamond" w:hAnsi="Garamond"/>
+          <w:i w:val="false"/>
+          <w:iCs w:val="false"/>
+          <w:color w:val="00A0FC"/>
+          <w:kern w:val="2"/>
+          <w:sz w:val="36"/>
+          <w:szCs w:val="36"/>
+          <w:lang w:val="pt-BR" w:eastAsia="zh-CN" w:bidi="hi-IN"/>
+        </w:rPr>
+        <w:t>A dúvida de Kardec nessa pergunta 430 é carregada, vamos dizer assim, do engano que muitas pessoas cometem acerca dos espíritos ainda nos dias de hoje: o de acharem que os espíritos têm a capacidade de saberem de tudo.</w:t>
+      </w:r>
+    </w:p>
+    <w:p>
+      <w:pPr>
+        <w:pStyle w:val="Normal"/>
+        <w:bidi w:val="0"/>
+        <w:ind w:left="709" w:hanging="0"/>
+        <w:jc w:val="both"/>
+        <w:rPr>
+          <w:rFonts w:ascii="Garamond" w:hAnsi="Garamond"/>
+          <w:color w:val="00A0FC"/>
+          <w:sz w:val="36"/>
+          <w:szCs w:val="36"/>
+        </w:rPr>
+      </w:pPr>
+      <w:r>
+        <w:rPr>
+          <w:rFonts w:ascii="Garamond" w:hAnsi="Garamond"/>
+          <w:color w:val="00A0FC"/>
+          <w:sz w:val="36"/>
+          <w:szCs w:val="36"/>
+        </w:rPr>
+      </w:r>
+    </w:p>
+    <w:p>
+      <w:pPr>
+        <w:pStyle w:val="Normal"/>
+        <w:bidi w:val="0"/>
+        <w:ind w:left="709" w:hanging="0"/>
+        <w:jc w:val="both"/>
+        <w:rPr>
+          <w:rFonts w:ascii="Garamond" w:hAnsi="Garamond"/>
+          <w:color w:val="00A0FC"/>
+          <w:sz w:val="36"/>
+          <w:szCs w:val="36"/>
+        </w:rPr>
+      </w:pPr>
+      <w:r>
+        <w:rPr>
+          <w:rFonts w:eastAsia="Noto Serif CJK SC" w:cs="Noto Sans Devanagari" w:ascii="Garamond" w:hAnsi="Garamond"/>
+          <w:i w:val="false"/>
+          <w:iCs w:val="false"/>
+          <w:color w:val="00A0FC"/>
+          <w:kern w:val="2"/>
+          <w:sz w:val="36"/>
+          <w:szCs w:val="36"/>
+          <w:lang w:val="pt-BR" w:eastAsia="zh-CN" w:bidi="hi-IN"/>
+        </w:rPr>
+        <w:t xml:space="preserve">Ele pergunta: sendo que o sonâmbulo vê em espírito, por qual motivo ele não é capaz de ver todas as coisas e eventualmente comete erros? </w:t>
+      </w:r>
+    </w:p>
+    <w:p>
+      <w:pPr>
+        <w:pStyle w:val="Normal"/>
+        <w:bidi w:val="0"/>
+        <w:ind w:left="709" w:hanging="0"/>
+        <w:jc w:val="both"/>
+        <w:rPr>
+          <w:rFonts w:ascii="Garamond" w:hAnsi="Garamond"/>
+          <w:color w:val="00A0FC"/>
+          <w:sz w:val="36"/>
+          <w:szCs w:val="36"/>
+        </w:rPr>
+      </w:pPr>
+      <w:r>
+        <w:rPr>
+          <w:rFonts w:ascii="Garamond" w:hAnsi="Garamond"/>
+          <w:color w:val="00A0FC"/>
+          <w:sz w:val="36"/>
+          <w:szCs w:val="36"/>
+        </w:rPr>
+      </w:r>
+    </w:p>
+    <w:p>
+      <w:pPr>
+        <w:pStyle w:val="Normal"/>
+        <w:bidi w:val="0"/>
+        <w:ind w:left="709" w:hanging="0"/>
+        <w:jc w:val="both"/>
+        <w:rPr>
+          <w:rFonts w:ascii="Garamond" w:hAnsi="Garamond"/>
+          <w:color w:val="00A0FC"/>
+          <w:sz w:val="36"/>
+          <w:szCs w:val="36"/>
+        </w:rPr>
+      </w:pPr>
+      <w:r>
+        <w:rPr>
+          <w:rFonts w:eastAsia="Noto Serif CJK SC" w:cs="Noto Sans Devanagari" w:ascii="Garamond" w:hAnsi="Garamond"/>
+          <w:i w:val="false"/>
+          <w:iCs w:val="false"/>
+          <w:color w:val="00A0FC"/>
+          <w:kern w:val="2"/>
+          <w:sz w:val="36"/>
+          <w:szCs w:val="36"/>
+          <w:lang w:val="pt-BR" w:eastAsia="zh-CN" w:bidi="hi-IN"/>
+        </w:rPr>
+        <w:t>A Espiritualidade coloca em primeiro lugar o fato de que espíritos imperfeitos não têm a liberdade de tudo verem e tudo saberem. Nem eles mesmos tem conhecimento de que cometem tantos erros quanto nós.</w:t>
+      </w:r>
+    </w:p>
+    <w:p>
+      <w:pPr>
+        <w:pStyle w:val="Normal"/>
+        <w:bidi w:val="0"/>
+        <w:ind w:left="709" w:hanging="0"/>
+        <w:jc w:val="both"/>
+        <w:rPr>
+          <w:rFonts w:ascii="Garamond" w:hAnsi="Garamond"/>
+          <w:color w:val="00A0FC"/>
+          <w:sz w:val="36"/>
+          <w:szCs w:val="36"/>
+        </w:rPr>
+      </w:pPr>
+      <w:r>
+        <w:rPr>
+          <w:rFonts w:ascii="Garamond" w:hAnsi="Garamond"/>
+          <w:color w:val="00A0FC"/>
+          <w:sz w:val="36"/>
+          <w:szCs w:val="36"/>
+        </w:rPr>
+      </w:r>
+    </w:p>
+    <w:p>
+      <w:pPr>
+        <w:pStyle w:val="Normal"/>
+        <w:bidi w:val="0"/>
+        <w:ind w:left="709" w:hanging="0"/>
+        <w:jc w:val="both"/>
+        <w:rPr>
+          <w:rFonts w:ascii="Garamond" w:hAnsi="Garamond"/>
+          <w:color w:val="00A0FC"/>
+          <w:sz w:val="36"/>
+          <w:szCs w:val="36"/>
+        </w:rPr>
+      </w:pPr>
+      <w:r>
+        <w:rPr>
+          <w:rFonts w:eastAsia="Noto Serif CJK SC" w:cs="Noto Sans Devanagari" w:ascii="Garamond" w:hAnsi="Garamond"/>
+          <w:i w:val="false"/>
+          <w:iCs w:val="false"/>
+          <w:color w:val="00A0FC"/>
+          <w:kern w:val="2"/>
+          <w:sz w:val="36"/>
+          <w:szCs w:val="36"/>
+          <w:lang w:val="pt-BR" w:eastAsia="zh-CN" w:bidi="hi-IN"/>
+        </w:rPr>
+        <w:t>Em segundo lugar a Espiritualidade diz que, o espírito do sonâmbulo ainda sofre as limitações impostas pela aparelhagem física, mesmo nos momentos de emancipação através do sonambulismo.</w:t>
+      </w:r>
+    </w:p>
+    <w:p>
+      <w:pPr>
+        <w:pStyle w:val="Normal"/>
+        <w:bidi w:val="0"/>
+        <w:ind w:left="709" w:hanging="0"/>
+        <w:jc w:val="both"/>
+        <w:rPr>
+          <w:rFonts w:ascii="Garamond" w:hAnsi="Garamond"/>
+          <w:color w:val="00A0FC"/>
+          <w:sz w:val="36"/>
+          <w:szCs w:val="36"/>
+        </w:rPr>
+      </w:pPr>
+      <w:r>
+        <w:rPr>
+          <w:rFonts w:ascii="Garamond" w:hAnsi="Garamond"/>
+          <w:color w:val="00A0FC"/>
+          <w:sz w:val="36"/>
+          <w:szCs w:val="36"/>
+        </w:rPr>
+      </w:r>
+    </w:p>
+    <w:p>
+      <w:pPr>
+        <w:pStyle w:val="Normal"/>
+        <w:bidi w:val="0"/>
+        <w:ind w:left="709" w:hanging="0"/>
+        <w:jc w:val="both"/>
+        <w:rPr>
+          <w:rFonts w:ascii="Garamond" w:hAnsi="Garamond"/>
+          <w:color w:val="00A0FC"/>
+          <w:sz w:val="36"/>
+          <w:szCs w:val="36"/>
+        </w:rPr>
+      </w:pPr>
+      <w:r>
+        <w:rPr>
+          <w:rFonts w:eastAsia="Noto Serif CJK SC" w:cs="Noto Sans Devanagari" w:ascii="Garamond" w:hAnsi="Garamond"/>
+          <w:i w:val="false"/>
+          <w:iCs w:val="false"/>
+          <w:color w:val="00A0FC"/>
+          <w:kern w:val="2"/>
+          <w:sz w:val="36"/>
+          <w:szCs w:val="36"/>
+          <w:lang w:val="pt-BR" w:eastAsia="zh-CN" w:bidi="hi-IN"/>
+        </w:rPr>
+        <w:t>Por fim a Espiritualidade explica que o sonambulismo deve ter um fim útil. Não é algo concedido por Deus para satisfazer a curiosidade ou promover o entretenimento, seja do sonâmbulo, seja de quem tem contato com ele.</w:t>
+      </w:r>
+    </w:p>
+    <w:p>
+      <w:pPr>
+        <w:pStyle w:val="Normal"/>
+        <w:bidi w:val="0"/>
+        <w:ind w:left="709" w:hanging="0"/>
+        <w:jc w:val="both"/>
+        <w:rPr>
+          <w:rFonts w:ascii="Garamond" w:hAnsi="Garamond"/>
+          <w:color w:val="00A0FC"/>
+          <w:sz w:val="36"/>
+          <w:szCs w:val="36"/>
+        </w:rPr>
+      </w:pPr>
+      <w:r>
+        <w:rPr/>
+      </w:r>
+    </w:p>
+    <w:p>
+      <w:pPr>
+        <w:pStyle w:val="Normal"/>
+        <w:bidi w:val="0"/>
+        <w:ind w:left="709" w:hanging="0"/>
+        <w:jc w:val="both"/>
+        <w:rPr>
+          <w:rFonts w:ascii="Garamond" w:hAnsi="Garamond"/>
+          <w:color w:val="00A0FC"/>
+          <w:sz w:val="36"/>
+          <w:szCs w:val="36"/>
+        </w:rPr>
+      </w:pPr>
+      <w:r>
+        <w:rPr>
+          <w:rFonts w:eastAsia="Noto Serif CJK SC" w:cs="Noto Sans Devanagari" w:ascii="Garamond" w:hAnsi="Garamond"/>
+          <w:i w:val="false"/>
+          <w:iCs w:val="false"/>
+          <w:color w:val="00A0FC"/>
+          <w:kern w:val="2"/>
+          <w:sz w:val="36"/>
+          <w:szCs w:val="36"/>
+          <w:lang w:val="pt-BR" w:eastAsia="zh-CN" w:bidi="hi-IN"/>
+        </w:rPr>
+        <w:t>Assim como todas as demais faculdades mediúnicas, o sonambulismo deve servir para o crescimento e evolução do Espírito e nesse sentido, ele sofre limitações impostas pela Providência Divina.</w:t>
+      </w:r>
+    </w:p>
+    <w:p>
+      <w:pPr>
+        <w:pStyle w:val="Normal"/>
+        <w:bidi w:val="0"/>
+        <w:ind w:left="709" w:hanging="0"/>
+        <w:jc w:val="both"/>
+        <w:rPr>
+          <w:rFonts w:ascii="Garamond" w:hAnsi="Garamond"/>
+          <w:color w:val="00A0FC"/>
+          <w:sz w:val="36"/>
+          <w:szCs w:val="36"/>
+        </w:rPr>
+      </w:pPr>
+      <w:r>
+        <w:rPr>
+          <w:rFonts w:ascii="Garamond" w:hAnsi="Garamond"/>
+          <w:color w:val="00A0FC"/>
+          <w:sz w:val="36"/>
+          <w:szCs w:val="36"/>
+        </w:rPr>
+      </w:r>
+    </w:p>
+    <w:p>
+      <w:pPr>
+        <w:pStyle w:val="Normal"/>
+        <w:bidi w:val="0"/>
+        <w:ind w:left="709" w:hanging="0"/>
+        <w:jc w:val="both"/>
+        <w:rPr>
+          <w:rFonts w:ascii="Garamond" w:hAnsi="Garamond"/>
+          <w:color w:val="00A0FC"/>
+          <w:sz w:val="36"/>
+          <w:szCs w:val="36"/>
+        </w:rPr>
+      </w:pPr>
+      <w:r>
+        <w:rPr>
+          <w:rFonts w:ascii="Garamond" w:hAnsi="Garamond"/>
+          <w:color w:val="00A0FC"/>
+          <w:sz w:val="36"/>
+          <w:szCs w:val="36"/>
+        </w:rPr>
+      </w:r>
+    </w:p>
+    <w:p>
+      <w:pPr>
+        <w:pStyle w:val="Normal"/>
+        <w:bidi w:val="0"/>
+        <w:jc w:val="both"/>
+        <w:rPr>
+          <w:rFonts w:ascii="Garamond" w:hAnsi="Garamond"/>
+          <w:sz w:val="36"/>
+          <w:szCs w:val="36"/>
+        </w:rPr>
+      </w:pPr>
+      <w:r>
+        <w:rPr>
+          <w:rFonts w:eastAsia="Noto Serif CJK SC" w:cs="Noto Sans Devanagari" w:ascii="Garamond" w:hAnsi="Garamond"/>
+          <w:color w:val="auto"/>
+          <w:kern w:val="2"/>
+          <w:sz w:val="36"/>
+          <w:szCs w:val="36"/>
+          <w:lang w:val="pt-BR" w:eastAsia="zh-CN" w:bidi="hi-IN"/>
+        </w:rPr>
+        <w:t>431</w:t>
+      </w:r>
+      <w:r>
+        <w:rPr>
+          <w:rFonts w:ascii="Garamond" w:hAnsi="Garamond"/>
+          <w:sz w:val="36"/>
+          <w:szCs w:val="36"/>
+        </w:rPr>
+        <w:t>. Qual a origem das ideias inatas do sonâmbulo e como pode falar com exatidão de coisas que ignora quando desperto, de coisas que estão mesmo acima de sua capacidade intelectual?</w:t>
+      </w:r>
+    </w:p>
+    <w:p>
+      <w:pPr>
+        <w:pStyle w:val="Normal"/>
+        <w:bidi w:val="0"/>
+        <w:jc w:val="both"/>
+        <w:rPr>
+          <w:rFonts w:ascii="Garamond" w:hAnsi="Garamond"/>
+          <w:sz w:val="36"/>
+          <w:szCs w:val="36"/>
+        </w:rPr>
+      </w:pPr>
+      <w:r>
+        <w:rPr>
+          <w:rFonts w:ascii="Garamond" w:hAnsi="Garamond"/>
+          <w:sz w:val="36"/>
+          <w:szCs w:val="36"/>
+        </w:rPr>
+      </w:r>
+    </w:p>
+    <w:p>
+      <w:pPr>
+        <w:pStyle w:val="Normal"/>
+        <w:bidi w:val="0"/>
+        <w:ind w:hanging="0"/>
+        <w:jc w:val="both"/>
+        <w:rPr>
+          <w:rFonts w:ascii="Garamond" w:hAnsi="Garamond"/>
+          <w:sz w:val="36"/>
+          <w:szCs w:val="36"/>
+        </w:rPr>
+      </w:pPr>
+      <w:r>
+        <w:rPr>
+          <w:rFonts w:ascii="Garamond" w:hAnsi="Garamond"/>
           <w:i/>
           <w:iCs/>
-          <w:color w:val="auto"/>
-          <w:kern w:val="2"/>
-          <w:sz w:val="36"/>
-          <w:szCs w:val="36"/>
-          <w:lang w:val="pt-BR" w:eastAsia="zh-CN" w:bidi="hi-IN"/>
-        </w:rPr>
-        <w:t xml:space="preserve"> </w:t>
-      </w:r>
-      <w:r>
-        <w:rPr>
-          <w:rFonts w:eastAsia="Noto Serif CJK SC" w:cs="Noto Sans Devanagari" w:ascii="Garamond" w:hAnsi="Garamond"/>
+          <w:sz w:val="36"/>
+          <w:szCs w:val="36"/>
+        </w:rPr>
+        <w:t>“</w:t>
+      </w:r>
+      <w:r>
+        <w:rPr>
+          <w:rFonts w:ascii="Garamond" w:hAnsi="Garamond"/>
           <w:i/>
           <w:iCs/>
-          <w:color w:val="auto"/>
-          <w:kern w:val="2"/>
-          <w:sz w:val="36"/>
-          <w:szCs w:val="36"/>
-          <w:lang w:val="pt-BR" w:eastAsia="zh-CN" w:bidi="hi-IN"/>
-        </w:rPr>
-        <w:t>etc., porque, achando-vos inteiramente presos à matéria, não</w:t>
-      </w:r>
-      <w:r>
-        <w:rPr>
-          <w:rFonts w:eastAsia="Noto Serif CJK SC" w:cs="Noto Sans Devanagari" w:ascii="Garamond" w:hAnsi="Garamond"/>
-          <w:i/>
-          <w:iCs/>
-          <w:color w:val="auto"/>
-          <w:kern w:val="2"/>
-          <w:sz w:val="36"/>
-          <w:szCs w:val="36"/>
-          <w:lang w:val="pt-BR" w:eastAsia="zh-CN" w:bidi="hi-IN"/>
-        </w:rPr>
-        <w:t xml:space="preserve"> </w:t>
-      </w:r>
-      <w:r>
-        <w:rPr>
-          <w:rFonts w:eastAsia="Noto Serif CJK SC" w:cs="Noto Sans Devanagari" w:ascii="Garamond" w:hAnsi="Garamond"/>
-          <w:i/>
-          <w:iCs/>
-          <w:color w:val="auto"/>
-          <w:kern w:val="2"/>
-          <w:sz w:val="36"/>
-          <w:szCs w:val="36"/>
-          <w:lang w:val="pt-BR" w:eastAsia="zh-CN" w:bidi="hi-IN"/>
-        </w:rPr>
-        <w:t>compreendeis lhe seja possível ver sem o auxílio dos órgãos. Ele</w:t>
-      </w:r>
-      <w:r>
-        <w:rPr>
-          <w:rFonts w:eastAsia="Noto Serif CJK SC" w:cs="Noto Sans Devanagari" w:ascii="Garamond" w:hAnsi="Garamond"/>
-          <w:i/>
-          <w:iCs/>
-          <w:color w:val="auto"/>
-          <w:kern w:val="2"/>
-          <w:sz w:val="36"/>
-          <w:szCs w:val="36"/>
-          <w:lang w:val="pt-BR" w:eastAsia="zh-CN" w:bidi="hi-IN"/>
-        </w:rPr>
-        <w:t xml:space="preserve"> </w:t>
-      </w:r>
-      <w:r>
-        <w:rPr>
-          <w:rFonts w:eastAsia="Noto Serif CJK SC" w:cs="Noto Sans Devanagari" w:ascii="Garamond" w:hAnsi="Garamond"/>
-          <w:i/>
-          <w:iCs/>
-          <w:color w:val="auto"/>
-          <w:kern w:val="2"/>
-          <w:sz w:val="36"/>
-          <w:szCs w:val="36"/>
-          <w:lang w:val="pt-BR" w:eastAsia="zh-CN" w:bidi="hi-IN"/>
-        </w:rPr>
-        <w:t>próprio, pelo desejo que manifestais, julga precisar dos órgãos.</w:t>
-      </w:r>
-      <w:r>
-        <w:rPr>
-          <w:rFonts w:eastAsia="Noto Serif CJK SC" w:cs="Noto Sans Devanagari" w:ascii="Garamond" w:hAnsi="Garamond"/>
-          <w:i/>
-          <w:iCs/>
-          <w:color w:val="auto"/>
-          <w:kern w:val="2"/>
-          <w:sz w:val="36"/>
-          <w:szCs w:val="36"/>
-          <w:lang w:val="pt-BR" w:eastAsia="zh-CN" w:bidi="hi-IN"/>
-        </w:rPr>
-        <w:t xml:space="preserve"> </w:t>
-      </w:r>
-      <w:r>
-        <w:rPr>
-          <w:rFonts w:eastAsia="Noto Serif CJK SC" w:cs="Noto Sans Devanagari" w:ascii="Garamond" w:hAnsi="Garamond"/>
-          <w:i/>
-          <w:iCs/>
-          <w:color w:val="auto"/>
-          <w:kern w:val="2"/>
-          <w:sz w:val="36"/>
-          <w:szCs w:val="36"/>
-          <w:lang w:val="pt-BR" w:eastAsia="zh-CN" w:bidi="hi-IN"/>
-        </w:rPr>
-        <w:t>Se, porém, o deixásseis livre, compreenderia que vê por todas</w:t>
-      </w:r>
-      <w:r>
-        <w:rPr>
-          <w:rFonts w:eastAsia="Noto Serif CJK SC" w:cs="Noto Sans Devanagari" w:ascii="Garamond" w:hAnsi="Garamond"/>
-          <w:i/>
-          <w:iCs/>
-          <w:color w:val="auto"/>
-          <w:kern w:val="2"/>
-          <w:sz w:val="36"/>
-          <w:szCs w:val="36"/>
-          <w:lang w:val="pt-BR" w:eastAsia="zh-CN" w:bidi="hi-IN"/>
-        </w:rPr>
-        <w:t xml:space="preserve"> </w:t>
-      </w:r>
-      <w:r>
-        <w:rPr>
-          <w:rFonts w:eastAsia="Noto Serif CJK SC" w:cs="Noto Sans Devanagari" w:ascii="Garamond" w:hAnsi="Garamond"/>
-          <w:i/>
-          <w:iCs/>
-          <w:color w:val="auto"/>
-          <w:kern w:val="2"/>
-          <w:sz w:val="36"/>
-          <w:szCs w:val="36"/>
-          <w:lang w:val="pt-BR" w:eastAsia="zh-CN" w:bidi="hi-IN"/>
-        </w:rPr>
-        <w:t>as partes do seu corpo, ou, melhor falando, que vê de fora do</w:t>
-      </w:r>
-      <w:r>
-        <w:rPr>
-          <w:rFonts w:eastAsia="Noto Serif CJK SC" w:cs="Noto Sans Devanagari" w:ascii="Garamond" w:hAnsi="Garamond"/>
-          <w:i/>
-          <w:iCs/>
-          <w:color w:val="auto"/>
-          <w:kern w:val="2"/>
-          <w:sz w:val="36"/>
-          <w:szCs w:val="36"/>
-          <w:lang w:val="pt-BR" w:eastAsia="zh-CN" w:bidi="hi-IN"/>
-        </w:rPr>
-        <w:t xml:space="preserve"> </w:t>
-      </w:r>
-      <w:r>
-        <w:rPr>
-          <w:rFonts w:eastAsia="Noto Serif CJK SC" w:cs="Noto Sans Devanagari" w:ascii="Garamond" w:hAnsi="Garamond"/>
-          <w:i/>
-          <w:iCs/>
-          <w:color w:val="auto"/>
-          <w:kern w:val="2"/>
-          <w:sz w:val="36"/>
-          <w:szCs w:val="36"/>
-          <w:lang w:val="pt-BR" w:eastAsia="zh-CN" w:bidi="hi-IN"/>
-        </w:rPr>
-        <w:t>seu corpo.</w:t>
-      </w:r>
-    </w:p>
-    <w:p>
-      <w:pPr>
-        <w:pStyle w:val="Normal"/>
-        <w:bidi w:val="0"/>
-        <w:ind w:hanging="0"/>
-        <w:jc w:val="both"/>
-        <w:rPr>
-          <w:color w:val="auto"/>
-        </w:rPr>
-      </w:pPr>
-      <w:r>
-        <w:rPr/>
-      </w:r>
-    </w:p>
-    <w:p>
-      <w:pPr>
-        <w:pStyle w:val="Normal"/>
-        <w:bidi w:val="0"/>
-        <w:ind w:left="709" w:hanging="0"/>
-        <w:jc w:val="both"/>
-        <w:rPr>
-          <w:rFonts w:ascii="Garamond" w:hAnsi="Garamond"/>
-          <w:color w:val="00A0FC"/>
-          <w:sz w:val="36"/>
-          <w:szCs w:val="36"/>
-        </w:rPr>
-      </w:pPr>
-      <w:r>
-        <w:rPr>
-          <w:rFonts w:eastAsia="Noto Serif CJK SC" w:cs="Noto Sans Devanagari" w:ascii="Garamond" w:hAnsi="Garamond"/>
-          <w:i w:val="false"/>
-          <w:iCs w:val="false"/>
-          <w:color w:val="00A0FC"/>
-          <w:kern w:val="2"/>
-          <w:sz w:val="36"/>
-          <w:szCs w:val="36"/>
-          <w:lang w:val="pt-BR" w:eastAsia="zh-CN" w:bidi="hi-IN"/>
-        </w:rPr>
-        <w:t>Nessa questão Kardec deseja saber como é que o sonâmbulo consegue ver através dos corpos opacos, ou seja, corpos que não permitem a passagem da luz.</w:t>
-      </w:r>
-    </w:p>
-    <w:p>
-      <w:pPr>
-        <w:pStyle w:val="Normal"/>
-        <w:bidi w:val="0"/>
-        <w:ind w:left="709" w:hanging="0"/>
-        <w:jc w:val="both"/>
-        <w:rPr>
-          <w:rFonts w:ascii="Garamond" w:hAnsi="Garamond"/>
-          <w:color w:val="00A0FC"/>
-          <w:sz w:val="36"/>
-          <w:szCs w:val="36"/>
-        </w:rPr>
-      </w:pPr>
-      <w:r>
-        <w:rPr/>
-      </w:r>
-    </w:p>
-    <w:p>
-      <w:pPr>
-        <w:pStyle w:val="Normal"/>
-        <w:bidi w:val="0"/>
-        <w:ind w:left="709" w:hanging="0"/>
-        <w:jc w:val="both"/>
-        <w:rPr>
-          <w:rFonts w:ascii="Garamond" w:hAnsi="Garamond"/>
-          <w:color w:val="00A0FC"/>
-          <w:sz w:val="36"/>
-          <w:szCs w:val="36"/>
-        </w:rPr>
-      </w:pPr>
-      <w:r>
-        <w:rPr>
-          <w:rFonts w:eastAsia="Noto Serif CJK SC" w:cs="Noto Sans Devanagari" w:ascii="Garamond" w:hAnsi="Garamond"/>
-          <w:i w:val="false"/>
-          <w:iCs w:val="false"/>
-          <w:color w:val="00A0FC"/>
-          <w:kern w:val="2"/>
-          <w:sz w:val="36"/>
-          <w:szCs w:val="36"/>
-          <w:lang w:val="pt-BR" w:eastAsia="zh-CN" w:bidi="hi-IN"/>
-        </w:rPr>
-        <w:t xml:space="preserve">A Espiritualidade diz que a opacidade é um obstáculo apenas para os olhos do corpo físico e reafirma </w:t>
-      </w:r>
-      <w:r>
-        <w:rPr>
-          <w:rFonts w:eastAsia="Noto Serif CJK SC" w:cs="Noto Sans Devanagari" w:ascii="Garamond" w:hAnsi="Garamond"/>
-          <w:i w:val="false"/>
-          <w:iCs w:val="false"/>
-          <w:color w:val="00A0FC"/>
-          <w:kern w:val="2"/>
-          <w:sz w:val="36"/>
-          <w:szCs w:val="36"/>
-          <w:lang w:val="pt-BR" w:eastAsia="zh-CN" w:bidi="hi-IN"/>
-        </w:rPr>
-        <w:t>aquilo que nos foi dito lá na pergunta 91: a matéria não constitui obstáculo aos espíritos. Eles passam através do ar, da terra, da água e até mesmo do fogo.</w:t>
-      </w:r>
-    </w:p>
-    <w:p>
-      <w:pPr>
-        <w:pStyle w:val="Normal"/>
-        <w:bidi w:val="0"/>
-        <w:ind w:left="709" w:hanging="0"/>
-        <w:jc w:val="both"/>
-        <w:rPr>
-          <w:rFonts w:ascii="Garamond" w:hAnsi="Garamond"/>
-          <w:color w:val="00A0FC"/>
-          <w:sz w:val="36"/>
-          <w:szCs w:val="36"/>
-        </w:rPr>
-      </w:pPr>
-      <w:r>
-        <w:rPr/>
-      </w:r>
-    </w:p>
-    <w:p>
-      <w:pPr>
-        <w:pStyle w:val="Normal"/>
-        <w:bidi w:val="0"/>
-        <w:ind w:left="709" w:hanging="0"/>
-        <w:jc w:val="both"/>
-        <w:rPr>
-          <w:rFonts w:ascii="Garamond" w:hAnsi="Garamond"/>
-          <w:color w:val="00A0FC"/>
-          <w:sz w:val="36"/>
-          <w:szCs w:val="36"/>
-        </w:rPr>
-      </w:pPr>
-      <w:r>
-        <w:rPr>
-          <w:rFonts w:eastAsia="Noto Serif CJK SC" w:cs="Noto Sans Devanagari" w:ascii="Garamond" w:hAnsi="Garamond"/>
-          <w:i w:val="false"/>
-          <w:iCs w:val="false"/>
-          <w:color w:val="00A0FC"/>
-          <w:kern w:val="2"/>
-          <w:sz w:val="36"/>
-          <w:szCs w:val="36"/>
-          <w:lang w:val="pt-BR" w:eastAsia="zh-CN" w:bidi="hi-IN"/>
-        </w:rPr>
-        <w:t>Aliás, sobre essa questão dos espíritos atuarem sobre a matéria, sugiro a leitura do item Fenômeno de Transporte lá no Capítulo V da segunda parte de O Livro dos Médiuns.</w:t>
-      </w:r>
-    </w:p>
-    <w:p>
-      <w:pPr>
-        <w:pStyle w:val="Normal"/>
-        <w:bidi w:val="0"/>
-        <w:ind w:left="709" w:hanging="0"/>
-        <w:jc w:val="both"/>
-        <w:rPr>
-          <w:rFonts w:ascii="Garamond" w:hAnsi="Garamond"/>
-          <w:color w:val="00A0FC"/>
-          <w:sz w:val="36"/>
-          <w:szCs w:val="36"/>
-        </w:rPr>
-      </w:pPr>
-      <w:r>
-        <w:rPr/>
-      </w:r>
-    </w:p>
-    <w:p>
-      <w:pPr>
-        <w:pStyle w:val="Normal"/>
-        <w:bidi w:val="0"/>
-        <w:ind w:left="709" w:hanging="0"/>
-        <w:jc w:val="both"/>
-        <w:rPr>
-          <w:rFonts w:ascii="Garamond" w:hAnsi="Garamond"/>
-          <w:color w:val="00A0FC"/>
-          <w:sz w:val="36"/>
-          <w:szCs w:val="36"/>
-        </w:rPr>
-      </w:pPr>
-      <w:r>
-        <w:rPr>
-          <w:rFonts w:eastAsia="Noto Serif CJK SC" w:cs="Noto Sans Devanagari" w:ascii="Garamond" w:hAnsi="Garamond"/>
-          <w:i w:val="false"/>
-          <w:iCs w:val="false"/>
-          <w:color w:val="00A0FC"/>
-          <w:kern w:val="2"/>
-          <w:sz w:val="36"/>
-          <w:szCs w:val="36"/>
-          <w:lang w:val="pt-BR" w:eastAsia="zh-CN" w:bidi="hi-IN"/>
-        </w:rPr>
-        <w:t xml:space="preserve">Ainda na resposta dada a Kardec, os Espíritos dizem que o próprio sonâmbulo se confunde quanto à sua capacidade de ver, dizendo que vê através de várias partes do corpo quando na verdade ele não vê através dos órgãos físicos. O sonâmbulo pensa que precisa da aparelhagem física para enxergar, mas não precisa. </w:t>
-      </w:r>
-    </w:p>
-    <w:p>
-      <w:pPr>
-        <w:pStyle w:val="Normal"/>
-        <w:bidi w:val="0"/>
-        <w:ind w:left="709" w:hanging="0"/>
-        <w:jc w:val="both"/>
-        <w:rPr>
-          <w:rFonts w:ascii="Garamond" w:hAnsi="Garamond"/>
-          <w:color w:val="00A0FC"/>
-          <w:sz w:val="36"/>
-          <w:szCs w:val="36"/>
-        </w:rPr>
-      </w:pPr>
-      <w:r>
-        <w:rPr/>
-      </w:r>
-    </w:p>
-    <w:p>
-      <w:pPr>
-        <w:pStyle w:val="Normal"/>
-        <w:bidi w:val="0"/>
-        <w:ind w:left="709" w:hanging="0"/>
-        <w:jc w:val="both"/>
-        <w:rPr>
-          <w:rFonts w:ascii="Garamond" w:hAnsi="Garamond"/>
-          <w:color w:val="00A0FC"/>
-          <w:sz w:val="36"/>
-          <w:szCs w:val="36"/>
-        </w:rPr>
-      </w:pPr>
-      <w:r>
-        <w:rPr>
-          <w:rFonts w:eastAsia="Noto Serif CJK SC" w:cs="Noto Sans Devanagari" w:ascii="Garamond" w:hAnsi="Garamond"/>
-          <w:i w:val="false"/>
-          <w:iCs w:val="false"/>
-          <w:color w:val="00A0FC"/>
-          <w:kern w:val="2"/>
-          <w:sz w:val="36"/>
-          <w:szCs w:val="36"/>
-          <w:lang w:val="pt-BR" w:eastAsia="zh-CN" w:bidi="hi-IN"/>
-        </w:rPr>
-        <w:t>O sonâmbulo se confunde nessa capacidade de enxergar pelo fato de que, em todas as ocasiões em que ele tem a visão ampliada, o corpo físico se encontra junto. Daí ele achar que só consegue ver através do corpo físico.</w:t>
-      </w:r>
-    </w:p>
-    <w:p>
-      <w:pPr>
-        <w:pStyle w:val="Normal"/>
-        <w:bidi w:val="0"/>
-        <w:ind w:left="709" w:hanging="0"/>
-        <w:jc w:val="both"/>
-        <w:rPr>
-          <w:rFonts w:ascii="Garamond" w:hAnsi="Garamond"/>
-          <w:color w:val="00A0FC"/>
-          <w:sz w:val="36"/>
-          <w:szCs w:val="36"/>
-        </w:rPr>
-      </w:pPr>
-      <w:r>
-        <w:rPr/>
-      </w:r>
-    </w:p>
-    <w:p>
-      <w:pPr>
-        <w:pStyle w:val="Normal"/>
-        <w:bidi w:val="0"/>
-        <w:jc w:val="both"/>
-        <w:rPr>
-          <w:rFonts w:ascii="Garamond" w:hAnsi="Garamond"/>
-          <w:sz w:val="36"/>
-          <w:szCs w:val="36"/>
-        </w:rPr>
-      </w:pPr>
-      <w:r>
-        <w:rPr>
-          <w:rFonts w:eastAsia="Noto Serif CJK SC" w:cs="Noto Sans Devanagari" w:ascii="Garamond" w:hAnsi="Garamond"/>
-          <w:color w:val="auto"/>
-          <w:kern w:val="2"/>
-          <w:sz w:val="36"/>
-          <w:szCs w:val="36"/>
-          <w:lang w:val="pt-BR" w:eastAsia="zh-CN" w:bidi="hi-IN"/>
-        </w:rPr>
-        <w:t>4</w:t>
-      </w:r>
-      <w:r>
-        <w:rPr>
-          <w:rFonts w:eastAsia="Noto Serif CJK SC" w:cs="Noto Sans Devanagari" w:ascii="Garamond" w:hAnsi="Garamond"/>
-          <w:color w:val="auto"/>
-          <w:kern w:val="2"/>
-          <w:sz w:val="36"/>
-          <w:szCs w:val="36"/>
-          <w:lang w:val="pt-BR" w:eastAsia="zh-CN" w:bidi="hi-IN"/>
-        </w:rPr>
-        <w:t>30</w:t>
-      </w:r>
-      <w:r>
-        <w:rPr>
-          <w:rFonts w:ascii="Garamond" w:hAnsi="Garamond"/>
-          <w:sz w:val="36"/>
-          <w:szCs w:val="36"/>
-        </w:rPr>
-        <w:t>. Pois que a sua clarividência é a de sua alma ou de seu Espírito, por</w:t>
-      </w:r>
-      <w:r>
-        <w:rPr>
-          <w:rFonts w:ascii="Garamond" w:hAnsi="Garamond"/>
-          <w:sz w:val="36"/>
-          <w:szCs w:val="36"/>
-        </w:rPr>
-        <w:t xml:space="preserve"> </w:t>
-      </w:r>
-      <w:r>
-        <w:rPr>
-          <w:rFonts w:ascii="Garamond" w:hAnsi="Garamond"/>
-          <w:sz w:val="36"/>
-          <w:szCs w:val="36"/>
-        </w:rPr>
-        <w:t xml:space="preserve">que o sonâmbulo não vê tudo e tantas vezes se engana? </w:t>
-      </w:r>
-    </w:p>
-    <w:p>
-      <w:pPr>
-        <w:pStyle w:val="Normal"/>
-        <w:bidi w:val="0"/>
-        <w:jc w:val="both"/>
-        <w:rPr>
-          <w:rFonts w:ascii="Garamond" w:hAnsi="Garamond"/>
-          <w:color w:val="auto"/>
-          <w:sz w:val="36"/>
-          <w:szCs w:val="36"/>
-        </w:rPr>
-      </w:pPr>
-      <w:r>
-        <w:rPr>
-          <w:rFonts w:ascii="Garamond" w:hAnsi="Garamond"/>
-          <w:color w:val="auto"/>
-          <w:sz w:val="36"/>
-          <w:szCs w:val="36"/>
-        </w:rPr>
-      </w:r>
-    </w:p>
-    <w:p>
-      <w:pPr>
-        <w:pStyle w:val="Normal"/>
-        <w:bidi w:val="0"/>
-        <w:ind w:hanging="0"/>
-        <w:jc w:val="both"/>
-        <w:rPr>
-          <w:color w:val="auto"/>
-        </w:rPr>
-      </w:pPr>
-      <w:r>
-        <w:rPr>
-          <w:rFonts w:eastAsia="Noto Serif CJK SC" w:cs="Noto Sans Devanagari" w:ascii="Garamond" w:hAnsi="Garamond"/>
-          <w:i/>
-          <w:iCs/>
-          <w:color w:val="auto"/>
-          <w:kern w:val="2"/>
-          <w:sz w:val="36"/>
-          <w:szCs w:val="36"/>
-          <w:lang w:val="pt-BR" w:eastAsia="zh-CN" w:bidi="hi-IN"/>
-        </w:rPr>
-        <w:t>“</w:t>
-      </w:r>
-      <w:r>
-        <w:rPr>
-          <w:rFonts w:eastAsia="Noto Serif CJK SC" w:cs="Noto Sans Devanagari" w:ascii="Garamond" w:hAnsi="Garamond"/>
-          <w:i/>
-          <w:iCs/>
-          <w:color w:val="auto"/>
-          <w:kern w:val="2"/>
-          <w:sz w:val="36"/>
-          <w:szCs w:val="36"/>
-          <w:lang w:val="pt-BR" w:eastAsia="zh-CN" w:bidi="hi-IN"/>
-        </w:rPr>
-        <w:t>Primeiramente, aos Espíritos imperfeitos não é dado verem tudo</w:t>
-      </w:r>
-      <w:r>
-        <w:rPr>
-          <w:rFonts w:eastAsia="Noto Serif CJK SC" w:cs="Noto Sans Devanagari" w:ascii="Garamond" w:hAnsi="Garamond"/>
-          <w:i/>
-          <w:iCs/>
-          <w:color w:val="auto"/>
-          <w:kern w:val="2"/>
-          <w:sz w:val="36"/>
-          <w:szCs w:val="36"/>
-          <w:lang w:val="pt-BR" w:eastAsia="zh-CN" w:bidi="hi-IN"/>
-        </w:rPr>
-        <w:t xml:space="preserve"> </w:t>
-      </w:r>
-      <w:r>
-        <w:rPr>
-          <w:rFonts w:eastAsia="Noto Serif CJK SC" w:cs="Noto Sans Devanagari" w:ascii="Garamond" w:hAnsi="Garamond"/>
-          <w:i/>
-          <w:iCs/>
-          <w:color w:val="auto"/>
-          <w:kern w:val="2"/>
-          <w:sz w:val="36"/>
-          <w:szCs w:val="36"/>
-          <w:lang w:val="pt-BR" w:eastAsia="zh-CN" w:bidi="hi-IN"/>
-        </w:rPr>
-        <w:t>e tudo saberem. Não ignoras que ainda partilham dos vossos erros e prejuízos. Depois, quando unidos à matéria, não gozam de</w:t>
-      </w:r>
-      <w:r>
-        <w:rPr>
-          <w:rFonts w:eastAsia="Noto Serif CJK SC" w:cs="Noto Sans Devanagari" w:ascii="Garamond" w:hAnsi="Garamond"/>
-          <w:i/>
-          <w:iCs/>
-          <w:color w:val="auto"/>
-          <w:kern w:val="2"/>
-          <w:sz w:val="36"/>
-          <w:szCs w:val="36"/>
-          <w:lang w:val="pt-BR" w:eastAsia="zh-CN" w:bidi="hi-IN"/>
-        </w:rPr>
-        <w:t xml:space="preserve"> </w:t>
-      </w:r>
-      <w:r>
-        <w:rPr>
-          <w:rFonts w:eastAsia="Noto Serif CJK SC" w:cs="Noto Sans Devanagari" w:ascii="Garamond" w:hAnsi="Garamond"/>
-          <w:i/>
-          <w:iCs/>
-          <w:color w:val="auto"/>
-          <w:kern w:val="2"/>
-          <w:sz w:val="36"/>
-          <w:szCs w:val="36"/>
-          <w:lang w:val="pt-BR" w:eastAsia="zh-CN" w:bidi="hi-IN"/>
-        </w:rPr>
-        <w:t>todas as suas faculdades de Espírito. Deus outorgou ao homem</w:t>
-      </w:r>
-      <w:r>
-        <w:rPr>
-          <w:rFonts w:eastAsia="Noto Serif CJK SC" w:cs="Noto Sans Devanagari" w:ascii="Garamond" w:hAnsi="Garamond"/>
-          <w:i/>
-          <w:iCs/>
-          <w:color w:val="auto"/>
-          <w:kern w:val="2"/>
-          <w:sz w:val="36"/>
-          <w:szCs w:val="36"/>
-          <w:lang w:val="pt-BR" w:eastAsia="zh-CN" w:bidi="hi-IN"/>
-        </w:rPr>
-        <w:t xml:space="preserve"> </w:t>
-      </w:r>
-      <w:r>
-        <w:rPr>
-          <w:rFonts w:eastAsia="Noto Serif CJK SC" w:cs="Noto Sans Devanagari" w:ascii="Garamond" w:hAnsi="Garamond"/>
-          <w:i/>
-          <w:iCs/>
-          <w:color w:val="auto"/>
-          <w:kern w:val="2"/>
-          <w:sz w:val="36"/>
-          <w:szCs w:val="36"/>
-          <w:lang w:val="pt-BR" w:eastAsia="zh-CN" w:bidi="hi-IN"/>
-        </w:rPr>
-        <w:t>a faculdade sonambúlica para fim útil e sério, não para que se</w:t>
-      </w:r>
-      <w:r>
-        <w:rPr>
-          <w:rFonts w:eastAsia="Noto Serif CJK SC" w:cs="Noto Sans Devanagari" w:ascii="Garamond" w:hAnsi="Garamond"/>
-          <w:i/>
-          <w:iCs/>
-          <w:color w:val="auto"/>
-          <w:kern w:val="2"/>
-          <w:sz w:val="36"/>
-          <w:szCs w:val="36"/>
-          <w:lang w:val="pt-BR" w:eastAsia="zh-CN" w:bidi="hi-IN"/>
-        </w:rPr>
-        <w:t xml:space="preserve"> </w:t>
-      </w:r>
-      <w:r>
-        <w:rPr>
-          <w:rFonts w:eastAsia="Noto Serif CJK SC" w:cs="Noto Sans Devanagari" w:ascii="Garamond" w:hAnsi="Garamond"/>
-          <w:i/>
-          <w:iCs/>
-          <w:color w:val="auto"/>
-          <w:kern w:val="2"/>
-          <w:sz w:val="36"/>
-          <w:szCs w:val="36"/>
-          <w:lang w:val="pt-BR" w:eastAsia="zh-CN" w:bidi="hi-IN"/>
-        </w:rPr>
-        <w:t>informe do que não deva saber. Eis por que os sonâmbulos nem</w:t>
-      </w:r>
-      <w:r>
-        <w:rPr>
-          <w:rFonts w:eastAsia="Noto Serif CJK SC" w:cs="Noto Sans Devanagari" w:ascii="Garamond" w:hAnsi="Garamond"/>
-          <w:i/>
-          <w:iCs/>
-          <w:color w:val="auto"/>
-          <w:kern w:val="2"/>
-          <w:sz w:val="36"/>
-          <w:szCs w:val="36"/>
-          <w:lang w:val="pt-BR" w:eastAsia="zh-CN" w:bidi="hi-IN"/>
-        </w:rPr>
-        <w:t xml:space="preserve"> </w:t>
-      </w:r>
-      <w:r>
-        <w:rPr>
-          <w:rFonts w:eastAsia="Noto Serif CJK SC" w:cs="Noto Sans Devanagari" w:ascii="Garamond" w:hAnsi="Garamond"/>
-          <w:i/>
-          <w:iCs/>
-          <w:color w:val="auto"/>
-          <w:kern w:val="2"/>
-          <w:sz w:val="36"/>
-          <w:szCs w:val="36"/>
-          <w:lang w:val="pt-BR" w:eastAsia="zh-CN" w:bidi="hi-IN"/>
-        </w:rPr>
-        <w:t>tudo podem dizer.</w:t>
-      </w:r>
-      <w:r>
-        <w:rPr>
-          <w:rFonts w:eastAsia="Noto Serif CJK SC" w:cs="Noto Sans Devanagari" w:ascii="Garamond" w:hAnsi="Garamond"/>
-          <w:i/>
-          <w:iCs/>
-          <w:color w:val="auto"/>
-          <w:kern w:val="2"/>
-          <w:sz w:val="36"/>
-          <w:szCs w:val="36"/>
-          <w:lang w:val="pt-BR" w:eastAsia="zh-CN" w:bidi="hi-IN"/>
-        </w:rPr>
-        <w:t>"</w:t>
-      </w:r>
-    </w:p>
-    <w:p>
-      <w:pPr>
-        <w:pStyle w:val="Normal"/>
-        <w:bidi w:val="0"/>
-        <w:ind w:hanging="0"/>
-        <w:jc w:val="both"/>
-        <w:rPr>
-          <w:color w:val="auto"/>
-        </w:rPr>
-      </w:pPr>
-      <w:r>
-        <w:rPr/>
-      </w:r>
-    </w:p>
-    <w:p>
-      <w:pPr>
-        <w:pStyle w:val="Normal"/>
-        <w:bidi w:val="0"/>
-        <w:ind w:left="709" w:hanging="0"/>
-        <w:jc w:val="both"/>
-        <w:rPr>
-          <w:rFonts w:ascii="Garamond" w:hAnsi="Garamond"/>
-          <w:color w:val="00A0FC"/>
-          <w:sz w:val="36"/>
-          <w:szCs w:val="36"/>
-        </w:rPr>
-      </w:pPr>
-      <w:r>
-        <w:rPr>
-          <w:rFonts w:eastAsia="Noto Serif CJK SC" w:cs="Noto Sans Devanagari" w:ascii="Garamond" w:hAnsi="Garamond"/>
-          <w:i w:val="false"/>
-          <w:iCs w:val="false"/>
-          <w:color w:val="00A0FC"/>
-          <w:kern w:val="2"/>
-          <w:sz w:val="36"/>
-          <w:szCs w:val="36"/>
-          <w:lang w:val="pt-BR" w:eastAsia="zh-CN" w:bidi="hi-IN"/>
-        </w:rPr>
-        <w:t>A dúvida de Kardec nessa pergunta 430 é carregada, vamos dizer assim, do engano que muitas pessoas cometem acerca dos espíritos ainda nos dias de hoje: o de acharem que os espíritos têm a capacidade de saberem de tudo.</w:t>
-      </w:r>
-    </w:p>
-    <w:p>
-      <w:pPr>
-        <w:pStyle w:val="Normal"/>
-        <w:bidi w:val="0"/>
-        <w:ind w:left="709" w:hanging="0"/>
-        <w:jc w:val="both"/>
-        <w:rPr>
-          <w:rFonts w:ascii="Garamond" w:hAnsi="Garamond"/>
-          <w:color w:val="00A0FC"/>
-          <w:sz w:val="36"/>
-          <w:szCs w:val="36"/>
-        </w:rPr>
-      </w:pPr>
-      <w:r>
-        <w:rPr/>
-      </w:r>
-    </w:p>
-    <w:p>
-      <w:pPr>
-        <w:pStyle w:val="Normal"/>
-        <w:bidi w:val="0"/>
-        <w:ind w:left="709" w:hanging="0"/>
-        <w:jc w:val="both"/>
-        <w:rPr>
-          <w:rFonts w:ascii="Garamond" w:hAnsi="Garamond"/>
-          <w:color w:val="00A0FC"/>
-          <w:sz w:val="36"/>
-          <w:szCs w:val="36"/>
-        </w:rPr>
-      </w:pPr>
-      <w:r>
-        <w:rPr>
-          <w:rFonts w:eastAsia="Noto Serif CJK SC" w:cs="Noto Sans Devanagari" w:ascii="Garamond" w:hAnsi="Garamond"/>
-          <w:i w:val="false"/>
-          <w:iCs w:val="false"/>
-          <w:color w:val="00A0FC"/>
-          <w:kern w:val="2"/>
-          <w:sz w:val="36"/>
-          <w:szCs w:val="36"/>
-          <w:lang w:val="pt-BR" w:eastAsia="zh-CN" w:bidi="hi-IN"/>
-        </w:rPr>
-        <w:t xml:space="preserve">Ele pergunta: sendo que o sonâmbulo vê em espírito, por qual motivo ele não é capaz de ver todas as coisas e eventualmente comete erros? </w:t>
-      </w:r>
-    </w:p>
-    <w:p>
-      <w:pPr>
-        <w:pStyle w:val="Normal"/>
-        <w:bidi w:val="0"/>
-        <w:ind w:left="709" w:hanging="0"/>
-        <w:jc w:val="both"/>
-        <w:rPr>
-          <w:rFonts w:ascii="Garamond" w:hAnsi="Garamond"/>
-          <w:color w:val="00A0FC"/>
-          <w:sz w:val="36"/>
-          <w:szCs w:val="36"/>
-        </w:rPr>
-      </w:pPr>
-      <w:r>
-        <w:rPr/>
-      </w:r>
-    </w:p>
-    <w:p>
-      <w:pPr>
-        <w:pStyle w:val="Normal"/>
-        <w:bidi w:val="0"/>
-        <w:ind w:left="709" w:hanging="0"/>
-        <w:jc w:val="both"/>
-        <w:rPr>
-          <w:rFonts w:ascii="Garamond" w:hAnsi="Garamond"/>
-          <w:color w:val="00A0FC"/>
-          <w:sz w:val="36"/>
-          <w:szCs w:val="36"/>
-        </w:rPr>
-      </w:pPr>
-      <w:r>
-        <w:rPr>
-          <w:rFonts w:eastAsia="Noto Serif CJK SC" w:cs="Noto Sans Devanagari" w:ascii="Garamond" w:hAnsi="Garamond"/>
-          <w:i w:val="false"/>
-          <w:iCs w:val="false"/>
-          <w:color w:val="00A0FC"/>
-          <w:kern w:val="2"/>
-          <w:sz w:val="36"/>
-          <w:szCs w:val="36"/>
-          <w:lang w:val="pt-BR" w:eastAsia="zh-CN" w:bidi="hi-IN"/>
-        </w:rPr>
-        <w:t>A Espiritualidade coloca em primeiro lugar o fato de que espíritos imperfeitos não têm a liberdade de tudo verem e tudo saberem. Nem eles mesmos tem conhecimento de que cometem tantos erros quanto nós.</w:t>
-      </w:r>
-    </w:p>
-    <w:p>
-      <w:pPr>
-        <w:pStyle w:val="Normal"/>
-        <w:bidi w:val="0"/>
-        <w:ind w:left="709" w:hanging="0"/>
-        <w:jc w:val="both"/>
-        <w:rPr>
-          <w:rFonts w:ascii="Garamond" w:hAnsi="Garamond"/>
-          <w:color w:val="00A0FC"/>
-          <w:sz w:val="36"/>
-          <w:szCs w:val="36"/>
-        </w:rPr>
-      </w:pPr>
-      <w:r>
-        <w:rPr/>
-      </w:r>
-    </w:p>
-    <w:p>
-      <w:pPr>
-        <w:pStyle w:val="Normal"/>
-        <w:bidi w:val="0"/>
-        <w:ind w:left="709" w:hanging="0"/>
-        <w:jc w:val="both"/>
-        <w:rPr>
-          <w:rFonts w:ascii="Garamond" w:hAnsi="Garamond"/>
-          <w:color w:val="00A0FC"/>
-          <w:sz w:val="36"/>
-          <w:szCs w:val="36"/>
-        </w:rPr>
-      </w:pPr>
-      <w:r>
-        <w:rPr>
-          <w:rFonts w:eastAsia="Noto Serif CJK SC" w:cs="Noto Sans Devanagari" w:ascii="Garamond" w:hAnsi="Garamond"/>
-          <w:i w:val="false"/>
-          <w:iCs w:val="false"/>
-          <w:color w:val="00A0FC"/>
-          <w:kern w:val="2"/>
-          <w:sz w:val="36"/>
-          <w:szCs w:val="36"/>
-          <w:lang w:val="pt-BR" w:eastAsia="zh-CN" w:bidi="hi-IN"/>
-        </w:rPr>
-        <w:t>Em segundo lugar a Espiritualidade diz que, o espírito do sonâmbulo ainda sofre as limitações impostas pela aparelhagem física, mesmo nos momentos de emancipação através do sonambulismo.</w:t>
-      </w:r>
-    </w:p>
-    <w:p>
-      <w:pPr>
-        <w:pStyle w:val="Normal"/>
-        <w:bidi w:val="0"/>
-        <w:ind w:left="709" w:hanging="0"/>
-        <w:jc w:val="both"/>
-        <w:rPr>
-          <w:rFonts w:ascii="Garamond" w:hAnsi="Garamond"/>
-          <w:color w:val="00A0FC"/>
-          <w:sz w:val="36"/>
-          <w:szCs w:val="36"/>
-        </w:rPr>
-      </w:pPr>
-      <w:r>
-        <w:rPr/>
-      </w:r>
-    </w:p>
-    <w:p>
-      <w:pPr>
-        <w:pStyle w:val="Normal"/>
-        <w:bidi w:val="0"/>
-        <w:ind w:left="709" w:hanging="0"/>
-        <w:jc w:val="both"/>
-        <w:rPr>
-          <w:rFonts w:ascii="Garamond" w:hAnsi="Garamond"/>
-          <w:color w:val="00A0FC"/>
-          <w:sz w:val="36"/>
-          <w:szCs w:val="36"/>
-        </w:rPr>
-      </w:pPr>
-      <w:r>
-        <w:rPr>
-          <w:rFonts w:eastAsia="Noto Serif CJK SC" w:cs="Noto Sans Devanagari" w:ascii="Garamond" w:hAnsi="Garamond"/>
-          <w:i w:val="false"/>
-          <w:iCs w:val="false"/>
-          <w:color w:val="00A0FC"/>
-          <w:kern w:val="2"/>
-          <w:sz w:val="36"/>
-          <w:szCs w:val="36"/>
-          <w:lang w:val="pt-BR" w:eastAsia="zh-CN" w:bidi="hi-IN"/>
-        </w:rPr>
-        <w:t>Por fim a Espiritualidade explica que o sonambulismo deve ter um fim útil. Não é algo concedido por Deus para satisfazer a curiosidade ou promover o entretenimento, seja do sonâmbulo, seja de quem tem contato com ele.</w:t>
-      </w:r>
-    </w:p>
-    <w:p>
-      <w:pPr>
-        <w:pStyle w:val="Normal"/>
-        <w:bidi w:val="0"/>
-        <w:ind w:left="709" w:hanging="0"/>
-        <w:jc w:val="both"/>
-        <w:rPr>
-          <w:rFonts w:ascii="Garamond" w:hAnsi="Garamond"/>
-          <w:color w:val="00A0FC"/>
-          <w:sz w:val="36"/>
-          <w:szCs w:val="36"/>
-        </w:rPr>
-      </w:pPr>
-      <w:r>
-        <w:rPr>
-          <w:rFonts w:eastAsia="Noto Serif CJK SC" w:cs="Noto Sans Devanagari" w:ascii="Garamond" w:hAnsi="Garamond"/>
-          <w:i w:val="false"/>
-          <w:iCs w:val="false"/>
-          <w:color w:val="00A0FC"/>
-          <w:kern w:val="2"/>
-          <w:sz w:val="36"/>
-          <w:szCs w:val="36"/>
-          <w:lang w:val="pt-BR" w:eastAsia="zh-CN" w:bidi="hi-IN"/>
-        </w:rPr>
-        <w:t>Assim como todas as demais faculdades mediúnicas, o sonambulismo deve servir para o crescimento e evolução do Espírito e nesse sentido, ele sofre limitações impostas pela Providência Divina.</w:t>
-      </w:r>
-    </w:p>
-    <w:p>
-      <w:pPr>
-        <w:pStyle w:val="Normal"/>
-        <w:bidi w:val="0"/>
-        <w:ind w:left="709" w:hanging="0"/>
-        <w:jc w:val="both"/>
-        <w:rPr>
-          <w:rFonts w:ascii="Garamond" w:hAnsi="Garamond"/>
-          <w:color w:val="00A0FC"/>
-          <w:sz w:val="36"/>
-          <w:szCs w:val="36"/>
-        </w:rPr>
-      </w:pPr>
-      <w:r>
-        <w:rPr/>
-      </w:r>
-    </w:p>
-    <w:p>
-      <w:pPr>
-        <w:pStyle w:val="Normal"/>
-        <w:bidi w:val="0"/>
-        <w:ind w:left="709" w:hanging="0"/>
-        <w:jc w:val="both"/>
-        <w:rPr>
-          <w:rFonts w:ascii="Garamond" w:hAnsi="Garamond"/>
-          <w:color w:val="00A0FC"/>
-          <w:sz w:val="36"/>
-          <w:szCs w:val="36"/>
-        </w:rPr>
-      </w:pPr>
-      <w:r>
-        <w:rPr/>
-      </w:r>
-    </w:p>
-    <w:p>
-      <w:pPr>
-        <w:pStyle w:val="Normal"/>
-        <w:bidi w:val="0"/>
-        <w:jc w:val="both"/>
-        <w:rPr>
-          <w:rFonts w:ascii="Garamond" w:hAnsi="Garamond"/>
-          <w:sz w:val="36"/>
-          <w:szCs w:val="36"/>
-        </w:rPr>
-      </w:pPr>
-      <w:r>
-        <w:rPr>
-          <w:rFonts w:eastAsia="Noto Serif CJK SC" w:cs="Noto Sans Devanagari" w:ascii="Garamond" w:hAnsi="Garamond"/>
-          <w:color w:val="auto"/>
-          <w:kern w:val="2"/>
-          <w:sz w:val="36"/>
-          <w:szCs w:val="36"/>
-          <w:lang w:val="pt-BR" w:eastAsia="zh-CN" w:bidi="hi-IN"/>
-        </w:rPr>
-        <w:t>4</w:t>
-      </w:r>
-      <w:r>
-        <w:rPr>
-          <w:rFonts w:eastAsia="Noto Serif CJK SC" w:cs="Noto Sans Devanagari" w:ascii="Garamond" w:hAnsi="Garamond"/>
-          <w:color w:val="auto"/>
-          <w:kern w:val="2"/>
-          <w:sz w:val="36"/>
-          <w:szCs w:val="36"/>
-          <w:lang w:val="pt-BR" w:eastAsia="zh-CN" w:bidi="hi-IN"/>
-        </w:rPr>
-        <w:t>31</w:t>
-      </w:r>
-      <w:r>
-        <w:rPr>
-          <w:rFonts w:ascii="Garamond" w:hAnsi="Garamond"/>
-          <w:sz w:val="36"/>
-          <w:szCs w:val="36"/>
-        </w:rPr>
-        <w:t>. Qual a origem das ideias inatas do sonâmbulo e como pode falar com</w:t>
-      </w:r>
-      <w:r>
-        <w:rPr>
-          <w:rFonts w:ascii="Garamond" w:hAnsi="Garamond"/>
-          <w:sz w:val="36"/>
-          <w:szCs w:val="36"/>
-        </w:rPr>
-        <w:t xml:space="preserve"> </w:t>
-      </w:r>
-      <w:r>
-        <w:rPr>
-          <w:rFonts w:ascii="Garamond" w:hAnsi="Garamond"/>
-          <w:sz w:val="36"/>
-          <w:szCs w:val="36"/>
-        </w:rPr>
-        <w:t>exatidão de coisas que ignora quando desperto, de coisas que estão</w:t>
-      </w:r>
-      <w:r>
-        <w:rPr>
-          <w:rFonts w:ascii="Garamond" w:hAnsi="Garamond"/>
-          <w:sz w:val="36"/>
-          <w:szCs w:val="36"/>
-        </w:rPr>
-        <w:t xml:space="preserve"> </w:t>
-      </w:r>
-      <w:r>
-        <w:rPr>
-          <w:rFonts w:ascii="Garamond" w:hAnsi="Garamond"/>
-          <w:sz w:val="36"/>
-          <w:szCs w:val="36"/>
-        </w:rPr>
-        <w:t>mesmo acima de sua capacidade intelectual?</w:t>
-      </w:r>
-    </w:p>
-    <w:p>
-      <w:pPr>
-        <w:pStyle w:val="Normal"/>
-        <w:bidi w:val="0"/>
-        <w:jc w:val="both"/>
-        <w:rPr>
-          <w:rFonts w:ascii="Garamond" w:hAnsi="Garamond"/>
-          <w:sz w:val="36"/>
-          <w:szCs w:val="36"/>
-        </w:rPr>
-      </w:pPr>
-      <w:r>
-        <w:rPr>
-          <w:rFonts w:ascii="Garamond" w:hAnsi="Garamond"/>
-          <w:sz w:val="36"/>
-          <w:szCs w:val="36"/>
-        </w:rPr>
-      </w:r>
-    </w:p>
-    <w:p>
-      <w:pPr>
-        <w:pStyle w:val="Normal"/>
-        <w:bidi w:val="0"/>
-        <w:ind w:hanging="0"/>
-        <w:jc w:val="both"/>
-        <w:rPr>
-          <w:rFonts w:ascii="Garamond" w:hAnsi="Garamond"/>
-          <w:sz w:val="36"/>
-          <w:szCs w:val="36"/>
-        </w:rPr>
-      </w:pPr>
-      <w:r>
-        <w:rPr>
-          <w:rFonts w:ascii="Garamond" w:hAnsi="Garamond"/>
-          <w:i/>
-          <w:iCs/>
-          <w:sz w:val="36"/>
-          <w:szCs w:val="36"/>
-        </w:rPr>
-        <w:t>“</w:t>
-      </w:r>
-      <w:r>
-        <w:rPr>
-          <w:rFonts w:ascii="Garamond" w:hAnsi="Garamond"/>
-          <w:i/>
-          <w:iCs/>
-          <w:sz w:val="36"/>
-          <w:szCs w:val="36"/>
-        </w:rPr>
-        <w:t>É que o sonâmbulo possui mais conhecimentos do que os que</w:t>
-      </w:r>
-      <w:r>
-        <w:rPr>
-          <w:rFonts w:ascii="Garamond" w:hAnsi="Garamond"/>
-          <w:i/>
-          <w:iCs/>
-          <w:sz w:val="36"/>
-          <w:szCs w:val="36"/>
-        </w:rPr>
-        <w:t xml:space="preserve"> </w:t>
-      </w:r>
-      <w:r>
-        <w:rPr>
-          <w:rFonts w:ascii="Garamond" w:hAnsi="Garamond"/>
-          <w:i/>
-          <w:iCs/>
-          <w:sz w:val="36"/>
-          <w:szCs w:val="36"/>
-        </w:rPr>
-        <w:t>lhe supões. Apenas, tais conhecimentos dormitam, porque, por</w:t>
-      </w:r>
-      <w:r>
-        <w:rPr>
-          <w:rFonts w:ascii="Garamond" w:hAnsi="Garamond"/>
-          <w:i/>
-          <w:iCs/>
-          <w:sz w:val="36"/>
-          <w:szCs w:val="36"/>
-        </w:rPr>
-        <w:t xml:space="preserve"> </w:t>
-      </w:r>
-      <w:r>
-        <w:rPr>
-          <w:rFonts w:ascii="Garamond" w:hAnsi="Garamond"/>
-          <w:i/>
-          <w:iCs/>
-          <w:sz w:val="36"/>
-          <w:szCs w:val="36"/>
-        </w:rPr>
-        <w:t>demasiado imperfeito, seu invólucro corporal não lhe consente</w:t>
-      </w:r>
-      <w:r>
-        <w:rPr>
-          <w:rFonts w:ascii="Garamond" w:hAnsi="Garamond"/>
-          <w:i/>
-          <w:iCs/>
-          <w:sz w:val="36"/>
-          <w:szCs w:val="36"/>
-        </w:rPr>
-        <w:t xml:space="preserve"> </w:t>
-      </w:r>
-      <w:r>
-        <w:rPr>
-          <w:rFonts w:ascii="Garamond" w:hAnsi="Garamond"/>
-          <w:i/>
-          <w:iCs/>
-          <w:sz w:val="36"/>
-          <w:szCs w:val="36"/>
-        </w:rPr>
-        <w:t>rememorá-lo. Que é, afinal, um sonâmbulo? Espírito, como nós,</w:t>
-      </w:r>
-      <w:r>
-        <w:rPr>
-          <w:rFonts w:ascii="Garamond" w:hAnsi="Garamond"/>
-          <w:i/>
-          <w:iCs/>
-          <w:sz w:val="36"/>
-          <w:szCs w:val="36"/>
-        </w:rPr>
-        <w:t xml:space="preserve"> </w:t>
-      </w:r>
-      <w:r>
-        <w:rPr>
-          <w:rFonts w:ascii="Garamond" w:hAnsi="Garamond"/>
-          <w:i/>
-          <w:iCs/>
-          <w:sz w:val="36"/>
-          <w:szCs w:val="36"/>
-        </w:rPr>
-        <w:t>e que se encontra encarnado na matéria para cumprir a sua missão, despertando dessa letargia quando cai em estado sonambúlico. Já te temos dito, repetidamente, que vivemos muitas vezes.</w:t>
-      </w:r>
-      <w:r>
-        <w:rPr>
-          <w:rFonts w:ascii="Garamond" w:hAnsi="Garamond"/>
-          <w:i/>
-          <w:iCs/>
-          <w:sz w:val="36"/>
-          <w:szCs w:val="36"/>
-        </w:rPr>
-        <w:t xml:space="preserve"> </w:t>
-      </w:r>
-      <w:r>
-        <w:rPr>
-          <w:rFonts w:ascii="Garamond" w:hAnsi="Garamond"/>
-          <w:i/>
-          <w:iCs/>
-          <w:sz w:val="36"/>
-          <w:szCs w:val="36"/>
-        </w:rPr>
-        <w:t>Esta mudança é que, ao sonâmbulo, como a qualquer Espírito,</w:t>
-      </w:r>
-      <w:r>
-        <w:rPr>
-          <w:rFonts w:ascii="Garamond" w:hAnsi="Garamond"/>
-          <w:i/>
-          <w:iCs/>
-          <w:sz w:val="36"/>
-          <w:szCs w:val="36"/>
-        </w:rPr>
-        <w:t xml:space="preserve"> </w:t>
-      </w:r>
-      <w:r>
-        <w:rPr>
-          <w:rFonts w:ascii="Garamond" w:hAnsi="Garamond"/>
-          <w:i/>
-          <w:iCs/>
-          <w:sz w:val="36"/>
-          <w:szCs w:val="36"/>
-        </w:rPr>
-        <w:t>ocasiona a perda material do que haja aprendido em precedente</w:t>
-      </w:r>
-      <w:r>
-        <w:rPr>
-          <w:rFonts w:ascii="Garamond" w:hAnsi="Garamond"/>
-          <w:i/>
-          <w:iCs/>
-          <w:sz w:val="36"/>
-          <w:szCs w:val="36"/>
-        </w:rPr>
-        <w:t xml:space="preserve"> </w:t>
-      </w:r>
-      <w:r>
-        <w:rPr>
-          <w:rFonts w:ascii="Garamond" w:hAnsi="Garamond"/>
-          <w:i/>
-          <w:iCs/>
-          <w:sz w:val="36"/>
-          <w:szCs w:val="36"/>
-        </w:rPr>
-        <w:t>existência. Entrando no estado que chamas crise, lembra-se do</w:t>
-      </w:r>
-      <w:r>
-        <w:rPr>
-          <w:rFonts w:ascii="Garamond" w:hAnsi="Garamond"/>
-          <w:i/>
-          <w:iCs/>
-          <w:sz w:val="36"/>
-          <w:szCs w:val="36"/>
-        </w:rPr>
-        <w:t xml:space="preserve"> </w:t>
-      </w:r>
-      <w:r>
-        <w:rPr>
-          <w:rFonts w:ascii="Garamond" w:hAnsi="Garamond"/>
-          <w:i/>
-          <w:iCs/>
-          <w:sz w:val="36"/>
-          <w:szCs w:val="36"/>
-        </w:rPr>
-        <w:t>que sabe, mas sempre de modo incompleto. Sabe, mas não poderia dizer donde lhe vem o que sabe, nem como possui os conhecimentos que revela. Passada a crise, toda recordação se apaga e ele</w:t>
-      </w:r>
-      <w:r>
-        <w:rPr>
-          <w:rFonts w:ascii="Garamond" w:hAnsi="Garamond"/>
-          <w:i/>
-          <w:iCs/>
-          <w:sz w:val="36"/>
-          <w:szCs w:val="36"/>
-        </w:rPr>
-        <w:t xml:space="preserve"> </w:t>
-      </w:r>
-      <w:r>
-        <w:rPr>
-          <w:rFonts w:ascii="Garamond" w:hAnsi="Garamond"/>
-          <w:i/>
-          <w:iCs/>
-          <w:sz w:val="36"/>
-          <w:szCs w:val="36"/>
-        </w:rPr>
-        <w:t>volve à obscuridade.”</w:t>
+          <w:sz w:val="36"/>
+          <w:szCs w:val="36"/>
+        </w:rPr>
+        <w:t>É que o sonâmbulo possui mais conhecimentos do que os que lhe supões. Apenas, tais conhecimentos dormitam, porque, por demasiado imperfeito, seu invólucro corporal não lhe consente rememorá-lo. Que é, afinal, um sonâmbulo? Espírito, como nós, e que se encontra encarnado na matéria para cumprir a sua missão, despertando dessa letargia quando cai em estado sonambúlico. Já te temos dito, repetidamente, que vivemos muitas vezes. Esta mudança é que, ao sonâmbulo, como a qualquer Espírito, ocasiona a perda material do que haja aprendido em precedente existência. Entrando no estado que chamas crise, lembra-se do que sabe, mas sempre de modo incompleto. Sabe, mas não poderia dizer donde lhe vem o que sabe, nem como possui os conhecimentos que revela. Passada a crise, toda recordação se apaga e ele volve à obscuridade.”</w:t>
       </w:r>
     </w:p>
     <w:p>
@@ -7198,8 +6721,27 @@
           <w:szCs w:val="28"/>
           <w:lang w:val="pt-BR" w:eastAsia="zh-CN" w:bidi="hi-IN"/>
         </w:rPr>
-        <w:t>Mostra a experiência que os sonâmbulos também recebem comunicações</w:t>
-      </w:r>
+        <w:t>Mostra a experiência que os sonâmbulos também recebem comunicações de outros Espíritos, que lhes transmitem o que devam dizer e suprem à incapacidade que denotam. Isto se verifica principalmente nas prescrições médicas. O Espírito do sonâmbulo vê o mal, outro lhe indica o remédio.</w:t>
+      </w:r>
+    </w:p>
+    <w:p>
+      <w:pPr>
+        <w:pStyle w:val="Normal"/>
+        <w:bidi w:val="0"/>
+        <w:ind w:left="709" w:hanging="0"/>
+        <w:jc w:val="both"/>
+        <w:rPr>
+          <w:rFonts w:ascii="Garamond" w:hAnsi="Garamond" w:eastAsia="Noto Serif CJK SC" w:cs="Noto Sans Devanagari"/>
+          <w:i w:val="false"/>
+          <w:i w:val="false"/>
+          <w:iCs w:val="false"/>
+          <w:color w:val="000000"/>
+          <w:kern w:val="2"/>
+          <w:sz w:val="36"/>
+          <w:szCs w:val="36"/>
+          <w:lang w:val="pt-BR" w:eastAsia="zh-CN" w:bidi="hi-IN"/>
+        </w:rPr>
+      </w:pPr>
       <w:r>
         <w:rPr>
           <w:rFonts w:eastAsia="Noto Serif CJK SC" w:cs="Noto Sans Devanagari" w:ascii="Garamond" w:hAnsi="Garamond"/>
@@ -7211,21 +6753,27 @@
           <w:szCs w:val="28"/>
           <w:lang w:val="pt-BR" w:eastAsia="zh-CN" w:bidi="hi-IN"/>
         </w:rPr>
-        <w:t xml:space="preserve"> </w:t>
-      </w:r>
-      <w:r>
-        <w:rPr>
-          <w:rFonts w:eastAsia="Noto Serif CJK SC" w:cs="Noto Sans Devanagari" w:ascii="Garamond" w:hAnsi="Garamond"/>
+        <w:t>Essa dupla ação é às vezes patente e se revela, além disso, por estas expressões muito frequentes: dizem-me que diga, ou proíbem-me que diga tal coisa. Neste último caso, há sempre perigo em insistir-se por uma revelação negada, porque se dá azo a que intervenham Espíritos levianos, que falam de tudo sem escrúpulo e sem se importarem com a verdade.</w:t>
+      </w:r>
+    </w:p>
+    <w:p>
+      <w:pPr>
+        <w:pStyle w:val="Normal"/>
+        <w:bidi w:val="0"/>
+        <w:ind w:left="709" w:hanging="0"/>
+        <w:jc w:val="both"/>
+        <w:rPr>
+          <w:rFonts w:ascii="Garamond" w:hAnsi="Garamond" w:eastAsia="Noto Serif CJK SC" w:cs="Noto Sans Devanagari"/>
+          <w:i w:val="false"/>
           <w:i w:val="false"/>
           <w:iCs w:val="false"/>
           <w:color w:val="000000"/>
           <w:kern w:val="2"/>
-          <w:sz w:val="28"/>
-          <w:szCs w:val="28"/>
-          <w:lang w:val="pt-BR" w:eastAsia="zh-CN" w:bidi="hi-IN"/>
-        </w:rPr>
-        <w:t>de outros Espíritos, que lhes transmitem o que devam dizer e suprem à</w:t>
-      </w:r>
+          <w:sz w:val="36"/>
+          <w:szCs w:val="36"/>
+          <w:lang w:val="pt-BR" w:eastAsia="zh-CN" w:bidi="hi-IN"/>
+        </w:rPr>
+      </w:pPr>
       <w:r>
         <w:rPr>
           <w:rFonts w:eastAsia="Noto Serif CJK SC" w:cs="Noto Sans Devanagari" w:ascii="Garamond" w:hAnsi="Garamond"/>
@@ -7233,178 +6781,50 @@
           <w:iCs w:val="false"/>
           <w:color w:val="000000"/>
           <w:kern w:val="2"/>
-          <w:sz w:val="28"/>
-          <w:szCs w:val="28"/>
-          <w:lang w:val="pt-BR" w:eastAsia="zh-CN" w:bidi="hi-IN"/>
-        </w:rPr>
-        <w:t xml:space="preserve"> </w:t>
-      </w:r>
-      <w:r>
-        <w:rPr>
-          <w:rFonts w:eastAsia="Noto Serif CJK SC" w:cs="Noto Sans Devanagari" w:ascii="Garamond" w:hAnsi="Garamond"/>
-          <w:i w:val="false"/>
-          <w:iCs w:val="false"/>
-          <w:color w:val="000000"/>
-          <w:kern w:val="2"/>
-          <w:sz w:val="28"/>
-          <w:szCs w:val="28"/>
-          <w:lang w:val="pt-BR" w:eastAsia="zh-CN" w:bidi="hi-IN"/>
-        </w:rPr>
-        <w:t>incapacidade que denotam. Isto se verifica principalmente nas prescrições</w:t>
-      </w:r>
-      <w:r>
-        <w:rPr>
-          <w:rFonts w:eastAsia="Noto Serif CJK SC" w:cs="Noto Sans Devanagari" w:ascii="Garamond" w:hAnsi="Garamond"/>
-          <w:i w:val="false"/>
-          <w:iCs w:val="false"/>
-          <w:color w:val="000000"/>
-          <w:kern w:val="2"/>
-          <w:sz w:val="28"/>
-          <w:szCs w:val="28"/>
-          <w:lang w:val="pt-BR" w:eastAsia="zh-CN" w:bidi="hi-IN"/>
-        </w:rPr>
-        <w:t xml:space="preserve"> </w:t>
-      </w:r>
-      <w:r>
-        <w:rPr>
-          <w:rFonts w:eastAsia="Noto Serif CJK SC" w:cs="Noto Sans Devanagari" w:ascii="Garamond" w:hAnsi="Garamond"/>
-          <w:i w:val="false"/>
-          <w:iCs w:val="false"/>
-          <w:color w:val="000000"/>
-          <w:kern w:val="2"/>
-          <w:sz w:val="28"/>
-          <w:szCs w:val="28"/>
-          <w:lang w:val="pt-BR" w:eastAsia="zh-CN" w:bidi="hi-IN"/>
-        </w:rPr>
-        <w:t>médicas. O Espírito do sonâmbulo vê o mal, outro lhe indica o remédio.</w:t>
-      </w:r>
-    </w:p>
-    <w:p>
-      <w:pPr>
-        <w:pStyle w:val="Normal"/>
-        <w:bidi w:val="0"/>
-        <w:ind w:left="709" w:hanging="0"/>
-        <w:jc w:val="both"/>
-        <w:rPr>
-          <w:rFonts w:ascii="Garamond" w:hAnsi="Garamond" w:eastAsia="Noto Serif CJK SC" w:cs="Noto Sans Devanagari"/>
-          <w:i w:val="false"/>
-          <w:i w:val="false"/>
-          <w:iCs w:val="false"/>
-          <w:color w:val="000000"/>
-          <w:kern w:val="2"/>
-          <w:sz w:val="36"/>
-          <w:szCs w:val="36"/>
-          <w:lang w:val="pt-BR" w:eastAsia="zh-CN" w:bidi="hi-IN"/>
-        </w:rPr>
-      </w:pPr>
-      <w:r>
-        <w:rPr>
-          <w:rFonts w:eastAsia="Noto Serif CJK SC" w:cs="Noto Sans Devanagari" w:ascii="Garamond" w:hAnsi="Garamond"/>
-          <w:i w:val="false"/>
-          <w:iCs w:val="false"/>
-          <w:color w:val="000000"/>
-          <w:kern w:val="2"/>
-          <w:sz w:val="28"/>
-          <w:szCs w:val="28"/>
-          <w:lang w:val="pt-BR" w:eastAsia="zh-CN" w:bidi="hi-IN"/>
-        </w:rPr>
-        <w:t>Essa dupla ação é às vezes patente e se revela, além disso, por estas expressões muito frequentes: dizem-me que diga, ou proíbem-me que diga</w:t>
-      </w:r>
-      <w:r>
-        <w:rPr>
-          <w:rFonts w:eastAsia="Noto Serif CJK SC" w:cs="Noto Sans Devanagari" w:ascii="Garamond" w:hAnsi="Garamond"/>
-          <w:i w:val="false"/>
-          <w:iCs w:val="false"/>
-          <w:color w:val="000000"/>
-          <w:kern w:val="2"/>
-          <w:sz w:val="28"/>
-          <w:szCs w:val="28"/>
-          <w:lang w:val="pt-BR" w:eastAsia="zh-CN" w:bidi="hi-IN"/>
-        </w:rPr>
-        <w:t xml:space="preserve"> </w:t>
-      </w:r>
-      <w:r>
-        <w:rPr>
-          <w:rFonts w:eastAsia="Noto Serif CJK SC" w:cs="Noto Sans Devanagari" w:ascii="Garamond" w:hAnsi="Garamond"/>
-          <w:i w:val="false"/>
-          <w:iCs w:val="false"/>
-          <w:color w:val="000000"/>
-          <w:kern w:val="2"/>
-          <w:sz w:val="28"/>
-          <w:szCs w:val="28"/>
-          <w:lang w:val="pt-BR" w:eastAsia="zh-CN" w:bidi="hi-IN"/>
-        </w:rPr>
-        <w:t>tal coisa. Neste último caso, há sempre perigo em insistir-se por uma</w:t>
-      </w:r>
-      <w:r>
-        <w:rPr>
-          <w:rFonts w:eastAsia="Noto Serif CJK SC" w:cs="Noto Sans Devanagari" w:ascii="Garamond" w:hAnsi="Garamond"/>
-          <w:i w:val="false"/>
-          <w:iCs w:val="false"/>
-          <w:color w:val="000000"/>
-          <w:kern w:val="2"/>
-          <w:sz w:val="28"/>
-          <w:szCs w:val="28"/>
-          <w:lang w:val="pt-BR" w:eastAsia="zh-CN" w:bidi="hi-IN"/>
-        </w:rPr>
-        <w:t xml:space="preserve"> </w:t>
-      </w:r>
-      <w:r>
-        <w:rPr>
-          <w:rFonts w:eastAsia="Noto Serif CJK SC" w:cs="Noto Sans Devanagari" w:ascii="Garamond" w:hAnsi="Garamond"/>
-          <w:i w:val="false"/>
-          <w:iCs w:val="false"/>
-          <w:color w:val="000000"/>
-          <w:kern w:val="2"/>
-          <w:sz w:val="28"/>
-          <w:szCs w:val="28"/>
-          <w:lang w:val="pt-BR" w:eastAsia="zh-CN" w:bidi="hi-IN"/>
-        </w:rPr>
-        <w:t>revelação negada, porque se dá azo a que intervenham Espíritos levianos,</w:t>
-      </w:r>
-      <w:r>
-        <w:rPr>
-          <w:rFonts w:eastAsia="Noto Serif CJK SC" w:cs="Noto Sans Devanagari" w:ascii="Garamond" w:hAnsi="Garamond"/>
-          <w:i w:val="false"/>
-          <w:iCs w:val="false"/>
-          <w:color w:val="000000"/>
-          <w:kern w:val="2"/>
-          <w:sz w:val="28"/>
-          <w:szCs w:val="28"/>
-          <w:lang w:val="pt-BR" w:eastAsia="zh-CN" w:bidi="hi-IN"/>
-        </w:rPr>
-        <w:t xml:space="preserve"> </w:t>
-      </w:r>
-      <w:r>
-        <w:rPr>
-          <w:rFonts w:eastAsia="Noto Serif CJK SC" w:cs="Noto Sans Devanagari" w:ascii="Garamond" w:hAnsi="Garamond"/>
-          <w:i w:val="false"/>
-          <w:iCs w:val="false"/>
-          <w:color w:val="000000"/>
-          <w:kern w:val="2"/>
-          <w:sz w:val="28"/>
-          <w:szCs w:val="28"/>
-          <w:lang w:val="pt-BR" w:eastAsia="zh-CN" w:bidi="hi-IN"/>
-        </w:rPr>
-        <w:t>que falam de tudo sem escrúpulo e sem se importarem com a verdade.</w:t>
-      </w:r>
-    </w:p>
-    <w:p>
-      <w:pPr>
-        <w:pStyle w:val="Normal"/>
-        <w:bidi w:val="0"/>
-        <w:ind w:left="709" w:hanging="0"/>
-        <w:jc w:val="both"/>
-        <w:rPr>
-          <w:rFonts w:ascii="Garamond" w:hAnsi="Garamond" w:eastAsia="Noto Serif CJK SC" w:cs="Noto Sans Devanagari"/>
-          <w:i w:val="false"/>
-          <w:i w:val="false"/>
-          <w:iCs w:val="false"/>
-          <w:color w:val="000000"/>
-          <w:kern w:val="2"/>
-          <w:sz w:val="36"/>
-          <w:szCs w:val="36"/>
-          <w:lang w:val="pt-BR" w:eastAsia="zh-CN" w:bidi="hi-IN"/>
+          <w:sz w:val="36"/>
+          <w:szCs w:val="36"/>
+          <w:lang w:val="pt-BR" w:eastAsia="zh-CN" w:bidi="hi-IN"/>
+        </w:rPr>
+      </w:r>
+    </w:p>
+    <w:p>
+      <w:pPr>
+        <w:pStyle w:val="Normal"/>
+        <w:bidi w:val="0"/>
+        <w:ind w:left="709" w:hanging="0"/>
+        <w:jc w:val="both"/>
+        <w:rPr>
+          <w:rFonts w:ascii="Garamond" w:hAnsi="Garamond"/>
+          <w:color w:val="00A0FC"/>
+          <w:sz w:val="36"/>
+          <w:szCs w:val="36"/>
+        </w:rPr>
+      </w:pPr>
+      <w:r>
+        <w:rPr>
+          <w:rFonts w:eastAsia="Noto Serif CJK SC" w:cs="Noto Sans Devanagari" w:ascii="Garamond" w:hAnsi="Garamond"/>
+          <w:i w:val="false"/>
+          <w:iCs w:val="false"/>
+          <w:color w:val="00A0FC"/>
+          <w:kern w:val="2"/>
+          <w:sz w:val="36"/>
+          <w:szCs w:val="36"/>
+          <w:lang w:val="pt-BR" w:eastAsia="zh-CN" w:bidi="hi-IN"/>
+        </w:rPr>
+        <w:t>Essa pergunta é, de certa forma, o inverso da pergunta anterior. Na questão anterior, a 430, Kardec perguntou porque o sonâmbulo não consegue ver tudo e também comete enganos com certa frequência.</w:t>
+      </w:r>
+    </w:p>
+    <w:p>
+      <w:pPr>
+        <w:pStyle w:val="Normal"/>
+        <w:bidi w:val="0"/>
+        <w:ind w:left="709" w:hanging="0"/>
+        <w:jc w:val="both"/>
+        <w:rPr>
+          <w:rFonts w:ascii="Garamond" w:hAnsi="Garamond"/>
+          <w:color w:val="00A0FC"/>
+          <w:sz w:val="36"/>
+          <w:szCs w:val="36"/>
         </w:rPr>
       </w:pPr>
       <w:r>
@@ -7435,7 +6855,403 @@
           <w:szCs w:val="36"/>
           <w:lang w:val="pt-BR" w:eastAsia="zh-CN" w:bidi="hi-IN"/>
         </w:rPr>
-        <w:t>[ Parei aqui em 21/04/2025 ]Assim como todas as demais faculdades mediúnicas, o sonambulismo deve servir para o crescimento e evolução do Espírito e nesse sentido, ele sofre limitações impostas pela Providência Divina.</w:t>
+        <w:t>Aqui nessa pergunta, porém, Kardec destaca qualidades que eventualmente o sonâmbulo apresenta que seriam a capacidade de falar de assuntos que ele desconhece e a demonstração de um conhecimento intelectual muito acima do que a pessoa demonstra no estado de vigília.</w:t>
+      </w:r>
+    </w:p>
+    <w:p>
+      <w:pPr>
+        <w:pStyle w:val="Normal"/>
+        <w:bidi w:val="0"/>
+        <w:ind w:left="709" w:hanging="0"/>
+        <w:jc w:val="both"/>
+        <w:rPr>
+          <w:rFonts w:ascii="Garamond" w:hAnsi="Garamond"/>
+          <w:color w:val="00A0FC"/>
+          <w:sz w:val="36"/>
+          <w:szCs w:val="36"/>
+        </w:rPr>
+      </w:pPr>
+      <w:r>
+        <w:rPr/>
+      </w:r>
+    </w:p>
+    <w:p>
+      <w:pPr>
+        <w:pStyle w:val="Normal"/>
+        <w:bidi w:val="0"/>
+        <w:ind w:left="709" w:hanging="0"/>
+        <w:jc w:val="both"/>
+        <w:rPr>
+          <w:rFonts w:ascii="Garamond" w:hAnsi="Garamond"/>
+          <w:color w:val="00A0FC"/>
+          <w:sz w:val="36"/>
+          <w:szCs w:val="36"/>
+        </w:rPr>
+      </w:pPr>
+      <w:r>
+        <w:rPr>
+          <w:rFonts w:eastAsia="Noto Serif CJK SC" w:cs="Noto Sans Devanagari" w:ascii="Garamond" w:hAnsi="Garamond"/>
+          <w:i w:val="false"/>
+          <w:iCs w:val="false"/>
+          <w:color w:val="00A0FC"/>
+          <w:kern w:val="2"/>
+          <w:sz w:val="36"/>
+          <w:szCs w:val="36"/>
+          <w:lang w:val="pt-BR" w:eastAsia="zh-CN" w:bidi="hi-IN"/>
+        </w:rPr>
+        <w:t xml:space="preserve">Os Espíritos respondem que em tais casos, o sonâmbulo detém um conhecimento maior do que inicialmente se imagina e esse conhecimento não é manifestado no estado de vigília porque a aparelhagem física impõe severas restrições. </w:t>
+      </w:r>
+    </w:p>
+    <w:p>
+      <w:pPr>
+        <w:pStyle w:val="Normal"/>
+        <w:bidi w:val="0"/>
+        <w:ind w:left="709" w:hanging="0"/>
+        <w:jc w:val="both"/>
+        <w:rPr>
+          <w:rFonts w:ascii="Garamond" w:hAnsi="Garamond"/>
+          <w:color w:val="00A0FC"/>
+          <w:sz w:val="36"/>
+          <w:szCs w:val="36"/>
+        </w:rPr>
+      </w:pPr>
+      <w:r>
+        <w:rPr/>
+      </w:r>
+    </w:p>
+    <w:p>
+      <w:pPr>
+        <w:pStyle w:val="Normal"/>
+        <w:bidi w:val="0"/>
+        <w:ind w:left="709" w:hanging="0"/>
+        <w:jc w:val="both"/>
+        <w:rPr>
+          <w:rFonts w:ascii="Garamond" w:hAnsi="Garamond"/>
+          <w:color w:val="00A0FC"/>
+          <w:sz w:val="36"/>
+          <w:szCs w:val="36"/>
+        </w:rPr>
+      </w:pPr>
+      <w:r>
+        <w:rPr>
+          <w:rFonts w:eastAsia="Noto Serif CJK SC" w:cs="Noto Sans Devanagari" w:ascii="Garamond" w:hAnsi="Garamond"/>
+          <w:i w:val="false"/>
+          <w:iCs w:val="false"/>
+          <w:color w:val="00A0FC"/>
+          <w:kern w:val="2"/>
+          <w:sz w:val="36"/>
+          <w:szCs w:val="36"/>
+          <w:lang w:val="pt-BR" w:eastAsia="zh-CN" w:bidi="hi-IN"/>
+        </w:rPr>
+        <w:t>Uma vez livre parcialmente dessas restrições - que é justamente durante o estado sonambúlico - o Espírito recorda-se do conhecimento que trás consigo e dá mostras desse conhecimento.</w:t>
+      </w:r>
+    </w:p>
+    <w:p>
+      <w:pPr>
+        <w:pStyle w:val="Normal"/>
+        <w:bidi w:val="0"/>
+        <w:ind w:left="709" w:hanging="0"/>
+        <w:jc w:val="both"/>
+        <w:rPr>
+          <w:rFonts w:ascii="Garamond" w:hAnsi="Garamond"/>
+          <w:color w:val="00A0FC"/>
+          <w:sz w:val="36"/>
+          <w:szCs w:val="36"/>
+        </w:rPr>
+      </w:pPr>
+      <w:r>
+        <w:rPr/>
+      </w:r>
+    </w:p>
+    <w:p>
+      <w:pPr>
+        <w:pStyle w:val="Normal"/>
+        <w:bidi w:val="0"/>
+        <w:ind w:left="709" w:hanging="0"/>
+        <w:jc w:val="both"/>
+        <w:rPr>
+          <w:rFonts w:ascii="Garamond" w:hAnsi="Garamond"/>
+          <w:color w:val="00A0FC"/>
+          <w:sz w:val="36"/>
+          <w:szCs w:val="36"/>
+        </w:rPr>
+      </w:pPr>
+      <w:r>
+        <w:rPr>
+          <w:rFonts w:eastAsia="Noto Serif CJK SC" w:cs="Noto Sans Devanagari" w:ascii="Garamond" w:hAnsi="Garamond"/>
+          <w:i w:val="false"/>
+          <w:iCs w:val="false"/>
+          <w:color w:val="00A0FC"/>
+          <w:kern w:val="2"/>
+          <w:sz w:val="36"/>
+          <w:szCs w:val="36"/>
+          <w:lang w:val="pt-BR" w:eastAsia="zh-CN" w:bidi="hi-IN"/>
+        </w:rPr>
+        <w:t>A Espiritualidade diz ainda que o sonâmbulo é, como todos nós somos, um Espírito que já viveu inúmeras existências. Nós sabemos que o esquecimento do passado é um dos grandes atos da misericórdia divina para conosco quando reencarnamos. Se lembrássemos do que fomos ou do que fizemos no passado, dificilmente teríamos condições de cumprir a missão prevista para a atual encarnação devido à culpa e ao remorso.</w:t>
+      </w:r>
+    </w:p>
+    <w:p>
+      <w:pPr>
+        <w:pStyle w:val="Normal"/>
+        <w:bidi w:val="0"/>
+        <w:ind w:left="709" w:hanging="0"/>
+        <w:jc w:val="both"/>
+        <w:rPr>
+          <w:rFonts w:ascii="Garamond" w:hAnsi="Garamond"/>
+          <w:color w:val="00A0FC"/>
+          <w:sz w:val="36"/>
+          <w:szCs w:val="36"/>
+        </w:rPr>
+      </w:pPr>
+      <w:r>
+        <w:rPr/>
+      </w:r>
+    </w:p>
+    <w:p>
+      <w:pPr>
+        <w:pStyle w:val="Normal"/>
+        <w:bidi w:val="0"/>
+        <w:ind w:left="709" w:hanging="0"/>
+        <w:jc w:val="both"/>
+        <w:rPr>
+          <w:rFonts w:ascii="Garamond" w:hAnsi="Garamond"/>
+          <w:color w:val="00A0FC"/>
+          <w:sz w:val="36"/>
+          <w:szCs w:val="36"/>
+        </w:rPr>
+      </w:pPr>
+      <w:r>
+        <w:rPr>
+          <w:rFonts w:eastAsia="Noto Serif CJK SC" w:cs="Noto Sans Devanagari" w:ascii="Garamond" w:hAnsi="Garamond"/>
+          <w:i w:val="false"/>
+          <w:iCs w:val="false"/>
+          <w:color w:val="00A0FC"/>
+          <w:kern w:val="2"/>
+          <w:sz w:val="36"/>
+          <w:szCs w:val="36"/>
+          <w:lang w:val="pt-BR" w:eastAsia="zh-CN" w:bidi="hi-IN"/>
+        </w:rPr>
+        <w:t xml:space="preserve">Com o sonâmbulo não é diferente, mas em alguns casos é permitido a ele relembrar de certas coisas no estado sonambúlico. </w:t>
+      </w:r>
+    </w:p>
+    <w:p>
+      <w:pPr>
+        <w:pStyle w:val="Normal"/>
+        <w:bidi w:val="0"/>
+        <w:ind w:left="709" w:hanging="0"/>
+        <w:jc w:val="both"/>
+        <w:rPr>
+          <w:rFonts w:ascii="Garamond" w:hAnsi="Garamond"/>
+          <w:color w:val="00A0FC"/>
+          <w:sz w:val="36"/>
+          <w:szCs w:val="36"/>
+        </w:rPr>
+      </w:pPr>
+      <w:r>
+        <w:rPr/>
+      </w:r>
+    </w:p>
+    <w:p>
+      <w:pPr>
+        <w:pStyle w:val="Normal"/>
+        <w:bidi w:val="0"/>
+        <w:ind w:left="709" w:hanging="0"/>
+        <w:jc w:val="both"/>
+        <w:rPr>
+          <w:rFonts w:ascii="Garamond" w:hAnsi="Garamond"/>
+          <w:color w:val="00A0FC"/>
+          <w:sz w:val="36"/>
+          <w:szCs w:val="36"/>
+        </w:rPr>
+      </w:pPr>
+      <w:r>
+        <w:rPr>
+          <w:rFonts w:eastAsia="Noto Serif CJK SC" w:cs="Noto Sans Devanagari" w:ascii="Garamond" w:hAnsi="Garamond"/>
+          <w:i w:val="false"/>
+          <w:iCs w:val="false"/>
+          <w:color w:val="00A0FC"/>
+          <w:kern w:val="2"/>
+          <w:sz w:val="36"/>
+          <w:szCs w:val="36"/>
+          <w:lang w:val="pt-BR" w:eastAsia="zh-CN" w:bidi="hi-IN"/>
+        </w:rPr>
+        <w:t>Mas como a Espiritualidade também disse na resposta da pergunta anterior, Deus só nos concede aquilo que tem um fim útil em nossas vidas. Se a alguns sonâmbulos é permitido momentaneamente recordarem de fatos passados e expressarem o conhecimento inato que trazem consigo, é porque Deus vê nisso alguma utilidade para a evolução do sonâmbulo ou daqueles que com ele venham a ter contato.</w:t>
+      </w:r>
+    </w:p>
+    <w:p>
+      <w:pPr>
+        <w:pStyle w:val="Normal"/>
+        <w:bidi w:val="0"/>
+        <w:ind w:left="709" w:hanging="0"/>
+        <w:jc w:val="both"/>
+        <w:rPr>
+          <w:rFonts w:ascii="Garamond" w:hAnsi="Garamond"/>
+          <w:color w:val="00A0FC"/>
+          <w:sz w:val="36"/>
+          <w:szCs w:val="36"/>
+        </w:rPr>
+      </w:pPr>
+      <w:r>
+        <w:rPr/>
+      </w:r>
+    </w:p>
+    <w:p>
+      <w:pPr>
+        <w:pStyle w:val="Normal"/>
+        <w:bidi w:val="0"/>
+        <w:ind w:left="709" w:hanging="0"/>
+        <w:jc w:val="both"/>
+        <w:rPr>
+          <w:rFonts w:ascii="Garamond" w:hAnsi="Garamond"/>
+          <w:color w:val="00A0FC"/>
+          <w:sz w:val="36"/>
+          <w:szCs w:val="36"/>
+        </w:rPr>
+      </w:pPr>
+      <w:r>
+        <w:rPr>
+          <w:rFonts w:eastAsia="Noto Serif CJK SC" w:cs="Noto Sans Devanagari" w:ascii="Garamond" w:hAnsi="Garamond"/>
+          <w:i w:val="false"/>
+          <w:iCs w:val="false"/>
+          <w:color w:val="00A0FC"/>
+          <w:kern w:val="2"/>
+          <w:sz w:val="36"/>
+          <w:szCs w:val="36"/>
+          <w:lang w:val="pt-BR" w:eastAsia="zh-CN" w:bidi="hi-IN"/>
+        </w:rPr>
+        <w:t>Mesmo nessas circunstâncias o sonâmbulo não consegue precisar de onde vem o conhecimento que detém e, uma vez saindo do estado sonambúlico, suas recordações se apagam e ele volta à condição normal de sua personalidade.</w:t>
+      </w:r>
+    </w:p>
+    <w:p>
+      <w:pPr>
+        <w:pStyle w:val="Normal"/>
+        <w:bidi w:val="0"/>
+        <w:ind w:left="709" w:hanging="0"/>
+        <w:jc w:val="both"/>
+        <w:rPr>
+          <w:rFonts w:ascii="Garamond" w:hAnsi="Garamond"/>
+          <w:color w:val="00A0FC"/>
+          <w:sz w:val="36"/>
+          <w:szCs w:val="36"/>
+        </w:rPr>
+      </w:pPr>
+      <w:r>
+        <w:rPr/>
+      </w:r>
+    </w:p>
+    <w:p>
+      <w:pPr>
+        <w:pStyle w:val="Normal"/>
+        <w:bidi w:val="0"/>
+        <w:ind w:left="709" w:hanging="0"/>
+        <w:jc w:val="both"/>
+        <w:rPr>
+          <w:rFonts w:ascii="Garamond" w:hAnsi="Garamond"/>
+          <w:color w:val="00A0FC"/>
+          <w:sz w:val="36"/>
+          <w:szCs w:val="36"/>
+        </w:rPr>
+      </w:pPr>
+      <w:r>
+        <w:rPr>
+          <w:rFonts w:eastAsia="Noto Serif CJK SC" w:cs="Noto Sans Devanagari" w:ascii="Garamond" w:hAnsi="Garamond"/>
+          <w:i w:val="false"/>
+          <w:iCs w:val="false"/>
+          <w:color w:val="00A0FC"/>
+          <w:kern w:val="2"/>
+          <w:sz w:val="36"/>
+          <w:szCs w:val="36"/>
+          <w:lang w:val="pt-BR" w:eastAsia="zh-CN" w:bidi="hi-IN"/>
+        </w:rPr>
+        <w:t xml:space="preserve">Na nota que Kardec adicionou à resposta dos Espíritos, ele cita uma condição bastante interessante: sonâmbulos frequentemente trabalham como médiuns de outros Espíritos. </w:t>
+      </w:r>
+    </w:p>
+    <w:p>
+      <w:pPr>
+        <w:pStyle w:val="Normal"/>
+        <w:bidi w:val="0"/>
+        <w:ind w:left="709" w:hanging="0"/>
+        <w:jc w:val="both"/>
+        <w:rPr>
+          <w:rFonts w:ascii="Garamond" w:hAnsi="Garamond"/>
+          <w:color w:val="00A0FC"/>
+          <w:sz w:val="36"/>
+          <w:szCs w:val="36"/>
+        </w:rPr>
+      </w:pPr>
+      <w:r>
+        <w:rPr/>
+      </w:r>
+    </w:p>
+    <w:p>
+      <w:pPr>
+        <w:pStyle w:val="Normal"/>
+        <w:bidi w:val="0"/>
+        <w:ind w:left="709" w:hanging="0"/>
+        <w:jc w:val="both"/>
+        <w:rPr>
+          <w:rFonts w:ascii="Garamond" w:hAnsi="Garamond"/>
+          <w:color w:val="00A0FC"/>
+          <w:sz w:val="36"/>
+          <w:szCs w:val="36"/>
+        </w:rPr>
+      </w:pPr>
+      <w:r>
+        <w:rPr>
+          <w:rFonts w:eastAsia="Noto Serif CJK SC" w:cs="Noto Sans Devanagari" w:ascii="Garamond" w:hAnsi="Garamond"/>
+          <w:i w:val="false"/>
+          <w:iCs w:val="false"/>
+          <w:color w:val="00A0FC"/>
+          <w:kern w:val="2"/>
+          <w:sz w:val="36"/>
+          <w:szCs w:val="36"/>
+          <w:lang w:val="pt-BR" w:eastAsia="zh-CN" w:bidi="hi-IN"/>
+        </w:rPr>
+        <w:t>Kardec dá como exemplo as prescrições médicas onde o sonâmbulo vê o mal, vê a doença e outro Espírito indica o remédio a ser utilizado para tratar aquele problema de saúde.</w:t>
+      </w:r>
+    </w:p>
+    <w:p>
+      <w:pPr>
+        <w:pStyle w:val="Normal"/>
+        <w:bidi w:val="0"/>
+        <w:ind w:left="709" w:hanging="0"/>
+        <w:jc w:val="both"/>
+        <w:rPr>
+          <w:rFonts w:ascii="Garamond" w:hAnsi="Garamond"/>
+          <w:color w:val="00A0FC"/>
+          <w:sz w:val="36"/>
+          <w:szCs w:val="36"/>
+        </w:rPr>
+      </w:pPr>
+      <w:r>
+        <w:rPr/>
+      </w:r>
+    </w:p>
+    <w:p>
+      <w:pPr>
+        <w:pStyle w:val="Normal"/>
+        <w:bidi w:val="0"/>
+        <w:ind w:left="709" w:hanging="0"/>
+        <w:jc w:val="both"/>
+        <w:rPr>
+          <w:rFonts w:ascii="Garamond" w:hAnsi="Garamond"/>
+          <w:color w:val="00A0FC"/>
+          <w:sz w:val="36"/>
+          <w:szCs w:val="36"/>
+        </w:rPr>
+      </w:pPr>
+      <w:r>
+        <w:rPr>
+          <w:rFonts w:eastAsia="Noto Serif CJK SC" w:cs="Noto Sans Devanagari" w:ascii="Garamond" w:hAnsi="Garamond"/>
+          <w:i w:val="false"/>
+          <w:iCs w:val="false"/>
+          <w:color w:val="00A0FC"/>
+          <w:kern w:val="2"/>
+          <w:sz w:val="36"/>
+          <w:szCs w:val="36"/>
+          <w:lang w:val="pt-BR" w:eastAsia="zh-CN" w:bidi="hi-IN"/>
+        </w:rPr>
+        <w:t>Kardec diz que uma prova inconstestável desse papel do sonâmbulo é que ele frequentemente diz ser autorizado ou proibido a dizer certas coisas e que, insistir junto ao sonâmbulo por uma resposta quando lhe é negado dizer algo, é sempre um risco de dar oportunidade para que espíritos levianos se manifestem.</w:t>
       </w:r>
     </w:p>
     <w:sectPr>
@@ -7884,7 +7700,7 @@
     <w:pPr>
       <w:widowControl/>
       <w:suppressAutoHyphens w:val="true"/>
-      <w:overflowPunct w:val="true"/>
+      <w:overflowPunct w:val="false"/>
       <w:bidi w:val="0"/>
       <w:spacing w:before="0" w:after="0"/>
       <w:jc w:val="left"/>

</xml_diff>